<commit_message>
Actual Rough Draft Manuscript
</commit_message>
<xml_diff>
--- a/Rough Draft Manuscript 1.docx
+++ b/Rough Draft Manuscript 1.docx
@@ -612,14 +612,58 @@
         </w:rPr>
         <w:t>.</w:t>
       </w:r>
+      <w:r>
+        <w:rPr>
+          <w:rFonts w:cs="Times New Roman"/>
+          <w:szCs w:val="24"/>
+        </w:rPr>
+        <w:t xml:space="preserve"> Vannote and Sweeney (1980) </w:t>
+      </w:r>
+      <w:r>
+        <w:rPr>
+          <w:rFonts w:cs="Times New Roman"/>
+          <w:szCs w:val="24"/>
+        </w:rPr>
+        <w:t>developed the Thermal Equilibrium Hypothesis which posits</w:t>
+      </w:r>
+      <w:r>
+        <w:rPr>
+          <w:rFonts w:cs="Times New Roman"/>
+          <w:szCs w:val="24"/>
+        </w:rPr>
+        <w:t xml:space="preserve"> that biological characteristics, like growth, metabolism, and reproductive potential, are mediated by temperature. For insects in cooler regimes, time spent in larval or sub-adult stages increases, while organisms in warmer regions have a shorter time to maturation</w:t>
+      </w:r>
+      <w:r>
+        <w:rPr>
+          <w:rFonts w:cs="Times New Roman"/>
+          <w:szCs w:val="24"/>
+        </w:rPr>
+        <w:t xml:space="preserve"> (Vannote and Sweeney 1980). </w:t>
+      </w:r>
+      <w:r>
+        <w:rPr>
+          <w:rFonts w:cs="Times New Roman"/>
+          <w:szCs w:val="24"/>
+        </w:rPr>
+        <w:t xml:space="preserve">This is related to fecundity through body size, as longer </w:t>
+      </w:r>
+      <w:r>
+        <w:rPr>
+          <w:rFonts w:cs="Times New Roman"/>
+          <w:szCs w:val="24"/>
+        </w:rPr>
+        <w:t xml:space="preserve">time spent maturing results in a larger body size, which in turn leads to higher fecundity (Vannote 1980). </w:t>
+      </w:r>
+      <w:r>
+        <w:rPr>
+          <w:rFonts w:cs="Times New Roman"/>
+          <w:szCs w:val="24"/>
+        </w:rPr>
+        <w:t xml:space="preserve"> </w:t>
+      </w:r>
     </w:p>
     <w:p>
       <w:pPr>
-        <w:pStyle w:val="ListParagraph"/>
-        <w:numPr>
-          <w:ilvl w:val="0"/>
-          <w:numId w:val="5"/>
-        </w:numPr>
         <w:rPr>
           <w:rFonts w:cs="Times New Roman"/>
           <w:szCs w:val="24"/>
@@ -630,7 +674,205 @@
           <w:rFonts w:cs="Times New Roman"/>
           <w:szCs w:val="24"/>
         </w:rPr>
-        <w:t>Thermal Equilibrium Hypothesis</w:t>
+        <w:t xml:space="preserve">Disturbances, like fire, flood, drought, disease, to name a few, are naturally occurring phenomena in ecosystems. Local populations’ lifecycles are likely adapted to either persist through disturbances, </w:t>
+      </w:r>
+      <w:r>
+        <w:rPr>
+          <w:rFonts w:cs="Times New Roman"/>
+          <w:szCs w:val="24"/>
+        </w:rPr>
+        <w:t xml:space="preserve">called </w:t>
+      </w:r>
+      <w:r>
+        <w:rPr>
+          <w:rFonts w:cs="Times New Roman"/>
+          <w:szCs w:val="24"/>
+        </w:rPr>
+        <w:t xml:space="preserve">resistance, or quickly regenerate after disturbances, </w:t>
+      </w:r>
+      <w:r>
+        <w:rPr>
+          <w:rFonts w:cs="Times New Roman"/>
+          <w:szCs w:val="24"/>
+        </w:rPr>
+        <w:t xml:space="preserve">called </w:t>
+      </w:r>
+      <w:r>
+        <w:rPr>
+          <w:rFonts w:cs="Times New Roman"/>
+          <w:szCs w:val="24"/>
+        </w:rPr>
+        <w:t xml:space="preserve">resilience </w:t>
+      </w:r>
+      <w:r>
+        <w:rPr>
+          <w:rFonts w:cs="Times New Roman"/>
+          <w:szCs w:val="24"/>
+        </w:rPr>
+        <w:lastRenderedPageBreak/>
+        <w:t>(Lytle and Poff, 2004</w:t>
+      </w:r>
+      <w:r>
+        <w:rPr>
+          <w:rFonts w:cs="Times New Roman"/>
+          <w:szCs w:val="24"/>
+        </w:rPr>
+        <w:t xml:space="preserve"> </w:t>
+      </w:r>
+      <w:r>
+        <w:rPr>
+          <w:rFonts w:cs="Times New Roman"/>
+          <w:szCs w:val="24"/>
+        </w:rPr>
+        <w:fldChar w:fldCharType="begin"/>
+      </w:r>
+      <w:r>
+        <w:rPr>
+          <w:rFonts w:cs="Times New Roman"/>
+          <w:szCs w:val="24"/>
+        </w:rPr>
+        <w:instrText xml:space="preserve"> ADDIN EN.CITE &lt;EndNote&gt;&lt;Cite AuthorYear="1"&gt;&lt;Author&gt;Lytle&lt;/Author&gt;&lt;Year&gt;2004&lt;/Year&gt;&lt;RecNum&gt;95&lt;/RecNum&gt;&lt;DisplayText&gt;Lytle (2004)&lt;/DisplayText&gt;&lt;record&gt;&lt;rec-number&gt;95&lt;/rec-number&gt;&lt;foreign-keys&gt;&lt;key app="EN" db-id="azst9za9a2x00ke2t595perzex9rz5a59war" timestamp="0"&gt;95&lt;/key&gt;&lt;/foreign-keys&gt;&lt;ref-type name="Journal Article"&gt;17&lt;/ref-type&gt;&lt;contributors&gt;&lt;authors&gt;&lt;author&gt;Lytle, D.A., &amp;amp; Poff, N.L.&lt;/author&gt;&lt;/authors&gt;&lt;/contributors&gt;&lt;titles&gt;&lt;title&gt;Adaptation to Natural Flow Regimes&lt;/title&gt;&lt;secondary-title&gt;Trends in Ecology and Evolution&lt;/secondary-title&gt;&lt;/titles&gt;&lt;pages&gt;94-100&lt;/pages&gt;&lt;volume&gt;19&lt;/volume&gt;&lt;number&gt;2&lt;/number&gt;&lt;dates&gt;&lt;year&gt;2004&lt;/year&gt;&lt;/dates&gt;&lt;urls&gt;&lt;/urls&gt;&lt;electronic-resource-num&gt;10.1016/j.tree.2003.10.002&lt;/electronic-resource-num&gt;&lt;/record&gt;&lt;/Cite&gt;&lt;/EndNote&gt;</w:instrText>
+      </w:r>
+      <w:r>
+        <w:rPr>
+          <w:rFonts w:cs="Times New Roman"/>
+          <w:szCs w:val="24"/>
+        </w:rPr>
+        <w:fldChar w:fldCharType="separate"/>
+      </w:r>
+      <w:r>
+        <w:rPr>
+          <w:rFonts w:cs="Times New Roman"/>
+          <w:noProof/>
+          <w:szCs w:val="24"/>
+        </w:rPr>
+        <w:t>Lytle (2004)</w:t>
+      </w:r>
+      <w:r>
+        <w:rPr>
+          <w:rFonts w:cs="Times New Roman"/>
+          <w:szCs w:val="24"/>
+        </w:rPr>
+        <w:fldChar w:fldCharType="end"/>
+      </w:r>
+      <w:r>
+        <w:rPr>
+          <w:rFonts w:cs="Times New Roman"/>
+          <w:szCs w:val="24"/>
+        </w:rPr>
+        <w:t xml:space="preserve">). </w:t>
+      </w:r>
+      <w:r>
+        <w:rPr>
+          <w:rFonts w:cs="Times New Roman"/>
+          <w:szCs w:val="24"/>
+        </w:rPr>
+        <w:t xml:space="preserve">Variation in disturbance type can impact the population response. </w:t>
+      </w:r>
+      <w:r>
+        <w:rPr>
+          <w:rFonts w:cs="Times New Roman"/>
+          <w:szCs w:val="24"/>
+        </w:rPr>
+        <w:t>Short-term p</w:t>
+      </w:r>
+      <w:r>
+        <w:rPr>
+          <w:rFonts w:cs="Times New Roman"/>
+          <w:szCs w:val="24"/>
+        </w:rPr>
+        <w:t>ulse disturbances like floods</w:t>
+      </w:r>
+      <w:r>
+        <w:rPr>
+          <w:rFonts w:cs="Times New Roman"/>
+          <w:szCs w:val="24"/>
+        </w:rPr>
+        <w:t xml:space="preserve"> </w:t>
+      </w:r>
+      <w:r>
+        <w:rPr>
+          <w:rFonts w:cs="Times New Roman"/>
+          <w:szCs w:val="24"/>
+        </w:rPr>
+        <w:t xml:space="preserve">often cause immediate mortality but may have a rejuvenating effect on the ecosystem. On the other hand, press disturbances often arise slowly and then reach a constant level that is maintained, </w:t>
+      </w:r>
+      <w:r>
+        <w:rPr>
+          <w:rFonts w:cs="Times New Roman"/>
+          <w:szCs w:val="24"/>
+        </w:rPr>
+        <w:t>like sedimentation processes (</w:t>
+      </w:r>
+      <w:r>
+        <w:rPr>
+          <w:rFonts w:cs="Times New Roman"/>
+          <w:szCs w:val="24"/>
+        </w:rPr>
+        <w:t>Lake 2000</w:t>
+      </w:r>
+      <w:r>
+        <w:rPr>
+          <w:rFonts w:cs="Times New Roman"/>
+          <w:szCs w:val="24"/>
+        </w:rPr>
+        <w:t>)</w:t>
+      </w:r>
+      <w:r>
+        <w:rPr>
+          <w:rFonts w:cs="Times New Roman"/>
+          <w:szCs w:val="24"/>
+        </w:rPr>
+        <w:t>.</w:t>
+      </w:r>
+      <w:r>
+        <w:rPr>
+          <w:rFonts w:cs="Times New Roman"/>
+          <w:szCs w:val="24"/>
+        </w:rPr>
+        <w:t xml:space="preserve"> Changes in the timing, frequency, and magnitude of disturbances impact population regulation and community structure (Lytle et al 2007). </w:t>
+      </w:r>
+      <w:r>
+        <w:rPr>
+          <w:rFonts w:cs="Times New Roman"/>
+          <w:szCs w:val="24"/>
+        </w:rPr>
+        <w:t xml:space="preserve"> </w:t>
+      </w:r>
+      <w:r>
+        <w:rPr>
+          <w:rFonts w:cs="Times New Roman"/>
+          <w:szCs w:val="24"/>
+        </w:rPr>
+        <w:t xml:space="preserve">As human activity alters disturbance regimes and novel environments </w:t>
+      </w:r>
+      <w:r>
+        <w:rPr>
+          <w:rFonts w:cs="Times New Roman"/>
+          <w:szCs w:val="24"/>
+        </w:rPr>
+        <w:t>are</w:t>
+      </w:r>
+      <w:r>
+        <w:rPr>
+          <w:rFonts w:cs="Times New Roman"/>
+          <w:szCs w:val="24"/>
+        </w:rPr>
+        <w:t xml:space="preserve"> projected for the future</w:t>
+      </w:r>
+      <w:r>
+        <w:rPr>
+          <w:rFonts w:cs="Times New Roman"/>
+          <w:szCs w:val="24"/>
+        </w:rPr>
+        <w:t xml:space="preserve">, </w:t>
+      </w:r>
+      <w:r>
+        <w:rPr>
+          <w:rFonts w:cs="Times New Roman"/>
+          <w:szCs w:val="24"/>
+        </w:rPr>
+        <w:t>models can forecast how these changes will impact local populations.</w:t>
       </w:r>
     </w:p>
     <w:p>
@@ -645,35 +887,7 @@
           <w:rFonts w:cs="Times New Roman"/>
           <w:szCs w:val="24"/>
         </w:rPr>
-        <w:t xml:space="preserve">Disturbances, like fire, flood, drought, disease, to name a few, are naturally occurring phenomena in ecosystems. Local populations’ lifecycles are likely adapted to either persist through disturbances, </w:t>
-      </w:r>
-      <w:r>
-        <w:rPr>
-          <w:rFonts w:cs="Times New Roman"/>
-          <w:szCs w:val="24"/>
-        </w:rPr>
-        <w:t xml:space="preserve">called </w:t>
-      </w:r>
-      <w:r>
-        <w:rPr>
-          <w:rFonts w:cs="Times New Roman"/>
-          <w:szCs w:val="24"/>
-        </w:rPr>
-        <w:t xml:space="preserve">resistance, or quickly regenerate after disturbances, </w:t>
-      </w:r>
-      <w:r>
-        <w:rPr>
-          <w:rFonts w:cs="Times New Roman"/>
-          <w:szCs w:val="24"/>
-        </w:rPr>
-        <w:t xml:space="preserve">called </w:t>
-      </w:r>
-      <w:r>
-        <w:rPr>
-          <w:rFonts w:cs="Times New Roman"/>
-          <w:szCs w:val="24"/>
-        </w:rPr>
-        <w:t>resilience (Lytle and Poff, 2004</w:t>
+        <w:t>In addition, density dependence is a common ecological phenomenon within populations, especially insects and invertebrates</w:t>
       </w:r>
       <w:r>
         <w:rPr>
@@ -694,7 +908,7 @@
           <w:rFonts w:cs="Times New Roman"/>
           <w:szCs w:val="24"/>
         </w:rPr>
-        <w:instrText xml:space="preserve"> ADDIN EN.CITE &lt;EndNote&gt;&lt;Cite AuthorYear="1"&gt;&lt;Author&gt;Lytle&lt;/Author&gt;&lt;Year&gt;2004&lt;/Year&gt;&lt;RecNum&gt;95&lt;/RecNum&gt;&lt;DisplayText&gt;Lytle (2004)&lt;/DisplayText&gt;&lt;record&gt;&lt;rec-number&gt;95&lt;/rec-number&gt;&lt;foreign-keys&gt;&lt;key app="EN" db-id="azst9za9a2x00ke2t595perzex9rz5a59war" timestamp="0"&gt;95&lt;/key&gt;&lt;/foreign-keys&gt;&lt;ref-type name="Journal Article"&gt;17&lt;/ref-type&gt;&lt;contributors&gt;&lt;authors&gt;&lt;author&gt;Lytle, D.A., Poff, N.L.&lt;/author&gt;&lt;/authors&gt;&lt;/contributors&gt;&lt;titles&gt;&lt;title&gt;Adaptation to Natural Flow Regimes&lt;/title&gt;&lt;secondary-title&gt;Trends in Ecology and Evolution&lt;/secondary-title&gt;&lt;/titles&gt;&lt;pages&gt;94-100&lt;/pages&gt;&lt;volume&gt;19&lt;/volume&gt;&lt;number&gt;2&lt;/number&gt;&lt;dates&gt;&lt;year&gt;2004&lt;/year&gt;&lt;/dates&gt;&lt;urls&gt;&lt;/urls&gt;&lt;electronic-resource-num&gt;10.1016/j.tree.2003.10.002&lt;/electronic-resource-num&gt;&lt;/record&gt;&lt;/Cite&gt;&lt;/EndNote&gt;</w:instrText>
+        <w:instrText xml:space="preserve"> ADDIN EN.CITE &lt;EndNote&gt;&lt;Cite&gt;&lt;Author&gt;Brook&lt;/Author&gt;&lt;Year&gt;2006&lt;/Year&gt;&lt;RecNum&gt;214&lt;/RecNum&gt;&lt;DisplayText&gt;(Brook 2006)&lt;/DisplayText&gt;&lt;record&gt;&lt;rec-number&gt;214&lt;/rec-number&gt;&lt;foreign-keys&gt;&lt;key app="EN" db-id="azst9za9a2x00ke2t595perzex9rz5a59war" timestamp="1675645170"&gt;214&lt;/key&gt;&lt;/foreign-keys&gt;&lt;ref-type name="Journal Article"&gt;17&lt;/ref-type&gt;&lt;contributors&gt;&lt;authors&gt;&lt;author&gt;Brook, B.W., &amp;amp; Bradshaw, C.J.A.&lt;/author&gt;&lt;/authors&gt;&lt;/contributors&gt;&lt;titles&gt;&lt;title&gt;Strength of evidence for density dependence in abundance time series of 1198 species&lt;/title&gt;&lt;secondary-title&gt;Ecology&lt;/secondary-title&gt;&lt;/titles&gt;&lt;periodical&gt;&lt;full-title&gt;Ecology&lt;/full-title&gt;&lt;/periodical&gt;&lt;pages&gt;114501451&lt;/pages&gt;&lt;volume&gt;87&lt;/volume&gt;&lt;number&gt;6&lt;/number&gt;&lt;dates&gt;&lt;year&gt;2006&lt;/year&gt;&lt;/dates&gt;&lt;urls&gt;&lt;/urls&gt;&lt;electronic-resource-num&gt; https://doi.org/10.1890&lt;/electronic-resource-num&gt;&lt;/record&gt;&lt;/Cite&gt;&lt;/EndNote&gt;</w:instrText>
       </w:r>
       <w:r>
         <w:rPr>
@@ -709,7 +923,7 @@
           <w:noProof/>
           <w:szCs w:val="24"/>
         </w:rPr>
-        <w:t>Lytle &amp;(2004)</w:t>
+        <w:t>(Brook 2006)</w:t>
       </w:r>
       <w:r>
         <w:rPr>
@@ -723,28 +937,78 @@
           <w:rFonts w:cs="Times New Roman"/>
           <w:szCs w:val="24"/>
         </w:rPr>
-        <w:t xml:space="preserve">). </w:t>
-      </w:r>
-      <w:r>
-        <w:rPr>
-          <w:rFonts w:cs="Times New Roman"/>
-          <w:szCs w:val="24"/>
-        </w:rPr>
-        <w:t xml:space="preserve">Variation in disturbance type can impact the population response. </w:t>
-      </w:r>
-      <w:r>
-        <w:rPr>
-          <w:rFonts w:cs="Times New Roman"/>
-          <w:szCs w:val="24"/>
-        </w:rPr>
-        <w:t>Short-term p</w:t>
-      </w:r>
-      <w:r>
-        <w:rPr>
-          <w:rFonts w:cs="Times New Roman"/>
-          <w:szCs w:val="24"/>
-        </w:rPr>
-        <w:t>ulse disturbances like floods</w:t>
+        <w:t>. As populations density increases, the per capi</w:t>
+      </w:r>
+      <w:r>
+        <w:rPr>
+          <w:rFonts w:cs="Times New Roman"/>
+          <w:szCs w:val="24"/>
+        </w:rPr>
+        <w:t>t</w:t>
+      </w:r>
+      <w:r>
+        <w:rPr>
+          <w:rFonts w:cs="Times New Roman"/>
+          <w:szCs w:val="24"/>
+        </w:rPr>
+        <w:t>a population growth rate decreases, allowing populations to stabilize at an equilibrium density, known as carrying capacit</w:t>
+      </w:r>
+      <w:r>
+        <w:rPr>
+          <w:rFonts w:cs="Times New Roman"/>
+          <w:szCs w:val="24"/>
+        </w:rPr>
+        <w:t xml:space="preserve">y. </w:t>
+      </w:r>
+      <w:r>
+        <w:rPr>
+          <w:rFonts w:cs="Times New Roman"/>
+          <w:szCs w:val="24"/>
+        </w:rPr>
+        <w:t xml:space="preserve">This process is caused by limitations in food availability, predation, competition, and disease </w:t>
+      </w:r>
+      <w:r>
+        <w:rPr>
+          <w:rFonts w:cs="Times New Roman"/>
+          <w:szCs w:val="24"/>
+        </w:rPr>
+        <w:fldChar w:fldCharType="begin"/>
+      </w:r>
+      <w:r>
+        <w:rPr>
+          <w:rFonts w:cs="Times New Roman"/>
+          <w:szCs w:val="24"/>
+        </w:rPr>
+        <w:instrText xml:space="preserve"> ADDIN EN.CITE &lt;EndNote&gt;&lt;Cite&gt;&lt;Author&gt;Sibly&lt;/Author&gt;&lt;Year&gt;2002&lt;/Year&gt;&lt;RecNum&gt;216&lt;/RecNum&gt;&lt;DisplayText&gt;(Sibly 2002)&lt;/DisplayText&gt;&lt;record&gt;&lt;rec-number&gt;216&lt;/rec-number&gt;&lt;foreign-keys&gt;&lt;key app="EN" db-id="azst9za9a2x00ke2t595perzex9rz5a59war" timestamp="1675892180"&gt;216&lt;/key&gt;&lt;/foreign-keys&gt;&lt;ref-type name="Journal Article"&gt;17&lt;/ref-type&gt;&lt;contributors&gt;&lt;authors&gt;&lt;author&gt;Sibly, R. M., &amp;amp; Hone, J.&lt;/author&gt;&lt;/authors&gt;&lt;/contributors&gt;&lt;titles&gt;&lt;title&gt;Population growth rate and its determinants: an overview&lt;/title&gt;&lt;secondary-title&gt;Philosophical Transactions of the Royal Society B&lt;/secondary-title&gt;&lt;/titles&gt;&lt;periodical&gt;&lt;full-title&gt;Philosophical Transactions of the Royal Society B&lt;/full-title&gt;&lt;/periodical&gt;&lt;pages&gt;1153–1170&lt;/pages&gt;&lt;volume&gt;357&lt;/volume&gt;&lt;dates&gt;&lt;year&gt;2002&lt;/year&gt;&lt;/dates&gt;&lt;urls&gt;&lt;/urls&gt;&lt;electronic-resource-num&gt;10.1098/rstb.2002.1117&lt;/electronic-resource-num&gt;&lt;/record&gt;&lt;/Cite&gt;&lt;/EndNote&gt;</w:instrText>
+      </w:r>
+      <w:r>
+        <w:rPr>
+          <w:rFonts w:cs="Times New Roman"/>
+          <w:szCs w:val="24"/>
+        </w:rPr>
+        <w:fldChar w:fldCharType="separate"/>
+      </w:r>
+      <w:r>
+        <w:rPr>
+          <w:rFonts w:cs="Times New Roman"/>
+          <w:noProof/>
+          <w:szCs w:val="24"/>
+        </w:rPr>
+        <w:t>(Sibly 2002)</w:t>
+      </w:r>
+      <w:r>
+        <w:rPr>
+          <w:rFonts w:cs="Times New Roman"/>
+          <w:szCs w:val="24"/>
+        </w:rPr>
+        <w:fldChar w:fldCharType="end"/>
+      </w:r>
+      <w:r>
+        <w:rPr>
+          <w:rFonts w:cs="Times New Roman"/>
+          <w:szCs w:val="24"/>
+        </w:rPr>
+        <w:t xml:space="preserve">. </w:t>
       </w:r>
       <w:r>
         <w:rPr>
@@ -752,128 +1016,6 @@
           <w:szCs w:val="24"/>
         </w:rPr>
         <w:t xml:space="preserve"> </w:t>
-      </w:r>
-      <w:r>
-        <w:rPr>
-          <w:rFonts w:cs="Times New Roman"/>
-          <w:szCs w:val="24"/>
-        </w:rPr>
-        <w:t xml:space="preserve">often cause immediate mortality but may have a rejuvenating effect on the ecosystem. On the other hand, press disturbances often arise slowly and then reach a constant level that is maintained, </w:t>
-      </w:r>
-      <w:r>
-        <w:rPr>
-          <w:rFonts w:cs="Times New Roman"/>
-          <w:szCs w:val="24"/>
-        </w:rPr>
-        <w:t>like sedimentation processes (</w:t>
-      </w:r>
-      <w:r>
-        <w:rPr>
-          <w:rFonts w:cs="Times New Roman"/>
-          <w:szCs w:val="24"/>
-        </w:rPr>
-        <w:t>Lake 2000</w:t>
-      </w:r>
-      <w:r>
-        <w:rPr>
-          <w:rFonts w:cs="Times New Roman"/>
-          <w:szCs w:val="24"/>
-        </w:rPr>
-        <w:t>)</w:t>
-      </w:r>
-      <w:r>
-        <w:rPr>
-          <w:rFonts w:cs="Times New Roman"/>
-          <w:szCs w:val="24"/>
-        </w:rPr>
-        <w:t>.</w:t>
-      </w:r>
-      <w:r>
-        <w:rPr>
-          <w:rFonts w:cs="Times New Roman"/>
-          <w:szCs w:val="24"/>
-        </w:rPr>
-        <w:t xml:space="preserve"> Changes in the timing, frequency, and magnitude of disturbances impact population </w:t>
-      </w:r>
-      <w:r>
-        <w:rPr>
-          <w:rFonts w:cs="Times New Roman"/>
-          <w:szCs w:val="24"/>
-        </w:rPr>
-        <w:lastRenderedPageBreak/>
-        <w:t xml:space="preserve">regulation and community structure (Lytle et al 2007). </w:t>
-      </w:r>
-      <w:r>
-        <w:rPr>
-          <w:rFonts w:cs="Times New Roman"/>
-          <w:szCs w:val="24"/>
-        </w:rPr>
-        <w:t xml:space="preserve"> </w:t>
-      </w:r>
-      <w:r>
-        <w:rPr>
-          <w:rFonts w:cs="Times New Roman"/>
-          <w:szCs w:val="24"/>
-        </w:rPr>
-        <w:t xml:space="preserve">As human activity alters disturbance regimes and novel environments </w:t>
-      </w:r>
-      <w:r>
-        <w:rPr>
-          <w:rFonts w:cs="Times New Roman"/>
-          <w:szCs w:val="24"/>
-        </w:rPr>
-        <w:t>are</w:t>
-      </w:r>
-      <w:r>
-        <w:rPr>
-          <w:rFonts w:cs="Times New Roman"/>
-          <w:szCs w:val="24"/>
-        </w:rPr>
-        <w:t xml:space="preserve"> projected for the future</w:t>
-      </w:r>
-      <w:r>
-        <w:rPr>
-          <w:rFonts w:cs="Times New Roman"/>
-          <w:szCs w:val="24"/>
-        </w:rPr>
-        <w:t xml:space="preserve">, </w:t>
-      </w:r>
-      <w:r>
-        <w:rPr>
-          <w:rFonts w:cs="Times New Roman"/>
-          <w:szCs w:val="24"/>
-        </w:rPr>
-        <w:t>models can forecast how these changes will impact local populations.</w:t>
-      </w:r>
-    </w:p>
-    <w:p>
-      <w:pPr>
-        <w:ind w:left="360"/>
-        <w:rPr>
-          <w:rFonts w:cs="Times New Roman"/>
-          <w:szCs w:val="24"/>
-        </w:rPr>
-      </w:pPr>
-      <w:r>
-        <w:rPr>
-          <w:rFonts w:cs="Times New Roman"/>
-          <w:szCs w:val="24"/>
-        </w:rPr>
-        <w:t xml:space="preserve">Density Dependence as </w:t>
-      </w:r>
-      <w:r>
-        <w:rPr>
-          <w:rFonts w:cs="Times New Roman"/>
-          <w:szCs w:val="24"/>
-        </w:rPr>
-        <w:t xml:space="preserve">a </w:t>
-      </w:r>
-      <w:r>
-        <w:rPr>
-          <w:rFonts w:cs="Times New Roman"/>
-          <w:szCs w:val="24"/>
-        </w:rPr>
-        <w:t xml:space="preserve">unifying phenomenon in which population are limited by a resource (primary productivity, space) that is context dependent. </w:t>
       </w:r>
     </w:p>
     <w:p>
@@ -2209,15 +2351,7 @@
           <w:rFonts w:cs="Times New Roman"/>
           <w:szCs w:val="24"/>
         </w:rPr>
-        <w:t xml:space="preserve">, as </w:t>
-      </w:r>
-      <w:r>
-        <w:rPr>
-          <w:rFonts w:cs="Times New Roman"/>
-          <w:szCs w:val="24"/>
-        </w:rPr>
-        <w:lastRenderedPageBreak/>
-        <w:t xml:space="preserve">cohorts move from stage to stage towards sexual maturity. Meanwhile, </w:t>
+        <w:t xml:space="preserve">, as cohorts move from stage to stage towards sexual maturity. Meanwhile, </w:t>
       </w:r>
       <w:r>
         <w:rPr>
@@ -2899,7 +3033,7 @@
           <w:rFonts w:cs="Times New Roman"/>
           <w:szCs w:val="24"/>
         </w:rPr>
-        <w:t xml:space="preserve"> The data points from Vannote (1980) Figure 7 were  calculated using GraphGrabber2.0. </w:t>
+        <w:t xml:space="preserve"> The data points from Vannote (1980) Figure 7 were calculated using GraphGrabber2.0. </w:t>
       </w:r>
     </w:p>
     <w:p>
@@ -2914,6 +3048,7 @@
           <w:rFonts w:cs="Times New Roman"/>
           <w:szCs w:val="24"/>
         </w:rPr>
+        <w:lastRenderedPageBreak/>
         <w:t>This model also incorporates disturbance response. Disturbances are assumed to cause immediate mortality within the timestep following a negative exponential function</w:t>
       </w:r>
     </w:p>
@@ -3421,7 +3556,6 @@
           <w:rFonts w:cs="Times New Roman"/>
           <w:szCs w:val="24"/>
         </w:rPr>
-        <w:lastRenderedPageBreak/>
         <w:t xml:space="preserve">In which </w:t>
       </w:r>
       <w:r>
@@ -4883,15 +5017,7 @@
           <w:rFonts w:cs="Times New Roman"/>
           <w:szCs w:val="24"/>
         </w:rPr>
-        <w:t xml:space="preserve">These invertebrates </w:t>
-      </w:r>
-      <w:r>
-        <w:rPr>
-          <w:rFonts w:cs="Times New Roman"/>
-          <w:szCs w:val="24"/>
-        </w:rPr>
-        <w:lastRenderedPageBreak/>
-        <w:t xml:space="preserve">represent primary aquatic consumers that are the basis of both aquatic and terrestrial foodwebs within the system </w:t>
+        <w:t xml:space="preserve">These invertebrates represent primary aquatic consumers that are the basis of both aquatic and terrestrial foodwebs within the system </w:t>
       </w:r>
       <w:r>
         <w:rPr>
@@ -5614,6 +5740,7 @@
                 <w:color w:val="000000"/>
                 <w:szCs w:val="24"/>
               </w:rPr>
+              <w:lastRenderedPageBreak/>
               <w:t>K</w:t>
             </w:r>
           </w:p>
@@ -6674,7 +6801,6 @@
                 <w:color w:val="000000"/>
                 <w:szCs w:val="24"/>
               </w:rPr>
-              <w:lastRenderedPageBreak/>
               <w:t>P</w:t>
             </w:r>
             <w:r>
@@ -7170,10 +7296,10 @@
           <w:noProof/>
         </w:rPr>
         <w:drawing>
-          <wp:inline distT="0" distB="0" distL="0" distR="0" wp14:anchorId="24ED9EE0" wp14:editId="6E31963A">
-            <wp:extent cx="3411855" cy="3563157"/>
+          <wp:inline distT="0" distB="0" distL="0" distR="0" wp14:anchorId="6EAF4D06" wp14:editId="4B37AF93">
+            <wp:extent cx="4367048" cy="3513553"/>
             <wp:effectExtent l="0" t="0" r="0" b="0"/>
-            <wp:docPr id="7" name="Picture 7" descr="Graphical user interface, chart, application&#10;&#10;Description automatically generated"/>
+            <wp:docPr id="5" name="Picture 5" descr="Graphical user interface, application&#10;&#10;Description automatically generated"/>
             <wp:cNvGraphicFramePr>
               <a:graphicFrameLocks xmlns:a="http://schemas.openxmlformats.org/drawingml/2006/main" noChangeAspect="1"/>
             </wp:cNvGraphicFramePr>
@@ -7181,7 +7307,7 @@
               <a:graphicData uri="http://schemas.openxmlformats.org/drawingml/2006/picture">
                 <pic:pic xmlns:pic="http://schemas.openxmlformats.org/drawingml/2006/picture">
                   <pic:nvPicPr>
-                    <pic:cNvPr id="7" name="Picture 7" descr="Graphical user interface, chart, application&#10;&#10;Description automatically generated"/>
+                    <pic:cNvPr id="5" name="Picture 5" descr="Graphical user interface, application&#10;&#10;Description automatically generated"/>
                     <pic:cNvPicPr/>
                   </pic:nvPicPr>
                   <pic:blipFill>
@@ -7199,7 +7325,7 @@
                   <pic:spPr>
                     <a:xfrm>
                       <a:off x="0" y="0"/>
-                      <a:ext cx="3412544" cy="3563876"/>
+                      <a:ext cx="4387181" cy="3529751"/>
                     </a:xfrm>
                     <a:prstGeom prst="rect">
                       <a:avLst/>
@@ -8691,6 +8817,36 @@
         <w:fldChar w:fldCharType="separate"/>
       </w:r>
       <w:r>
+        <w:t xml:space="preserve">Brook, B.W., &amp; Bradshaw, C.J.A. 2006. "Strength of evidence for density dependence in abundance time series of 1198 species."  </w:t>
+      </w:r>
+      <w:r>
+        <w:rPr>
+          <w:i/>
+        </w:rPr>
+        <w:t>Ecology</w:t>
+      </w:r>
+      <w:r>
+        <w:t xml:space="preserve"> 87 (6):114501451. doi: </w:t>
+      </w:r>
+      <w:hyperlink r:id="rId18" w:history="1">
+        <w:r>
+          <w:rPr>
+            <w:rStyle w:val="Hyperlink"/>
+          </w:rPr>
+          <w:t>https://doi.org/10.1890</w:t>
+        </w:r>
+      </w:hyperlink>
+      <w:r>
+        <w:t>.</w:t>
+      </w:r>
+    </w:p>
+    <w:p>
+      <w:pPr>
+        <w:pStyle w:val="EndNoteBibliography"/>
+        <w:spacing w:after="0"/>
+        <w:ind w:left="720" w:hanging="720"/>
+      </w:pPr>
+      <w:r>
         <w:t xml:space="preserve">Carson, H. S., Cook, G. S., Paloa, LD. C., Levin, L.A. 2011. "Evaluating the importance of demographic connectivity in a marine metapopulation."  </w:t>
       </w:r>
       <w:r>
@@ -8702,7 +8858,7 @@
       <w:r>
         <w:t xml:space="preserve"> 92 (10):1972-1984. doi: </w:t>
       </w:r>
-      <w:hyperlink r:id="rId18" w:history="1">
+      <w:hyperlink r:id="rId19" w:history="1">
         <w:r>
           <w:rPr>
             <w:rStyle w:val="Hyperlink"/>
@@ -8751,7 +8907,7 @@
       <w:r>
         <w:t xml:space="preserve"> 21 (6):2016-2033. doi: </w:t>
       </w:r>
-      <w:hyperlink r:id="rId19" w:history="1">
+      <w:hyperlink r:id="rId20" w:history="1">
         <w:r>
           <w:rPr>
             <w:rStyle w:val="Hyperlink"/>
@@ -8800,7 +8956,7 @@
       <w:r>
         <w:t xml:space="preserve"> 8 (4):293-307. doi: </w:t>
       </w:r>
-      <w:hyperlink r:id="rId20" w:history="1">
+      <w:hyperlink r:id="rId21" w:history="1">
         <w:r>
           <w:rPr>
             <w:rStyle w:val="Hyperlink"/>
@@ -8838,6 +8994,7 @@
         <w:ind w:left="720" w:hanging="720"/>
       </w:pPr>
       <w:r>
+        <w:lastRenderedPageBreak/>
         <w:t xml:space="preserve">Kimura, G., Inoue, E., and Hirabayashi, K. 2011. "The effect of a summer flood on the density of caddisfly (Trichoptera) in the middle reaches of the Shinano River, Japan."  </w:t>
       </w:r>
       <w:r>
@@ -8849,7 +9006,7 @@
       <w:r>
         <w:t xml:space="preserve"> 5:235-244. doi: </w:t>
       </w:r>
-      <w:hyperlink r:id="rId21" w:history="1">
+      <w:hyperlink r:id="rId22" w:history="1">
         <w:r>
           <w:rPr>
             <w:rStyle w:val="Hyperlink"/>
@@ -8868,8 +9025,7 @@
         <w:ind w:left="720" w:hanging="720"/>
       </w:pPr>
       <w:r>
-        <w:lastRenderedPageBreak/>
-        <w:t xml:space="preserve">Lytle, D.A., Poff, N.L. 2004. "Adaptation to Natural Flow Regimes."  </w:t>
+        <w:t xml:space="preserve">Lytle, D.A., &amp; Poff, N.L. 2004. "Adaptation to Natural Flow Regimes."  </w:t>
       </w:r>
       <w:r>
         <w:rPr>
@@ -8899,7 +9055,7 @@
       <w:r>
         <w:t xml:space="preserve"> 91 (1). doi: </w:t>
       </w:r>
-      <w:hyperlink r:id="rId22" w:history="1">
+      <w:hyperlink r:id="rId23" w:history="1">
         <w:r>
           <w:rPr>
             <w:rStyle w:val="Hyperlink"/>
@@ -8929,7 +9085,7 @@
       <w:r>
         <w:t xml:space="preserve"> 20 (12):1566-1575. doi: </w:t>
       </w:r>
-      <w:hyperlink r:id="rId23" w:history="1">
+      <w:hyperlink r:id="rId24" w:history="1">
         <w:r>
           <w:rPr>
             <w:rStyle w:val="Hyperlink"/>
@@ -8959,7 +9115,7 @@
       <w:r>
         <w:t xml:space="preserve"> 79 (3):867-879. doi: </w:t>
       </w:r>
-      <w:hyperlink r:id="rId24" w:history="1">
+      <w:hyperlink r:id="rId25" w:history="1">
         <w:r>
           <w:rPr>
             <w:rStyle w:val="Hyperlink"/>
@@ -8989,7 +9145,7 @@
       <w:r>
         <w:t xml:space="preserve"> 36 (5):316-323. doi: </w:t>
       </w:r>
-      <w:hyperlink r:id="rId25" w:history="1">
+      <w:hyperlink r:id="rId26" w:history="1">
         <w:r>
           <w:rPr>
             <w:rStyle w:val="Hyperlink"/>
@@ -9019,7 +9175,7 @@
       <w:r>
         <w:t xml:space="preserve"> 10 (4):e02681. doi: </w:t>
       </w:r>
-      <w:hyperlink r:id="rId26" w:history="1">
+      <w:hyperlink r:id="rId27" w:history="1">
         <w:r>
           <w:rPr>
             <w:rStyle w:val="Hyperlink"/>
@@ -9038,6 +9194,25 @@
         <w:ind w:left="720" w:hanging="720"/>
       </w:pPr>
       <w:r>
+        <w:t xml:space="preserve">Sibly, R. M., &amp; Hone, J. 2002. "Population growth rate and its determinants: an overview."  </w:t>
+      </w:r>
+      <w:r>
+        <w:rPr>
+          <w:i/>
+        </w:rPr>
+        <w:t>Philosophical Transactions of the Royal Society B</w:t>
+      </w:r>
+      <w:r>
+        <w:t xml:space="preserve"> 357:1153–1170. doi: 10.1098/rstb.2002.1117.</w:t>
+      </w:r>
+    </w:p>
+    <w:p>
+      <w:pPr>
+        <w:pStyle w:val="EndNoteBibliography"/>
+        <w:spacing w:after="0"/>
+        <w:ind w:left="720" w:hanging="720"/>
+      </w:pPr>
+      <w:r>
         <w:t xml:space="preserve">Sweeney, B. W., and Vannote, R. L. 1981. "Ephemerella Mayflies of White Clay Creek: Bioenergetic and Ecological Relationships Among Six Coexisting Species "  </w:t>
       </w:r>
       <w:r>
@@ -9049,7 +9224,7 @@
       <w:r>
         <w:t xml:space="preserve"> 62 (5):1353-1369. doi: </w:t>
       </w:r>
-      <w:hyperlink r:id="rId27" w:history="1">
+      <w:hyperlink r:id="rId28" w:history="1">
         <w:r>
           <w:rPr>
             <w:rStyle w:val="Hyperlink"/>
@@ -9098,7 +9273,7 @@
       <w:r>
         <w:t xml:space="preserve"> 570:301-303. doi: </w:t>
       </w:r>
-      <w:hyperlink r:id="rId28" w:history="1">
+      <w:hyperlink r:id="rId29" w:history="1">
         <w:r>
           <w:rPr>
             <w:rStyle w:val="Hyperlink"/>
@@ -9119,7 +9294,7 @@
       <w:r>
         <w:t xml:space="preserve">USGS. "USGS 09510200 SYCAMORE CREEK NEAR FORT MCDOWELL, AZ." accessed 11/16/2022. </w:t>
       </w:r>
-      <w:hyperlink r:id="rId29" w:history="1">
+      <w:hyperlink r:id="rId30" w:history="1">
         <w:r>
           <w:rPr>
             <w:rStyle w:val="Hyperlink"/>
@@ -9140,7 +9315,7 @@
       <w:r>
         <w:t xml:space="preserve">USGS. "West Branch Brandywine Creek at Modena, PA." accessed 11/16/2022. </w:t>
       </w:r>
-      <w:hyperlink r:id="rId30" w:history="1">
+      <w:hyperlink r:id="rId31" w:history="1">
         <w:r>
           <w:rPr>
             <w:rStyle w:val="Hyperlink"/>
@@ -9188,7 +9363,7 @@
       <w:r>
         <w:t xml:space="preserve"> 11 (3):290-303. doi: </w:t>
       </w:r>
-      <w:hyperlink r:id="rId31" w:history="1">
+      <w:hyperlink r:id="rId32" w:history="1">
         <w:r>
           <w:rPr>
             <w:rStyle w:val="Hyperlink"/>
@@ -9221,6 +9396,7 @@
         <w:rPr>
           <w:szCs w:val="24"/>
         </w:rPr>
+        <w:lastRenderedPageBreak/>
         <w:t>Supplemental Material</w:t>
       </w:r>
     </w:p>
@@ -9231,7 +9407,7 @@
           <w:szCs w:val="24"/>
         </w:rPr>
         <w:sectPr>
-          <w:footerReference w:type="default" r:id="rId32"/>
+          <w:footerReference w:type="default" r:id="rId33"/>
           <w:pgSz w:w="12240" w:h="15840"/>
           <w:pgMar w:top="1440" w:right="1440" w:bottom="1440" w:left="1440" w:header="720" w:footer="720" w:gutter="0"/>
           <w:lnNumType w:countBy="1" w:restart="continuous"/>

</xml_diff>

<commit_message>
Update to appendix re NZMS params
</commit_message>
<xml_diff>
--- a/Rough Draft Manuscript 1.docx
+++ b/Rough Draft Manuscript 1.docx
@@ -3216,6 +3216,13 @@
                       <w:rFonts w:ascii="Cambria Math" w:hAnsi="Cambria Math" w:cs="Times New Roman"/>
                       <w:szCs w:val="24"/>
                     </w:rPr>
+                    <m:t>k</m:t>
+                  </m:r>
+                  <m:r>
+                    <w:rPr>
+                      <w:rFonts w:ascii="Cambria Math" w:hAnsi="Cambria Math" w:cs="Times New Roman"/>
+                      <w:szCs w:val="24"/>
+                    </w:rPr>
                     <m:t>e</m:t>
                   </m:r>
                 </m:e>
@@ -3297,7 +3304,35 @@
           <w:rFonts w:cs="Times New Roman"/>
           <w:szCs w:val="24"/>
         </w:rPr>
-        <w:t xml:space="preserve"> is shape modifier for the negative exponential function and </w:t>
+        <w:t xml:space="preserve"> </w:t>
+      </w:r>
+      <w:r>
+        <w:rPr>
+          <w:rFonts w:cs="Times New Roman"/>
+          <w:szCs w:val="24"/>
+        </w:rPr>
+        <w:t>and k are</w:t>
+      </w:r>
+      <w:r>
+        <w:rPr>
+          <w:rFonts w:cs="Times New Roman"/>
+          <w:szCs w:val="24"/>
+        </w:rPr>
+        <w:t xml:space="preserve"> shape modifier</w:t>
+      </w:r>
+      <w:r>
+        <w:rPr>
+          <w:rFonts w:cs="Times New Roman"/>
+          <w:szCs w:val="24"/>
+        </w:rPr>
+        <w:t>s</w:t>
+      </w:r>
+      <w:r>
+        <w:rPr>
+          <w:rFonts w:cs="Times New Roman"/>
+          <w:szCs w:val="24"/>
+        </w:rPr>
+        <w:t xml:space="preserve"> for the negative exponential function and </w:t>
       </w:r>
       <w:r>
         <w:rPr>
@@ -4728,14 +4763,7 @@
               <w:rFonts w:ascii="Cambria Math" w:hAnsi="Cambria Math" w:cs="Times New Roman"/>
               <w:szCs w:val="24"/>
             </w:rPr>
-            <m:t>=</m:t>
-          </m:r>
-          <m:r>
-            <w:rPr>
-              <w:rFonts w:ascii="Cambria Math" w:hAnsi="Cambria Math" w:cs="Times New Roman"/>
-              <w:szCs w:val="24"/>
-            </w:rPr>
-            <m:t>1-</m:t>
+            <m:t>=1-</m:t>
           </m:r>
           <m:nary>
             <m:naryPr>
@@ -4827,21 +4855,7 @@
           <w:rFonts w:cs="Times New Roman"/>
           <w:szCs w:val="24"/>
         </w:rPr>
-        <w:t xml:space="preserve">equation to be a modifier of survival related to hydropeaking index, where a </w:t>
-      </w:r>
-      <w:r>
-        <w:rPr>
-          <w:rFonts w:cs="Times New Roman"/>
-          <w:szCs w:val="24"/>
-        </w:rPr>
-        <w:t>higher hydropeaking index</w:t>
-      </w:r>
-      <w:r>
-        <w:rPr>
-          <w:rFonts w:cs="Times New Roman"/>
-          <w:szCs w:val="24"/>
-        </w:rPr>
-        <w:t xml:space="preserve"> represents a more intense hydropeaking regime (Dibble, 2015). We multiplied </w:t>
+        <w:t xml:space="preserve">equation to be a modifier of survival related to hydropeaking index, where a higher hydropeaking index represents a more intense hydropeaking regime (Dibble, 2015). We multiplied </w:t>
       </w:r>
       <w:r>
         <w:rPr>
@@ -9355,7 +9369,501 @@
     <w:p>
       <w:pPr>
         <w:rPr>
-          <w:rFonts w:cs="Times New Roman"/>
+          <w:szCs w:val="24"/>
+        </w:rPr>
+      </w:pPr>
+      <w:r>
+        <w:rPr>
+          <w:szCs w:val="24"/>
+        </w:rPr>
+        <w:t>T</w:t>
+      </w:r>
+      <w:r>
+        <w:rPr>
+          <w:szCs w:val="24"/>
+        </w:rPr>
+        <w:t xml:space="preserve">able </w:t>
+      </w:r>
+      <w:r>
+        <w:rPr>
+          <w:szCs w:val="24"/>
+        </w:rPr>
+        <w:t>S</w:t>
+      </w:r>
+      <w:r>
+        <w:rPr>
+          <w:szCs w:val="24"/>
+        </w:rPr>
+        <w:t>1</w:t>
+      </w:r>
+      <w:r>
+        <w:rPr>
+          <w:szCs w:val="24"/>
+        </w:rPr>
+        <w:t>:  Parameter values of species of interest.</w:t>
+      </w:r>
+    </w:p>
+    <w:p>
+      <w:pPr>
+        <w:rPr>
+          <w:szCs w:val="24"/>
+        </w:rPr>
+      </w:pPr>
+    </w:p>
+    <w:p>
+      <w:r>
+        <w:rPr>
+          <w:szCs w:val="24"/>
+        </w:rPr>
+        <w:t xml:space="preserve">To calculate flood mortality relationship, we fit a negative exponential equation (Eq 4) to data from the literature. Using shell-length and fecundity data, we created a linear model to describe fecundity at each size class. Using a growth rate function from Cross et al. (2010), we then calculated how many 2-week timesteps it takes to reach each size class. We assumed the   individuals above 3.95mm remain in that size class for about 7 timesteps, thus limiting the lifespan of a modeled snail to 1 year.  How accurate this assumption is is unclear, since the longest that a cohort of NZ mudsnails has been tracked is around 12 months (Dybdahl and Kane, 2005 </w:t>
+      </w:r>
+      <w:r>
+        <w:rPr>
+          <w:i/>
+          <w:iCs/>
+        </w:rPr>
+        <w:t>Ecological Archives</w:t>
+      </w:r>
+      <w:r>
+        <w:t xml:space="preserve"> E086-087-A3).  Cross et al. 2010 suggested a lifetime survivorship of between 80 – 100% . Using Caswell (2001) fixed time stage duration equation, we can calculate </w:t>
+      </w:r>
+      <w:r>
+        <w:rPr>
+          <w:i/>
+        </w:rPr>
+        <w:t>P</w:t>
+      </w:r>
+      <w:r>
+        <w:rPr>
+          <w:i/>
+          <w:vertAlign w:val="subscript"/>
+        </w:rPr>
+        <w:t>i</w:t>
+      </w:r>
+      <w:r>
+        <w:t xml:space="preserve"> and </w:t>
+      </w:r>
+      <w:r>
+        <w:rPr>
+          <w:i/>
+        </w:rPr>
+        <w:t>G</w:t>
+      </w:r>
+      <w:r>
+        <w:rPr>
+          <w:i/>
+          <w:vertAlign w:val="subscript"/>
+        </w:rPr>
+        <w:t>i</w:t>
+      </w:r>
+      <w:r>
+        <w:t xml:space="preserve"> using the equation</w:t>
+      </w:r>
+    </w:p>
+    <w:p/>
+    <w:p>
+      <w:pPr>
+        <w:rPr>
+          <w:szCs w:val="24"/>
+        </w:rPr>
+      </w:pPr>
+      <m:oMathPara>
+        <m:oMath>
+          <m:sSub>
+            <m:sSubPr>
+              <m:ctrlPr>
+                <w:rPr>
+                  <w:rFonts w:ascii="Cambria Math" w:hAnsi="Cambria Math" w:cs="Times New Roman"/>
+                  <w:i/>
+                  <w:szCs w:val="24"/>
+                </w:rPr>
+              </m:ctrlPr>
+            </m:sSubPr>
+            <m:e>
+              <m:r>
+                <w:rPr>
+                  <w:rFonts w:ascii="Cambria Math" w:hAnsi="Cambria Math" w:cs="Times New Roman"/>
+                  <w:szCs w:val="24"/>
+                </w:rPr>
+                <m:t>G</m:t>
+              </m:r>
+            </m:e>
+            <m:sub>
+              <m:r>
+                <w:rPr>
+                  <w:rFonts w:ascii="Cambria Math" w:hAnsi="Cambria Math" w:cs="Times New Roman"/>
+                  <w:szCs w:val="24"/>
+                </w:rPr>
+                <m:t>i</m:t>
+              </m:r>
+            </m:sub>
+          </m:sSub>
+          <m:r>
+            <w:rPr>
+              <w:rFonts w:ascii="Cambria Math" w:hAnsi="Cambria Math" w:cs="Times New Roman"/>
+              <w:szCs w:val="24"/>
+            </w:rPr>
+            <m:t xml:space="preserve">= </m:t>
+          </m:r>
+          <m:sSub>
+            <m:sSubPr>
+              <m:ctrlPr>
+                <w:rPr>
+                  <w:rFonts w:ascii="Cambria Math" w:hAnsi="Cambria Math" w:cs="Times New Roman"/>
+                  <w:i/>
+                  <w:szCs w:val="24"/>
+                </w:rPr>
+              </m:ctrlPr>
+            </m:sSubPr>
+            <m:e>
+              <m:r>
+                <w:rPr>
+                  <w:rFonts w:ascii="Cambria Math" w:hAnsi="Cambria Math" w:cs="Times New Roman"/>
+                  <w:szCs w:val="24"/>
+                </w:rPr>
+                <m:t>σ</m:t>
+              </m:r>
+            </m:e>
+            <m:sub>
+              <m:r>
+                <w:rPr>
+                  <w:rFonts w:ascii="Cambria Math" w:hAnsi="Cambria Math" w:cs="Times New Roman"/>
+                  <w:szCs w:val="24"/>
+                </w:rPr>
+                <m:t>i</m:t>
+              </m:r>
+            </m:sub>
+          </m:sSub>
+          <m:sSub>
+            <m:sSubPr>
+              <m:ctrlPr>
+                <w:rPr>
+                  <w:rFonts w:ascii="Cambria Math" w:hAnsi="Cambria Math" w:cs="Times New Roman"/>
+                  <w:i/>
+                  <w:szCs w:val="24"/>
+                </w:rPr>
+              </m:ctrlPr>
+            </m:sSubPr>
+            <m:e>
+              <m:r>
+                <w:rPr>
+                  <w:rFonts w:ascii="Cambria Math" w:hAnsi="Cambria Math" w:cs="Times New Roman"/>
+                  <w:szCs w:val="24"/>
+                </w:rPr>
+                <m:t>γ</m:t>
+              </m:r>
+            </m:e>
+            <m:sub>
+              <m:r>
+                <w:rPr>
+                  <w:rFonts w:ascii="Cambria Math" w:hAnsi="Cambria Math" w:cs="Times New Roman"/>
+                  <w:szCs w:val="24"/>
+                </w:rPr>
+                <m:t>i</m:t>
+              </m:r>
+            </m:sub>
+          </m:sSub>
+        </m:oMath>
+      </m:oMathPara>
+    </w:p>
+    <w:p>
+      <w:pPr>
+        <w:rPr>
+          <w:szCs w:val="24"/>
+        </w:rPr>
+      </w:pPr>
+      <m:oMathPara>
+        <m:oMath>
+          <m:sSub>
+            <m:sSubPr>
+              <m:ctrlPr>
+                <w:rPr>
+                  <w:rFonts w:ascii="Cambria Math" w:hAnsi="Cambria Math"/>
+                  <w:i/>
+                  <w:szCs w:val="24"/>
+                </w:rPr>
+              </m:ctrlPr>
+            </m:sSubPr>
+            <m:e>
+              <m:r>
+                <w:rPr>
+                  <w:rFonts w:ascii="Cambria Math" w:hAnsi="Cambria Math"/>
+                  <w:szCs w:val="24"/>
+                </w:rPr>
+                <m:t>P</m:t>
+              </m:r>
+            </m:e>
+            <m:sub>
+              <m:r>
+                <w:rPr>
+                  <w:rFonts w:ascii="Cambria Math" w:hAnsi="Cambria Math"/>
+                  <w:szCs w:val="24"/>
+                </w:rPr>
+                <m:t>i</m:t>
+              </m:r>
+            </m:sub>
+          </m:sSub>
+          <m:r>
+            <w:rPr>
+              <w:rFonts w:ascii="Cambria Math" w:hAnsi="Cambria Math"/>
+              <w:szCs w:val="24"/>
+            </w:rPr>
+            <m:t xml:space="preserve">= </m:t>
+          </m:r>
+          <m:sSub>
+            <m:sSubPr>
+              <m:ctrlPr>
+                <w:rPr>
+                  <w:rFonts w:ascii="Cambria Math" w:hAnsi="Cambria Math"/>
+                  <w:i/>
+                  <w:szCs w:val="24"/>
+                </w:rPr>
+              </m:ctrlPr>
+            </m:sSubPr>
+            <m:e>
+              <m:r>
+                <w:rPr>
+                  <w:rFonts w:ascii="Cambria Math" w:hAnsi="Cambria Math"/>
+                  <w:szCs w:val="24"/>
+                </w:rPr>
+                <m:t>σ</m:t>
+              </m:r>
+            </m:e>
+            <m:sub>
+              <m:r>
+                <w:rPr>
+                  <w:rFonts w:ascii="Cambria Math" w:hAnsi="Cambria Math"/>
+                  <w:szCs w:val="24"/>
+                </w:rPr>
+                <m:t>i</m:t>
+              </m:r>
+            </m:sub>
+          </m:sSub>
+          <m:d>
+            <m:dPr>
+              <m:ctrlPr>
+                <w:rPr>
+                  <w:rFonts w:ascii="Cambria Math" w:hAnsi="Cambria Math"/>
+                  <w:i/>
+                  <w:szCs w:val="24"/>
+                </w:rPr>
+              </m:ctrlPr>
+            </m:dPr>
+            <m:e>
+              <m:r>
+                <w:rPr>
+                  <w:rFonts w:ascii="Cambria Math" w:hAnsi="Cambria Math"/>
+                  <w:szCs w:val="24"/>
+                </w:rPr>
+                <m:t>1-</m:t>
+              </m:r>
+              <m:sSub>
+                <m:sSubPr>
+                  <m:ctrlPr>
+                    <w:rPr>
+                      <w:rFonts w:ascii="Cambria Math" w:hAnsi="Cambria Math"/>
+                      <w:i/>
+                      <w:szCs w:val="24"/>
+                    </w:rPr>
+                  </m:ctrlPr>
+                </m:sSubPr>
+                <m:e>
+                  <m:r>
+                    <w:rPr>
+                      <w:rFonts w:ascii="Cambria Math" w:hAnsi="Cambria Math"/>
+                      <w:szCs w:val="24"/>
+                    </w:rPr>
+                    <m:t>γ</m:t>
+                  </m:r>
+                </m:e>
+                <m:sub>
+                  <m:r>
+                    <w:rPr>
+                      <w:rFonts w:ascii="Cambria Math" w:hAnsi="Cambria Math"/>
+                      <w:szCs w:val="24"/>
+                    </w:rPr>
+                    <m:t>i</m:t>
+                  </m:r>
+                </m:sub>
+              </m:sSub>
+            </m:e>
+          </m:d>
+        </m:oMath>
+      </m:oMathPara>
+    </w:p>
+    <w:p>
+      <w:pPr>
+        <w:rPr>
+          <w:szCs w:val="24"/>
+        </w:rPr>
+      </w:pPr>
+      <w:r>
+        <w:rPr>
+          <w:szCs w:val="24"/>
+        </w:rPr>
+        <w:t xml:space="preserve">In which </w:t>
+      </w:r>
+      <w:r>
+        <w:rPr>
+          <w:rFonts w:cs="Times New Roman"/>
+          <w:i/>
+          <w:szCs w:val="24"/>
+        </w:rPr>
+        <w:t>σ</w:t>
+      </w:r>
+      <w:r>
+        <w:rPr>
+          <w:i/>
+          <w:szCs w:val="24"/>
+          <w:vertAlign w:val="subscript"/>
+        </w:rPr>
+        <w:t>i</w:t>
+      </w:r>
+      <w:r>
+        <w:rPr>
+          <w:szCs w:val="24"/>
+        </w:rPr>
+        <w:t xml:space="preserve"> represents stage </w:t>
+      </w:r>
+      <w:r>
+        <w:rPr>
+          <w:i/>
+          <w:szCs w:val="24"/>
+        </w:rPr>
+        <w:t>i</w:t>
+      </w:r>
+      <w:r>
+        <w:rPr>
+          <w:szCs w:val="24"/>
+        </w:rPr>
+        <w:t xml:space="preserve"> survival and </w:t>
+      </w:r>
+      <m:oMath>
+        <m:sSub>
+          <m:sSubPr>
+            <m:ctrlPr>
+              <w:rPr>
+                <w:rFonts w:ascii="Cambria Math" w:hAnsi="Cambria Math"/>
+                <w:i/>
+                <w:szCs w:val="24"/>
+              </w:rPr>
+            </m:ctrlPr>
+          </m:sSubPr>
+          <m:e>
+            <m:r>
+              <w:rPr>
+                <w:rFonts w:ascii="Cambria Math" w:hAnsi="Cambria Math"/>
+                <w:szCs w:val="24"/>
+              </w:rPr>
+              <m:t>γ</m:t>
+            </m:r>
+          </m:e>
+          <m:sub>
+            <m:r>
+              <w:rPr>
+                <w:rFonts w:ascii="Cambria Math" w:hAnsi="Cambria Math"/>
+                <w:szCs w:val="24"/>
+              </w:rPr>
+              <m:t>i</m:t>
+            </m:r>
+          </m:sub>
+        </m:sSub>
+        <m:r>
+          <w:rPr>
+            <w:rFonts w:ascii="Cambria Math" w:hAnsi="Cambria Math"/>
+            <w:szCs w:val="24"/>
+          </w:rPr>
+          <m:t>=</m:t>
+        </m:r>
+        <m:sSup>
+          <m:sSupPr>
+            <m:ctrlPr>
+              <w:rPr>
+                <w:rFonts w:ascii="Cambria Math" w:hAnsi="Cambria Math"/>
+                <w:i/>
+                <w:szCs w:val="24"/>
+              </w:rPr>
+            </m:ctrlPr>
+          </m:sSupPr>
+          <m:e>
+            <m:r>
+              <w:rPr>
+                <w:rFonts w:ascii="Cambria Math" w:hAnsi="Cambria Math"/>
+                <w:szCs w:val="24"/>
+              </w:rPr>
+              <m:t>T</m:t>
+            </m:r>
+          </m:e>
+          <m:sup>
+            <m:r>
+              <w:rPr>
+                <w:rFonts w:ascii="Cambria Math" w:hAnsi="Cambria Math"/>
+                <w:szCs w:val="24"/>
+              </w:rPr>
+              <m:t>-1</m:t>
+            </m:r>
+          </m:sup>
+        </m:sSup>
+      </m:oMath>
+      <w:r>
+        <w:rPr>
+          <w:szCs w:val="24"/>
+        </w:rPr>
+        <w:t xml:space="preserve"> where </w:t>
+      </w:r>
+      <w:r>
+        <w:rPr>
+          <w:i/>
+          <w:szCs w:val="24"/>
+        </w:rPr>
+        <w:t>T</w:t>
+      </w:r>
+      <w:r>
+        <w:rPr>
+          <w:szCs w:val="24"/>
+          <w:vertAlign w:val="superscript"/>
+        </w:rPr>
+        <w:t xml:space="preserve"> </w:t>
+      </w:r>
+      <w:r>
+        <w:rPr>
+          <w:szCs w:val="24"/>
+        </w:rPr>
+        <w:t xml:space="preserve">is number of timesteps it takes to complete stage </w:t>
+      </w:r>
+      <w:r>
+        <w:rPr>
+          <w:i/>
+          <w:szCs w:val="24"/>
+        </w:rPr>
+        <w:t>i</w:t>
+      </w:r>
+      <w:r>
+        <w:rPr>
+          <w:szCs w:val="24"/>
+        </w:rPr>
+        <w:t xml:space="preserve"> (Caswell 2001, pg 160-161). </w:t>
+      </w:r>
+    </w:p>
+    <w:p>
+      <w:pPr>
+        <w:rPr>
+          <w:szCs w:val="24"/>
+        </w:rPr>
+      </w:pPr>
+      <w:bookmarkStart w:id="5" w:name="_GoBack"/>
+      <w:bookmarkEnd w:id="5"/>
+    </w:p>
+    <w:p>
+      <w:pPr>
+        <w:rPr>
+          <w:szCs w:val="24"/>
+        </w:rPr>
+      </w:pPr>
+    </w:p>
+    <w:p>
+      <w:pPr>
+        <w:rPr>
           <w:szCs w:val="24"/>
         </w:rPr>
         <w:sectPr>
@@ -9367,36 +9875,6 @@
           <w:docGrid w:linePitch="360"/>
         </w:sectPr>
       </w:pPr>
-      <w:r>
-        <w:rPr>
-          <w:szCs w:val="24"/>
-        </w:rPr>
-        <w:t>T</w:t>
-      </w:r>
-      <w:r>
-        <w:rPr>
-          <w:szCs w:val="24"/>
-        </w:rPr>
-        <w:t xml:space="preserve">able </w:t>
-      </w:r>
-      <w:r>
-        <w:rPr>
-          <w:szCs w:val="24"/>
-        </w:rPr>
-        <w:t>S</w:t>
-      </w:r>
-      <w:r>
-        <w:rPr>
-          <w:szCs w:val="24"/>
-        </w:rPr>
-        <w:t>1</w:t>
-      </w:r>
-      <w:r>
-        <w:rPr>
-          <w:szCs w:val="24"/>
-        </w:rPr>
-        <w:t>:  Parameter values of species of interest.</w:t>
-      </w:r>
     </w:p>
     <w:p>
       <w:pPr>
@@ -10928,25 +11406,7 @@
                                 <w:sz w:val="20"/>
                                 <w:szCs w:val="20"/>
                               </w:rPr>
-                              <m:t>0.</m:t>
-                            </m:r>
-                            <m:r>
-                              <w:rPr>
-                                <w:rFonts w:ascii="Cambria Math" w:eastAsia="Times New Roman" w:hAnsi="Cambria Math" w:cs="Times New Roman"/>
-                                <w:color w:val="000000"/>
-                                <w:sz w:val="20"/>
-                                <w:szCs w:val="20"/>
-                              </w:rPr>
-                              <m:t>43</m:t>
-                            </m:r>
-                            <m:r>
-                              <w:rPr>
-                                <w:rFonts w:ascii="Cambria Math" w:eastAsia="Times New Roman" w:hAnsi="Cambria Math" w:cs="Times New Roman"/>
-                                <w:color w:val="000000"/>
-                                <w:sz w:val="20"/>
-                                <w:szCs w:val="20"/>
-                              </w:rPr>
-                              <m:t xml:space="preserve">                </m:t>
+                              <m:t xml:space="preserve">0.43                </m:t>
                             </m:r>
                             <m:sSub>
                               <m:sSubPr>
@@ -11676,16 +12136,7 @@
                                 <w:sz w:val="20"/>
                                 <w:szCs w:val="20"/>
                               </w:rPr>
-                              <m:t>0.43</m:t>
-                            </m:r>
-                            <m:r>
-                              <w:rPr>
-                                <w:rFonts w:ascii="Cambria Math" w:eastAsia="Times New Roman" w:hAnsi="Cambria Math" w:cs="Times New Roman"/>
-                                <w:color w:val="000000"/>
-                                <w:sz w:val="20"/>
-                                <w:szCs w:val="20"/>
-                              </w:rPr>
-                              <m:t xml:space="preserve">                </m:t>
+                              <m:t xml:space="preserve">0.43                </m:t>
                             </m:r>
                             <m:sSub>
                               <m:sSubPr>
@@ -12164,25 +12615,7 @@
                                 <w:sz w:val="20"/>
                                 <w:szCs w:val="20"/>
                               </w:rPr>
-                              <m:t>0.</m:t>
-                            </m:r>
-                            <m:r>
-                              <w:rPr>
-                                <w:rFonts w:ascii="Cambria Math" w:eastAsia="Times New Roman" w:hAnsi="Cambria Math" w:cs="Times New Roman"/>
-                                <w:color w:val="000000"/>
-                                <w:sz w:val="20"/>
-                                <w:szCs w:val="20"/>
-                              </w:rPr>
-                              <m:t>43</m:t>
-                            </m:r>
-                            <m:r>
-                              <w:rPr>
-                                <w:rFonts w:ascii="Cambria Math" w:eastAsia="Times New Roman" w:hAnsi="Cambria Math" w:cs="Times New Roman"/>
-                                <w:color w:val="000000"/>
-                                <w:sz w:val="20"/>
-                                <w:szCs w:val="20"/>
-                              </w:rPr>
-                              <m:t xml:space="preserve">                </m:t>
+                              <m:t xml:space="preserve">0.43                </m:t>
                             </m:r>
                             <m:sSub>
                               <m:sSubPr>
@@ -12780,25 +13213,7 @@
                                 <w:sz w:val="20"/>
                                 <w:szCs w:val="20"/>
                               </w:rPr>
-                              <m:t>0.</m:t>
-                            </m:r>
-                            <m:r>
-                              <w:rPr>
-                                <w:rFonts w:ascii="Cambria Math" w:eastAsia="Times New Roman" w:hAnsi="Cambria Math" w:cs="Times New Roman"/>
-                                <w:color w:val="000000"/>
-                                <w:sz w:val="20"/>
-                                <w:szCs w:val="20"/>
-                              </w:rPr>
-                              <m:t>43</m:t>
-                            </m:r>
-                            <m:r>
-                              <w:rPr>
-                                <w:rFonts w:ascii="Cambria Math" w:eastAsia="Times New Roman" w:hAnsi="Cambria Math" w:cs="Times New Roman"/>
-                                <w:color w:val="000000"/>
-                                <w:sz w:val="20"/>
-                                <w:szCs w:val="20"/>
-                              </w:rPr>
-                              <m:t xml:space="preserve">              </m:t>
+                              <m:t xml:space="preserve">0.43              </m:t>
                             </m:r>
                             <m:sSub>
                               <m:sSubPr>
@@ -14008,16 +14423,7 @@
                                 <w:sz w:val="20"/>
                                 <w:szCs w:val="20"/>
                               </w:rPr>
-                              <m:t>2</m:t>
-                            </m:r>
-                            <m:r>
-                              <w:rPr>
-                                <w:rFonts w:ascii="Cambria Math" w:eastAsia="Times New Roman" w:hAnsi="Cambria Math" w:cs="Times New Roman"/>
-                                <w:color w:val="000000"/>
-                                <w:sz w:val="20"/>
-                                <w:szCs w:val="20"/>
-                              </w:rPr>
-                              <m:t xml:space="preserve">,  &amp; </m:t>
+                              <m:t xml:space="preserve">2,  &amp; </m:t>
                             </m:r>
                             <m:sSub>
                               <m:sSubPr>
@@ -14486,8 +14892,6 @@
                 </m:sSup>
               </m:oMath>
             </m:oMathPara>
-            <w:bookmarkStart w:id="5" w:name="_GoBack"/>
-            <w:bookmarkEnd w:id="5"/>
           </w:p>
         </w:tc>
         <w:tc>
@@ -14619,16 +15023,7 @@
                                 <w:sz w:val="20"/>
                                 <w:szCs w:val="20"/>
                               </w:rPr>
-                              <m:t>2</m:t>
-                            </m:r>
-                            <m:r>
-                              <w:rPr>
-                                <w:rFonts w:ascii="Cambria Math" w:eastAsia="Times New Roman" w:hAnsi="Cambria Math" w:cs="Times New Roman"/>
-                                <w:color w:val="000000"/>
-                                <w:sz w:val="20"/>
-                                <w:szCs w:val="20"/>
-                              </w:rPr>
-                              <m:t xml:space="preserve">,  &amp; </m:t>
+                              <m:t xml:space="preserve">2,  &amp; </m:t>
                             </m:r>
                             <m:sSub>
                               <m:sSubPr>
@@ -19094,7 +19489,7 @@
             <w:noProof/>
             <w:szCs w:val="24"/>
           </w:rPr>
-          <w:t>5</w:t>
+          <w:t>12</w:t>
         </w:r>
         <w:r>
           <w:rPr>
@@ -20674,7 +21069,7 @@
     <w:charset w:val="00"/>
     <w:family w:val="roman"/>
     <w:pitch w:val="variable"/>
-    <w:sig w:usb0="E0002EFF" w:usb1="C000785B" w:usb2="00000009" w:usb3="00000000" w:csb0="000001FF" w:csb1="00000000"/>
+    <w:sig w:usb0="E0002AFF" w:usb1="C0007843" w:usb2="00000009" w:usb3="00000000" w:csb0="000001FF" w:csb1="00000000"/>
   </w:font>
   <w:font w:name="Courier New">
     <w:panose1 w:val="02070309020205020404"/>
@@ -20695,10 +21090,10 @@
     <w:charset w:val="00"/>
     <w:family w:val="swiss"/>
     <w:pitch w:val="variable"/>
-    <w:sig w:usb0="E0002EFF" w:usb1="C000247B" w:usb2="00000009" w:usb3="00000000" w:csb0="000001FF" w:csb1="00000000"/>
+    <w:sig w:usb0="E00002FF" w:usb1="4000ACFF" w:usb2="00000001" w:usb3="00000000" w:csb0="0000019F" w:csb1="00000000"/>
   </w:font>
   <w:font w:name="DengXian">
-    <w:altName w:val="等线"/>
+    <w:altName w:val="SimSun"/>
     <w:panose1 w:val="02010600030101010101"/>
     <w:charset w:val="86"/>
     <w:family w:val="auto"/>
@@ -20725,7 +21120,7 @@
     <w:charset w:val="00"/>
     <w:family w:val="swiss"/>
     <w:pitch w:val="variable"/>
-    <w:sig w:usb0="E0002EFF" w:usb1="C000785B" w:usb2="00000009" w:usb3="00000000" w:csb0="000001FF" w:csb1="00000000"/>
+    <w:sig w:usb0="E0002AFF" w:usb1="C0007843" w:usb2="00000009" w:usb3="00000000" w:csb0="000001FF" w:csb1="00000000"/>
   </w:font>
   <w:font w:name="Cambria Math">
     <w:panose1 w:val="02040503050406030204"/>
@@ -20746,7 +21141,7 @@
     <w:charset w:val="00"/>
     <w:family w:val="swiss"/>
     <w:pitch w:val="variable"/>
-    <w:sig w:usb0="E0002AFF" w:usb1="C000247B" w:usb2="00000009" w:usb3="00000000" w:csb0="000001FF" w:csb1="00000000"/>
+    <w:sig w:usb0="A00002EF" w:usb1="4000207B" w:usb2="00000000" w:usb3="00000000" w:csb0="0000009F" w:csb1="00000000"/>
   </w:font>
 </w:fonts>
 </file>
@@ -20767,6 +21162,7 @@
   <w:rsids>
     <w:rsidRoot w:val="00EA5FBA"/>
     <w:rsid w:val="003D775E"/>
+    <w:rsid w:val="00987179"/>
     <w:rsid w:val="00EA5FBA"/>
   </w:rsids>
   <m:mathPr>
@@ -21216,7 +21612,7 @@
     <w:basedOn w:val="DefaultParagraphFont"/>
     <w:uiPriority w:val="99"/>
     <w:semiHidden/>
-    <w:rsid w:val="00EA5FBA"/>
+    <w:rsid w:val="00987179"/>
     <w:rPr>
       <w:color w:val="808080"/>
     </w:rPr>
@@ -21531,7 +21927,7 @@
 </file>
 
 <file path=customXml/itemProps1.xml><?xml version="1.0" encoding="utf-8"?>
-<ds:datastoreItem xmlns:ds="http://schemas.openxmlformats.org/officeDocument/2006/customXml" ds:itemID="{1ABD9A7C-8504-44DC-BEDC-0FC5B580BC1E}">
+<ds:datastoreItem xmlns:ds="http://schemas.openxmlformats.org/officeDocument/2006/customXml" ds:itemID="{2D9B62E4-7A8A-4152-BF25-84DD7E190470}">
   <ds:schemaRefs>
     <ds:schemaRef ds:uri="http://schemas.openxmlformats.org/officeDocument/2006/bibliography"/>
   </ds:schemaRefs>

</xml_diff>

<commit_message>
applying daves latest comments
</commit_message>
<xml_diff>
--- a/Rough Draft Manuscript 1.docx
+++ b/Rough Draft Manuscript 1.docx
@@ -1,6 +1,6 @@
 
 <file path=word/document.xml><?xml version="1.0" encoding="utf-8"?>
-<w:document xmlns:wpc="http://schemas.microsoft.com/office/word/2010/wordprocessingCanvas" xmlns:cx="http://schemas.microsoft.com/office/drawing/2014/chartex" xmlns:cx1="http://schemas.microsoft.com/office/drawing/2015/9/8/chartex" xmlns:mc="http://schemas.openxmlformats.org/markup-compatibility/2006" xmlns:o="urn:schemas-microsoft-com:office:office" xmlns:r="http://schemas.openxmlformats.org/officeDocument/2006/relationships" xmlns:m="http://schemas.openxmlformats.org/officeDocument/2006/math" xmlns:v="urn:schemas-microsoft-com:vml" xmlns:wp14="http://schemas.microsoft.com/office/word/2010/wordprocessingDrawing" xmlns:wp="http://schemas.openxmlformats.org/drawingml/2006/wordprocessingDrawing" xmlns:w10="urn:schemas-microsoft-com:office:word" xmlns:w="http://schemas.openxmlformats.org/wordprocessingml/2006/main" xmlns:w14="http://schemas.microsoft.com/office/word/2010/wordml" xmlns:w15="http://schemas.microsoft.com/office/word/2012/wordml" xmlns:w16se="http://schemas.microsoft.com/office/word/2015/wordml/symex" xmlns:wpg="http://schemas.microsoft.com/office/word/2010/wordprocessingGroup" xmlns:wpi="http://schemas.microsoft.com/office/word/2010/wordprocessingInk" xmlns:wne="http://schemas.microsoft.com/office/word/2006/wordml" xmlns:wps="http://schemas.microsoft.com/office/word/2010/wordprocessingShape" mc:Ignorable="w14 w15 w16se wp14">
+<w:document xmlns:wpc="http://schemas.microsoft.com/office/word/2010/wordprocessingCanvas" xmlns:cx="http://schemas.microsoft.com/office/drawing/2014/chartex" xmlns:cx1="http://schemas.microsoft.com/office/drawing/2015/9/8/chartex" xmlns:cx2="http://schemas.microsoft.com/office/drawing/2015/10/21/chartex" xmlns:cx3="http://schemas.microsoft.com/office/drawing/2016/5/9/chartex" xmlns:cx4="http://schemas.microsoft.com/office/drawing/2016/5/10/chartex" xmlns:cx5="http://schemas.microsoft.com/office/drawing/2016/5/11/chartex" xmlns:cx6="http://schemas.microsoft.com/office/drawing/2016/5/12/chartex" xmlns:cx7="http://schemas.microsoft.com/office/drawing/2016/5/13/chartex" xmlns:cx8="http://schemas.microsoft.com/office/drawing/2016/5/14/chartex" xmlns:mc="http://schemas.openxmlformats.org/markup-compatibility/2006" xmlns:aink="http://schemas.microsoft.com/office/drawing/2016/ink" xmlns:am3d="http://schemas.microsoft.com/office/drawing/2017/model3d" xmlns:o="urn:schemas-microsoft-com:office:office" xmlns:oel="http://schemas.microsoft.com/office/2019/extlst" xmlns:r="http://schemas.openxmlformats.org/officeDocument/2006/relationships" xmlns:m="http://schemas.openxmlformats.org/officeDocument/2006/math" xmlns:v="urn:schemas-microsoft-com:vml" xmlns:wp14="http://schemas.microsoft.com/office/word/2010/wordprocessingDrawing" xmlns:wp="http://schemas.openxmlformats.org/drawingml/2006/wordprocessingDrawing" xmlns:w10="urn:schemas-microsoft-com:office:word" xmlns:w="http://schemas.openxmlformats.org/wordprocessingml/2006/main" xmlns:w14="http://schemas.microsoft.com/office/word/2010/wordml" xmlns:w15="http://schemas.microsoft.com/office/word/2012/wordml" xmlns:w16cex="http://schemas.microsoft.com/office/word/2018/wordml/cex" xmlns:w16cid="http://schemas.microsoft.com/office/word/2016/wordml/cid" xmlns:w16="http://schemas.microsoft.com/office/word/2018/wordml" xmlns:w16sdtdh="http://schemas.microsoft.com/office/word/2020/wordml/sdtdatahash" xmlns:w16se="http://schemas.microsoft.com/office/word/2015/wordml/symex" xmlns:wpg="http://schemas.microsoft.com/office/word/2010/wordprocessingGroup" xmlns:wpi="http://schemas.microsoft.com/office/word/2010/wordprocessingInk" xmlns:wne="http://schemas.microsoft.com/office/word/2006/wordml" xmlns:wps="http://schemas.microsoft.com/office/word/2010/wordprocessingShape" mc:Ignorable="w14 w15 w16se w16cid w16 w16cex w16sdtdh wp14">
   <w:body>
     <w:p>
       <w:pPr>
@@ -194,7 +194,23 @@
           <w:rFonts w:cs="Times New Roman"/>
           <w:szCs w:val="24"/>
         </w:rPr>
-        <w:t>Corresponding author: Angelika Kurthen, kurthena@oregonstate.edu</w:t>
+        <w:t xml:space="preserve">Corresponding author: Angelika </w:t>
+      </w:r>
+      <w:proofErr w:type="spellStart"/>
+      <w:r>
+        <w:rPr>
+          <w:rFonts w:cs="Times New Roman"/>
+          <w:szCs w:val="24"/>
+        </w:rPr>
+        <w:t>Kurthen</w:t>
+      </w:r>
+      <w:proofErr w:type="spellEnd"/>
+      <w:r>
+        <w:rPr>
+          <w:rFonts w:cs="Times New Roman"/>
+          <w:szCs w:val="24"/>
+        </w:rPr>
+        <w:t>, kurthena@oregonstate.edu</w:t>
       </w:r>
       <w:r>
         <w:rPr>
@@ -286,14 +302,32 @@
           <w:iCs/>
           <w:szCs w:val="24"/>
         </w:rPr>
-        <w:t>in situ</w:t>
-      </w:r>
-      <w:r>
-        <w:rPr>
-          <w:rFonts w:cs="Times New Roman"/>
-          <w:szCs w:val="24"/>
-        </w:rPr>
-        <w:t>, and can help researchers organize thinking and identify uncertainty</w:t>
+        <w:t xml:space="preserve">in </w:t>
+      </w:r>
+      <w:proofErr w:type="gramStart"/>
+      <w:r>
+        <w:rPr>
+          <w:rFonts w:cs="Times New Roman"/>
+          <w:i/>
+          <w:iCs/>
+          <w:szCs w:val="24"/>
+        </w:rPr>
+        <w:t>situ</w:t>
+      </w:r>
+      <w:r>
+        <w:rPr>
+          <w:rFonts w:cs="Times New Roman"/>
+          <w:szCs w:val="24"/>
+        </w:rPr>
+        <w:t>, and</w:t>
+      </w:r>
+      <w:proofErr w:type="gramEnd"/>
+      <w:r>
+        <w:rPr>
+          <w:rFonts w:cs="Times New Roman"/>
+          <w:szCs w:val="24"/>
+        </w:rPr>
+        <w:t xml:space="preserve"> can help researchers organize thinking and identify uncertainty</w:t>
       </w:r>
       <w:r>
         <w:rPr>
@@ -493,7 +527,22 @@
           <w:rFonts w:cs="Times New Roman"/>
           <w:szCs w:val="24"/>
         </w:rPr>
-        <w:t>. Analysis of model outputs can provide important conservation insights related to life stage bottlenecks, keystone species identification, and vital rates</w:t>
+        <w:t xml:space="preserve">. Analysis of model outputs can provide important conservation insights related to life stage bottlenecks, keystone species identification, and </w:t>
+      </w:r>
+      <w:commentRangeStart w:id="0"/>
+      <w:r>
+        <w:rPr>
+          <w:rFonts w:cs="Times New Roman"/>
+          <w:szCs w:val="24"/>
+        </w:rPr>
+        <w:t>vital rates</w:t>
+      </w:r>
+      <w:commentRangeEnd w:id="0"/>
+      <w:r>
+        <w:rPr>
+          <w:rStyle w:val="CommentReference"/>
+        </w:rPr>
+        <w:commentReference w:id="0"/>
       </w:r>
       <w:r>
         <w:rPr>
@@ -1022,12 +1071,20 @@
           <w:szCs w:val="24"/>
         </w:rPr>
       </w:pPr>
+      <w:commentRangeStart w:id="1"/>
       <w:r>
         <w:rPr>
           <w:rFonts w:cs="Times New Roman"/>
           <w:szCs w:val="24"/>
         </w:rPr>
         <w:t>We introduce a population matrix model that integrates the unifying themes of thermal equilibrium hypothesis, disturbance response, and density dependence in population ecology for organisms of interest.</w:t>
+      </w:r>
+      <w:commentRangeEnd w:id="1"/>
+      <w:r>
+        <w:rPr>
+          <w:rStyle w:val="CommentReference"/>
+        </w:rPr>
+        <w:commentReference w:id="1"/>
       </w:r>
       <w:r>
         <w:rPr>
@@ -1402,6 +1459,7 @@
         </w:rPr>
         <w:t xml:space="preserve">in which </w:t>
       </w:r>
+      <w:proofErr w:type="spellStart"/>
       <w:r>
         <w:rPr>
           <w:rFonts w:cs="Times New Roman"/>
@@ -1423,6 +1481,7 @@
         </w:rPr>
         <w:t>i</w:t>
       </w:r>
+      <w:proofErr w:type="spellEnd"/>
       <w:r>
         <w:rPr>
           <w:rFonts w:cs="Times New Roman"/>
@@ -1439,6 +1498,7 @@
         </w:rPr>
         <w:t xml:space="preserve">, the stage-class abundances for species </w:t>
       </w:r>
+      <w:proofErr w:type="spellStart"/>
       <w:r>
         <w:rPr>
           <w:rFonts w:cs="Times New Roman"/>
@@ -1448,6 +1508,7 @@
         </w:rPr>
         <w:t>i</w:t>
       </w:r>
+      <w:proofErr w:type="spellEnd"/>
       <w:r>
         <w:rPr>
           <w:rFonts w:cs="Times New Roman"/>
@@ -1533,6 +1594,7 @@
         </w:rPr>
         <w:t xml:space="preserve">, which results in </w:t>
       </w:r>
+      <w:proofErr w:type="spellStart"/>
       <w:r>
         <w:rPr>
           <w:rFonts w:cs="Times New Roman"/>
@@ -1554,6 +1616,7 @@
         </w:rPr>
         <w:t>i</w:t>
       </w:r>
+      <w:proofErr w:type="spellEnd"/>
       <w:r>
         <w:rPr>
           <w:rFonts w:cs="Times New Roman"/>
@@ -1577,7 +1640,27 @@
           <w:iCs/>
           <w:szCs w:val="24"/>
         </w:rPr>
-        <w:t xml:space="preserve"> i </w:t>
+        <w:t xml:space="preserve"> </w:t>
+      </w:r>
+      <w:proofErr w:type="spellStart"/>
+      <w:r>
+        <w:rPr>
+          <w:rFonts w:cs="Times New Roman"/>
+          <w:i/>
+          <w:iCs/>
+          <w:szCs w:val="24"/>
+        </w:rPr>
+        <w:t>i</w:t>
+      </w:r>
+      <w:proofErr w:type="spellEnd"/>
+      <w:r>
+        <w:rPr>
+          <w:rFonts w:cs="Times New Roman"/>
+          <w:i/>
+          <w:iCs/>
+          <w:szCs w:val="24"/>
+        </w:rPr>
+        <w:t xml:space="preserve"> </w:t>
       </w:r>
       <w:r>
         <w:rPr>
@@ -1712,6 +1795,7 @@
         </w:rPr>
         <w:t xml:space="preserve"> with stages classes </w:t>
       </w:r>
+      <w:proofErr w:type="spellStart"/>
       <w:r>
         <w:rPr>
           <w:rFonts w:cs="Times New Roman"/>
@@ -1721,12 +1805,35 @@
         </w:rPr>
         <w:t>i</w:t>
       </w:r>
-      <w:r>
-        <w:rPr>
-          <w:rFonts w:cs="Times New Roman"/>
-          <w:szCs w:val="24"/>
-        </w:rPr>
-        <w:t xml:space="preserve"> = 1, 2, 3 is noted below:</w:t>
+      <w:proofErr w:type="spellEnd"/>
+      <w:r>
+        <w:rPr>
+          <w:rFonts w:cs="Times New Roman"/>
+          <w:szCs w:val="24"/>
+        </w:rPr>
+        <w:t xml:space="preserve"> = 1, 2, 3 is noted </w:t>
+      </w:r>
+      <w:commentRangeStart w:id="2"/>
+      <w:r>
+        <w:rPr>
+          <w:rFonts w:cs="Times New Roman"/>
+          <w:szCs w:val="24"/>
+        </w:rPr>
+        <w:t>below</w:t>
+      </w:r>
+      <w:commentRangeEnd w:id="2"/>
+      <w:r>
+        <w:rPr>
+          <w:rStyle w:val="CommentReference"/>
+        </w:rPr>
+        <w:commentReference w:id="2"/>
+      </w:r>
+      <w:r>
+        <w:rPr>
+          <w:rFonts w:cs="Times New Roman"/>
+          <w:szCs w:val="24"/>
+        </w:rPr>
+        <w:t>:</w:t>
       </w:r>
     </w:p>
     <w:p>
@@ -2147,6 +2254,7 @@
         </w:rPr>
         <w:t xml:space="preserve">in which species-stage specific fecundity rates </w:t>
       </w:r>
+      <w:proofErr w:type="spellStart"/>
       <w:r>
         <w:rPr>
           <w:rFonts w:cs="Times New Roman"/>
@@ -2166,6 +2274,7 @@
         </w:rPr>
         <w:t>ji</w:t>
       </w:r>
+      <w:proofErr w:type="spellEnd"/>
       <w:r>
         <w:rPr>
           <w:rFonts w:cs="Times New Roman"/>
@@ -2173,6 +2282,7 @@
         </w:rPr>
         <w:t xml:space="preserve">, species-stage specific transition probabilities from stage </w:t>
       </w:r>
+      <w:proofErr w:type="spellStart"/>
       <w:r>
         <w:rPr>
           <w:rFonts w:cs="Times New Roman"/>
@@ -2182,6 +2292,7 @@
         </w:rPr>
         <w:t>i</w:t>
       </w:r>
+      <w:proofErr w:type="spellEnd"/>
       <w:r>
         <w:rPr>
           <w:rFonts w:cs="Times New Roman"/>
@@ -2214,6 +2325,7 @@
         </w:rPr>
         <w:t xml:space="preserve">, </w:t>
       </w:r>
+      <w:proofErr w:type="spellStart"/>
       <w:r>
         <w:rPr>
           <w:rFonts w:cs="Times New Roman"/>
@@ -2233,6 +2345,7 @@
         </w:rPr>
         <w:t>ji</w:t>
       </w:r>
+      <w:proofErr w:type="spellEnd"/>
       <w:r>
         <w:rPr>
           <w:rFonts w:cs="Times New Roman"/>
@@ -2240,6 +2353,7 @@
         </w:rPr>
         <w:t xml:space="preserve">, and the probability of remaining in a specific stage, </w:t>
       </w:r>
+      <w:proofErr w:type="spellStart"/>
       <w:r>
         <w:rPr>
           <w:rFonts w:cs="Times New Roman"/>
@@ -2259,6 +2373,7 @@
         </w:rPr>
         <w:t>ji</w:t>
       </w:r>
+      <w:proofErr w:type="spellEnd"/>
       <w:r>
         <w:rPr>
           <w:rFonts w:cs="Times New Roman"/>
@@ -2318,7 +2433,15 @@
           <w:rFonts w:cs="Times New Roman"/>
           <w:szCs w:val="24"/>
         </w:rPr>
-        <w:t>In this model, vital rates</w:t>
+        <w:t xml:space="preserve">In this model, </w:t>
+      </w:r>
+      <w:commentRangeStart w:id="3"/>
+      <w:r>
+        <w:rPr>
+          <w:rFonts w:cs="Times New Roman"/>
+          <w:szCs w:val="24"/>
+        </w:rPr>
+        <w:t>vital rates</w:t>
       </w:r>
       <w:r>
         <w:rPr>
@@ -2327,6 +2450,13 @@
         </w:rPr>
         <w:t xml:space="preserve"> </w:t>
       </w:r>
+      <w:commentRangeEnd w:id="3"/>
+      <w:r>
+        <w:rPr>
+          <w:rStyle w:val="CommentReference"/>
+        </w:rPr>
+        <w:commentReference w:id="3"/>
+      </w:r>
       <w:r>
         <w:rPr>
           <w:rFonts w:cs="Times New Roman"/>
@@ -2341,6 +2471,7 @@
         </w:rPr>
         <w:t xml:space="preserve">temperatures. In insects, the rate of development, or the rate at which an organism reaches maturity, can be represented by </w:t>
       </w:r>
+      <w:proofErr w:type="spellStart"/>
       <w:r>
         <w:rPr>
           <w:rFonts w:cs="Times New Roman"/>
@@ -2360,6 +2491,7 @@
         </w:rPr>
         <w:t>ji</w:t>
       </w:r>
+      <w:proofErr w:type="spellEnd"/>
       <w:r>
         <w:rPr>
           <w:rFonts w:cs="Times New Roman"/>
@@ -2367,6 +2499,7 @@
         </w:rPr>
         <w:t xml:space="preserve">, as cohorts move from stage to stage towards sexual maturity. Meanwhile, </w:t>
       </w:r>
+      <w:proofErr w:type="spellStart"/>
       <w:r>
         <w:rPr>
           <w:rFonts w:cs="Times New Roman"/>
@@ -2386,6 +2519,7 @@
         </w:rPr>
         <w:t>ji</w:t>
       </w:r>
+      <w:proofErr w:type="spellEnd"/>
       <w:r>
         <w:rPr>
           <w:rFonts w:cs="Times New Roman"/>
@@ -2461,7 +2595,29 @@
           <w:rFonts w:cs="Times New Roman"/>
           <w:szCs w:val="24"/>
         </w:rPr>
-        <w:t xml:space="preserve">, using the equation </w:t>
+        <w:t xml:space="preserve">, </w:t>
+      </w:r>
+      <w:commentRangeStart w:id="4"/>
+      <w:r>
+        <w:rPr>
+          <w:rFonts w:cs="Times New Roman"/>
+          <w:szCs w:val="24"/>
+        </w:rPr>
+        <w:t>using the equation</w:t>
+      </w:r>
+      <w:commentRangeEnd w:id="4"/>
+      <w:r>
+        <w:rPr>
+          <w:rStyle w:val="CommentReference"/>
+        </w:rPr>
+        <w:commentReference w:id="4"/>
+      </w:r>
+      <w:r>
+        <w:rPr>
+          <w:rFonts w:cs="Times New Roman"/>
+          <w:szCs w:val="24"/>
+        </w:rPr>
+        <w:t xml:space="preserve"> </w:t>
       </w:r>
     </w:p>
     <w:p>
@@ -2630,6 +2786,7 @@
         </w:rPr>
         <w:t xml:space="preserve">in which </w:t>
       </w:r>
+      <w:proofErr w:type="spellStart"/>
       <w:r>
         <w:rPr>
           <w:rFonts w:cs="Times New Roman"/>
@@ -2649,6 +2806,7 @@
         </w:rPr>
         <w:t>Mean</w:t>
       </w:r>
+      <w:proofErr w:type="spellEnd"/>
       <w:r>
         <w:rPr>
           <w:rFonts w:cs="Times New Roman"/>
@@ -2656,6 +2814,7 @@
         </w:rPr>
         <w:t xml:space="preserve"> represents the mean temperature in ˚C of the timestep, and </w:t>
       </w:r>
+      <w:proofErr w:type="spellStart"/>
       <w:r>
         <w:rPr>
           <w:rFonts w:cs="Times New Roman"/>
@@ -2675,6 +2834,7 @@
         </w:rPr>
         <w:t>Crit</w:t>
       </w:r>
+      <w:proofErr w:type="spellEnd"/>
       <w:r>
         <w:rPr>
           <w:rFonts w:cs="Times New Roman"/>
@@ -2715,15 +2875,15 @@
           <w:rFonts w:cs="Times New Roman"/>
           <w:szCs w:val="24"/>
         </w:rPr>
-        <w:t xml:space="preserve"> </w:t>
-      </w:r>
-      <w:commentRangeStart w:id="0"/>
-      <w:r>
-        <w:rPr>
-          <w:rFonts w:cs="Times New Roman"/>
-          <w:szCs w:val="24"/>
-        </w:rPr>
-        <w:t>We assume the number of back</w:t>
+        <w:t xml:space="preserve"> We assume the number of </w:t>
+      </w:r>
+      <w:proofErr w:type="gramStart"/>
+      <w:r>
+        <w:rPr>
+          <w:rFonts w:cs="Times New Roman"/>
+          <w:szCs w:val="24"/>
+        </w:rPr>
+        <w:t>back</w:t>
       </w:r>
       <w:r>
         <w:rPr>
@@ -2737,21 +2897,15 @@
           <w:rFonts w:cs="Times New Roman"/>
           <w:szCs w:val="24"/>
         </w:rPr>
-        <w:t>looking timesteps it takes to accumulate the threshold number of degree days for new Stage 3 individuals at any timestep is how long that cohort has been in Stage 1 or Stage 2</w:t>
-      </w:r>
-      <w:commentRangeEnd w:id="0"/>
-      <w:r>
-        <w:rPr>
-          <w:rStyle w:val="CommentReference"/>
-        </w:rPr>
-        <w:commentReference w:id="0"/>
-      </w:r>
-      <w:r>
-        <w:rPr>
-          <w:rFonts w:cs="Times New Roman"/>
-          <w:szCs w:val="24"/>
-        </w:rPr>
-        <w:t xml:space="preserve">. Based on these numbers, </w:t>
+        <w:t>looking</w:t>
+      </w:r>
+      <w:proofErr w:type="gramEnd"/>
+      <w:r>
+        <w:rPr>
+          <w:rFonts w:cs="Times New Roman"/>
+          <w:szCs w:val="24"/>
+        </w:rPr>
+        <w:t xml:space="preserve"> timesteps it takes to accumulate the threshold number of degree days for new Stage 3 individuals at any timestep is how long that cohort has been in Stage 1 or Stage 2. Based on these numbers, </w:t>
       </w:r>
       <w:r>
         <w:rPr>
@@ -2895,6 +3049,7 @@
         </w:rPr>
         <w:t xml:space="preserve">To demonstrate the model ability to recover elements of the thermal equilibrium hypothesis, we recreated parameterized the model for an </w:t>
       </w:r>
+      <w:proofErr w:type="spellStart"/>
       <w:r>
         <w:rPr>
           <w:rFonts w:cs="Times New Roman"/>
@@ -2902,79 +3057,9 @@
           <w:iCs/>
           <w:szCs w:val="24"/>
         </w:rPr>
-        <w:t>Ephemerella subvaria</w:t>
-      </w:r>
-      <w:r>
-        <w:rPr>
-          <w:rFonts w:cs="Times New Roman"/>
-          <w:szCs w:val="24"/>
-        </w:rPr>
-        <w:t xml:space="preserve"> population in West Branch Brandywine Creek, PA, close to where Vannote (1980) did their primary studies on the thermal equilibrium hypothesis</w:t>
-      </w:r>
-      <w:r>
-        <w:rPr>
-          <w:rFonts w:cs="Times New Roman"/>
-          <w:szCs w:val="24"/>
-        </w:rPr>
-        <w:t xml:space="preserve"> (Table TBD)</w:t>
-      </w:r>
-      <w:r>
-        <w:rPr>
-          <w:rFonts w:cs="Times New Roman"/>
-          <w:szCs w:val="24"/>
-        </w:rPr>
-        <w:t xml:space="preserve">. Biweekly temperatures were summarized from USGS water temperature data between October, 1, 2007 and October 1, 2022 </w:t>
-      </w:r>
-      <w:r>
-        <w:rPr>
-          <w:rFonts w:cs="Times New Roman"/>
-          <w:szCs w:val="24"/>
-        </w:rPr>
-        <w:fldChar w:fldCharType="begin"/>
-      </w:r>
-      <w:r>
-        <w:rPr>
-          <w:rFonts w:cs="Times New Roman"/>
-          <w:szCs w:val="24"/>
-        </w:rPr>
-        <w:instrText xml:space="preserve"> ADDIN EN.CITE &lt;EndNote&gt;&lt;Cite&gt;&lt;Author&gt;USGS&lt;/Author&gt;&lt;RecNum&gt;174&lt;/RecNum&gt;&lt;DisplayText&gt;(USGS)&lt;/DisplayText&gt;&lt;record&gt;&lt;rec-number&gt;174&lt;/rec-number&gt;&lt;foreign-keys&gt;&lt;key app="EN" db-id="azst9za9a2x00ke2t595perzex9rz5a59war" timestamp="1668633033"&gt;174&lt;/key&gt;&lt;/foreign-keys&gt;&lt;ref-type name="Web Page"&gt;12&lt;/ref-type&gt;&lt;contributors&gt;&lt;authors&gt;&lt;author&gt;USGS&lt;/author&gt;&lt;/authors&gt;&lt;/contributors&gt;&lt;titles&gt;&lt;title&gt;West Branch Brandywine Creek at Modena, PA&lt;/title&gt;&lt;/titles&gt;&lt;volume&gt;2022&lt;/volume&gt;&lt;number&gt;11/16/2022&lt;/number&gt;&lt;dates&gt;&lt;/dates&gt;&lt;urls&gt;&lt;related-urls&gt;&lt;url&gt;https://waterdata.usgs.gov/nwis/uv?site_no=01480617&amp;amp;legacy=1&lt;/url&gt;&lt;/related-urls&gt;&lt;/urls&gt;&lt;/record&gt;&lt;/Cite&gt;&lt;/EndNote&gt;</w:instrText>
-      </w:r>
-      <w:r>
-        <w:rPr>
-          <w:rFonts w:cs="Times New Roman"/>
-          <w:szCs w:val="24"/>
-        </w:rPr>
-        <w:fldChar w:fldCharType="separate"/>
-      </w:r>
-      <w:r>
-        <w:rPr>
-          <w:rFonts w:cs="Times New Roman"/>
-          <w:noProof/>
-          <w:szCs w:val="24"/>
-        </w:rPr>
-        <w:t>(USGS)</w:t>
-      </w:r>
-      <w:r>
-        <w:rPr>
-          <w:rFonts w:cs="Times New Roman"/>
-          <w:szCs w:val="24"/>
-        </w:rPr>
-        <w:fldChar w:fldCharType="end"/>
-      </w:r>
-      <w:r>
-        <w:rPr>
-          <w:rFonts w:cs="Times New Roman"/>
-          <w:szCs w:val="24"/>
-        </w:rPr>
-        <w:t xml:space="preserve">. We assumed that no disturbance events (flood events) occurred during this time. </w:t>
-      </w:r>
-      <w:r>
-        <w:rPr>
-          <w:rFonts w:cs="Times New Roman"/>
-          <w:szCs w:val="24"/>
-        </w:rPr>
-        <w:t xml:space="preserve">We scaled larval and pupal stages to minimum and maximum sizes of </w:t>
-      </w:r>
+        <w:t>Ephemerella</w:t>
+      </w:r>
+      <w:proofErr w:type="spellEnd"/>
       <w:r>
         <w:rPr>
           <w:rFonts w:cs="Times New Roman"/>
@@ -2982,8 +3067,110 @@
           <w:iCs/>
           <w:szCs w:val="24"/>
         </w:rPr>
-        <w:t>E. subvaria</w:t>
-      </w:r>
+        <w:t xml:space="preserve"> </w:t>
+      </w:r>
+      <w:proofErr w:type="spellStart"/>
+      <w:r>
+        <w:rPr>
+          <w:rFonts w:cs="Times New Roman"/>
+          <w:i/>
+          <w:iCs/>
+          <w:szCs w:val="24"/>
+        </w:rPr>
+        <w:t>subvaria</w:t>
+      </w:r>
+      <w:proofErr w:type="spellEnd"/>
+      <w:r>
+        <w:rPr>
+          <w:rFonts w:cs="Times New Roman"/>
+          <w:szCs w:val="24"/>
+        </w:rPr>
+        <w:t xml:space="preserve"> population in West Branch Brandywine Creek, PA, close to where Vannote (1980) did their primary studies on the thermal equilibrium hypothesis</w:t>
+      </w:r>
+      <w:r>
+        <w:rPr>
+          <w:rFonts w:cs="Times New Roman"/>
+          <w:szCs w:val="24"/>
+        </w:rPr>
+        <w:t xml:space="preserve"> (Table TBD)</w:t>
+      </w:r>
+      <w:r>
+        <w:rPr>
+          <w:rFonts w:cs="Times New Roman"/>
+          <w:szCs w:val="24"/>
+        </w:rPr>
+        <w:t xml:space="preserve">. Biweekly temperatures were summarized from USGS water temperature data between October, 1, 2007 and October 1, 2022 </w:t>
+      </w:r>
+      <w:r>
+        <w:rPr>
+          <w:rFonts w:cs="Times New Roman"/>
+          <w:szCs w:val="24"/>
+        </w:rPr>
+        <w:fldChar w:fldCharType="begin"/>
+      </w:r>
+      <w:r>
+        <w:rPr>
+          <w:rFonts w:cs="Times New Roman"/>
+          <w:szCs w:val="24"/>
+        </w:rPr>
+        <w:instrText xml:space="preserve"> ADDIN EN.CITE &lt;EndNote&gt;&lt;Cite&gt;&lt;Author&gt;USGS&lt;/Author&gt;&lt;RecNum&gt;174&lt;/RecNum&gt;&lt;DisplayText&gt;(USGS)&lt;/DisplayText&gt;&lt;record&gt;&lt;rec-number&gt;174&lt;/rec-number&gt;&lt;foreign-keys&gt;&lt;key app="EN" db-id="azst9za9a2x00ke2t595perzex9rz5a59war" timestamp="1668633033"&gt;174&lt;/key&gt;&lt;/foreign-keys&gt;&lt;ref-type name="Web Page"&gt;12&lt;/ref-type&gt;&lt;contributors&gt;&lt;authors&gt;&lt;author&gt;USGS&lt;/author&gt;&lt;/authors&gt;&lt;/contributors&gt;&lt;titles&gt;&lt;title&gt;West Branch Brandywine Creek at Modena, PA&lt;/title&gt;&lt;/titles&gt;&lt;volume&gt;2022&lt;/volume&gt;&lt;number&gt;11/16/2022&lt;/number&gt;&lt;dates&gt;&lt;/dates&gt;&lt;urls&gt;&lt;related-urls&gt;&lt;url&gt;https://waterdata.usgs.gov/nwis/uv?site_no=01480617&amp;amp;legacy=1&lt;/url&gt;&lt;/related-urls&gt;&lt;/urls&gt;&lt;/record&gt;&lt;/Cite&gt;&lt;/EndNote&gt;</w:instrText>
+      </w:r>
+      <w:r>
+        <w:rPr>
+          <w:rFonts w:cs="Times New Roman"/>
+          <w:szCs w:val="24"/>
+        </w:rPr>
+        <w:fldChar w:fldCharType="separate"/>
+      </w:r>
+      <w:r>
+        <w:rPr>
+          <w:rFonts w:cs="Times New Roman"/>
+          <w:noProof/>
+          <w:szCs w:val="24"/>
+        </w:rPr>
+        <w:t>(USGS)</w:t>
+      </w:r>
+      <w:r>
+        <w:rPr>
+          <w:rFonts w:cs="Times New Roman"/>
+          <w:szCs w:val="24"/>
+        </w:rPr>
+        <w:fldChar w:fldCharType="end"/>
+      </w:r>
+      <w:r>
+        <w:rPr>
+          <w:rFonts w:cs="Times New Roman"/>
+          <w:szCs w:val="24"/>
+        </w:rPr>
+        <w:t xml:space="preserve">. We assumed that no disturbance events (flood events) occurred during this time. </w:t>
+      </w:r>
+      <w:r>
+        <w:rPr>
+          <w:rFonts w:cs="Times New Roman"/>
+          <w:szCs w:val="24"/>
+        </w:rPr>
+        <w:t xml:space="preserve">We scaled larval and pupal stages to minimum and maximum sizes of </w:t>
+      </w:r>
+      <w:r>
+        <w:rPr>
+          <w:rFonts w:cs="Times New Roman"/>
+          <w:i/>
+          <w:iCs/>
+          <w:szCs w:val="24"/>
+        </w:rPr>
+        <w:t xml:space="preserve">E. </w:t>
+      </w:r>
+      <w:proofErr w:type="spellStart"/>
+      <w:r>
+        <w:rPr>
+          <w:rFonts w:cs="Times New Roman"/>
+          <w:i/>
+          <w:iCs/>
+          <w:szCs w:val="24"/>
+        </w:rPr>
+        <w:t>subvaria</w:t>
+      </w:r>
+      <w:proofErr w:type="spellEnd"/>
       <w:r>
         <w:rPr>
           <w:rFonts w:cs="Times New Roman"/>
@@ -3100,8 +3287,17 @@
           <w:rFonts w:cs="Times New Roman"/>
           <w:szCs w:val="24"/>
         </w:rPr>
-        <w:t>isturbances are assumed to cause immediate mortality within the timestep following a negative exponential function</w:t>
-      </w:r>
+        <w:t xml:space="preserve">isturbances are assumed to cause immediate mortality within the timestep following a negative exponential </w:t>
+      </w:r>
+      <w:proofErr w:type="gramStart"/>
+      <w:r>
+        <w:rPr>
+          <w:rFonts w:cs="Times New Roman"/>
+          <w:szCs w:val="24"/>
+        </w:rPr>
+        <w:t>function</w:t>
+      </w:r>
+      <w:proofErr w:type="gramEnd"/>
     </w:p>
     <w:p>
       <w:pPr>
@@ -3160,7 +3356,7 @@
                 </w:rPr>
                 <m:t>=</m:t>
               </m:r>
-              <w:commentRangeStart w:id="1"/>
+              <w:commentRangeStart w:id="5"/>
               <m:sSub>
                 <m:sSubPr>
                   <m:ctrlPr>
@@ -3190,7 +3386,7 @@
                   </m:r>
                 </m:sub>
               </m:sSub>
-              <w:commentRangeEnd w:id="1"/>
+              <w:commentRangeEnd w:id="5"/>
               <m:r>
                 <m:rPr>
                   <m:sty m:val="p"/>
@@ -3198,7 +3394,7 @@
                 <w:rPr>
                   <w:rStyle w:val="CommentReference"/>
                 </w:rPr>
-                <w:commentReference w:id="1"/>
+                <w:commentReference w:id="5"/>
               </m:r>
               <m:sSup>
                 <m:sSupPr>
@@ -3216,14 +3412,7 @@
                       <w:rFonts w:ascii="Cambria Math" w:hAnsi="Cambria Math" w:cs="Times New Roman"/>
                       <w:szCs w:val="24"/>
                     </w:rPr>
-                    <m:t>k</m:t>
-                  </m:r>
-                  <m:r>
-                    <w:rPr>
-                      <w:rFonts w:ascii="Cambria Math" w:hAnsi="Cambria Math" w:cs="Times New Roman"/>
-                      <w:szCs w:val="24"/>
-                    </w:rPr>
-                    <m:t>e</m:t>
+                    <m:t>ke</m:t>
                   </m:r>
                 </m:e>
                 <m:sup>
@@ -3318,7 +3507,14 @@
           <w:rFonts w:cs="Times New Roman"/>
           <w:szCs w:val="24"/>
         </w:rPr>
-        <w:t xml:space="preserve"> shape modifier</w:t>
+        <w:t xml:space="preserve"> shape </w:t>
+      </w:r>
+      <w:r>
+        <w:rPr>
+          <w:rFonts w:cs="Times New Roman"/>
+          <w:szCs w:val="24"/>
+        </w:rPr>
+        <w:t>modifier</w:t>
       </w:r>
       <w:r>
         <w:rPr>
@@ -3700,6 +3896,7 @@
         </w:rPr>
         <w:t xml:space="preserve">, </w:t>
       </w:r>
+      <w:proofErr w:type="spellStart"/>
       <w:r>
         <w:rPr>
           <w:rFonts w:cs="Times New Roman"/>
@@ -3719,6 +3916,7 @@
         </w:rPr>
         <w:t>pre</w:t>
       </w:r>
+      <w:proofErr w:type="spellEnd"/>
       <w:r>
         <w:rPr>
           <w:rFonts w:cs="Times New Roman"/>
@@ -3735,6 +3933,7 @@
         </w:rPr>
         <w:t xml:space="preserve">represents the pre-disturbance carrying capacity, </w:t>
       </w:r>
+      <w:proofErr w:type="spellStart"/>
       <w:r>
         <w:rPr>
           <w:rFonts w:cs="Times New Roman"/>
@@ -3754,6 +3953,7 @@
         </w:rPr>
         <w:t>d</w:t>
       </w:r>
+      <w:proofErr w:type="spellEnd"/>
       <w:r>
         <w:rPr>
           <w:rFonts w:cs="Times New Roman"/>
@@ -3761,6 +3961,7 @@
         </w:rPr>
         <w:t xml:space="preserve"> represents maximum carrying capacity after a large disturbance (McMullen 2017). </w:t>
       </w:r>
+      <w:proofErr w:type="spellStart"/>
       <w:r>
         <w:rPr>
           <w:rFonts w:cs="Times New Roman"/>
@@ -3780,6 +3981,7 @@
         </w:rPr>
         <w:t>f</w:t>
       </w:r>
+      <w:proofErr w:type="spellEnd"/>
       <w:r>
         <w:rPr>
           <w:rFonts w:cs="Times New Roman"/>
@@ -4114,7 +4316,15 @@
           <w:rFonts w:cs="Times New Roman"/>
           <w:szCs w:val="24"/>
         </w:rPr>
-        <w:t>in which Q</w:t>
+        <w:t xml:space="preserve">in which </w:t>
+      </w:r>
+      <w:proofErr w:type="spellStart"/>
+      <w:r>
+        <w:rPr>
+          <w:rFonts w:cs="Times New Roman"/>
+          <w:szCs w:val="24"/>
+        </w:rPr>
+        <w:t>Q</w:t>
       </w:r>
       <w:r>
         <w:rPr>
@@ -4124,6 +4334,7 @@
         </w:rPr>
         <w:t>min</w:t>
       </w:r>
+      <w:proofErr w:type="spellEnd"/>
       <w:r>
         <w:rPr>
           <w:rFonts w:cs="Times New Roman"/>
@@ -4200,6 +4411,7 @@
         </w:rPr>
         <w:t xml:space="preserve"> to return to </w:t>
       </w:r>
+      <w:proofErr w:type="spellStart"/>
       <w:r>
         <w:rPr>
           <w:rFonts w:cs="Times New Roman"/>
@@ -4219,6 +4431,7 @@
         </w:rPr>
         <w:t>b</w:t>
       </w:r>
+      <w:proofErr w:type="spellEnd"/>
       <w:r>
         <w:rPr>
           <w:rFonts w:cs="Times New Roman"/>
@@ -4502,6 +4715,7 @@
         </w:rPr>
         <w:t xml:space="preserve"> returns to </w:t>
       </w:r>
+      <w:proofErr w:type="spellStart"/>
       <w:r>
         <w:rPr>
           <w:rFonts w:cs="Times New Roman"/>
@@ -4521,6 +4735,7 @@
         </w:rPr>
         <w:t>b</w:t>
       </w:r>
+      <w:proofErr w:type="spellEnd"/>
       <w:r>
         <w:rPr>
           <w:rFonts w:cs="Times New Roman"/>
@@ -4556,6 +4771,7 @@
         </w:rPr>
         <w:t xml:space="preserve">). </w:t>
       </w:r>
+      <w:proofErr w:type="spellStart"/>
       <w:r>
         <w:rPr>
           <w:rFonts w:cs="Times New Roman"/>
@@ -4575,6 +4791,7 @@
         </w:rPr>
         <w:t>b</w:t>
       </w:r>
+      <w:proofErr w:type="spellEnd"/>
       <w:r>
         <w:rPr>
           <w:rFonts w:cs="Times New Roman"/>
@@ -4595,7 +4812,58 @@
           <w:rFonts w:cs="Times New Roman"/>
           <w:szCs w:val="24"/>
         </w:rPr>
-        <w:t xml:space="preserve">We parameterized the model for a Baetid mayfly in Sycamore Creek, AZ after a large flood events on March 17, 1986, as referenced in Grimm (1989, Table S1). </w:t>
+        <w:t xml:space="preserve">We parameterized the model </w:t>
+      </w:r>
+      <w:r>
+        <w:rPr>
+          <w:rFonts w:cs="Times New Roman"/>
+          <w:szCs w:val="24"/>
+        </w:rPr>
+        <w:t>for</w:t>
+      </w:r>
+      <w:r>
+        <w:rPr>
+          <w:rFonts w:cs="Times New Roman"/>
+          <w:szCs w:val="24"/>
+        </w:rPr>
+        <w:t xml:space="preserve"> a </w:t>
+      </w:r>
+      <w:r>
+        <w:rPr>
+          <w:rFonts w:cs="Times New Roman"/>
+          <w:szCs w:val="24"/>
+        </w:rPr>
+        <w:t>b</w:t>
+      </w:r>
+      <w:r>
+        <w:rPr>
+          <w:rFonts w:cs="Times New Roman"/>
+          <w:szCs w:val="24"/>
+        </w:rPr>
+        <w:t>aetid</w:t>
+      </w:r>
+      <w:r>
+        <w:rPr>
+          <w:rFonts w:cs="Times New Roman"/>
+          <w:szCs w:val="24"/>
+        </w:rPr>
+        <w:t xml:space="preserve"> mayfly in Sycamore Creek, AZ after a </w:t>
+      </w:r>
+      <w:proofErr w:type="gramStart"/>
+      <w:r>
+        <w:rPr>
+          <w:rFonts w:cs="Times New Roman"/>
+          <w:szCs w:val="24"/>
+        </w:rPr>
+        <w:t>large flood events</w:t>
+      </w:r>
+      <w:proofErr w:type="gramEnd"/>
+      <w:r>
+        <w:rPr>
+          <w:rFonts w:cs="Times New Roman"/>
+          <w:szCs w:val="24"/>
+        </w:rPr>
+        <w:t xml:space="preserve"> on March 17, 1986, as referenced in Grimm (1989, Table S1). </w:t>
       </w:r>
       <w:r>
         <w:rPr>
@@ -4616,7 +4884,55 @@
           <w:rFonts w:cs="Times New Roman"/>
           <w:szCs w:val="24"/>
         </w:rPr>
-        <w:t xml:space="preserve"> cfs and a biweekly mean maximum discharge of 209.9 cfs, since flows dropped down to 35 cfs during that two-week timestep </w:t>
+        <w:t xml:space="preserve"> </w:t>
+      </w:r>
+      <w:proofErr w:type="spellStart"/>
+      <w:r>
+        <w:rPr>
+          <w:rFonts w:cs="Times New Roman"/>
+          <w:szCs w:val="24"/>
+        </w:rPr>
+        <w:t>cfs</w:t>
+      </w:r>
+      <w:proofErr w:type="spellEnd"/>
+      <w:r>
+        <w:rPr>
+          <w:rFonts w:cs="Times New Roman"/>
+          <w:szCs w:val="24"/>
+        </w:rPr>
+        <w:t xml:space="preserve"> and a biweekly mean maximum discharge of 209.9 </w:t>
+      </w:r>
+      <w:proofErr w:type="spellStart"/>
+      <w:r>
+        <w:rPr>
+          <w:rFonts w:cs="Times New Roman"/>
+          <w:szCs w:val="24"/>
+        </w:rPr>
+        <w:t>cfs</w:t>
+      </w:r>
+      <w:proofErr w:type="spellEnd"/>
+      <w:r>
+        <w:rPr>
+          <w:rFonts w:cs="Times New Roman"/>
+          <w:szCs w:val="24"/>
+        </w:rPr>
+        <w:t xml:space="preserve">, since flows dropped down to 35 </w:t>
+      </w:r>
+      <w:proofErr w:type="spellStart"/>
+      <w:r>
+        <w:rPr>
+          <w:rFonts w:cs="Times New Roman"/>
+          <w:szCs w:val="24"/>
+        </w:rPr>
+        <w:t>cfs</w:t>
+      </w:r>
+      <w:proofErr w:type="spellEnd"/>
+      <w:r>
+        <w:rPr>
+          <w:rFonts w:cs="Times New Roman"/>
+          <w:szCs w:val="24"/>
+        </w:rPr>
+        <w:t xml:space="preserve"> during that two-week timestep </w:t>
       </w:r>
       <w:r>
         <w:rPr>
@@ -4666,14 +4982,46 @@
           <w:rFonts w:cs="Times New Roman"/>
           <w:szCs w:val="24"/>
         </w:rPr>
-        <w:t xml:space="preserve">Discharge (cfs) was summarized for a biweekly period and the model was run between </w:t>
-      </w:r>
-      <w:r>
-        <w:rPr>
-          <w:rFonts w:cs="Times New Roman"/>
-          <w:szCs w:val="24"/>
-        </w:rPr>
-        <w:t xml:space="preserve">October 1, 1982 and September 30, 1987, although results are only shown for the 130 days post-disturbance. </w:t>
+        <w:t>Discharge (</w:t>
+      </w:r>
+      <w:proofErr w:type="spellStart"/>
+      <w:r>
+        <w:rPr>
+          <w:rFonts w:cs="Times New Roman"/>
+          <w:szCs w:val="24"/>
+        </w:rPr>
+        <w:t>cfs</w:t>
+      </w:r>
+      <w:proofErr w:type="spellEnd"/>
+      <w:r>
+        <w:rPr>
+          <w:rFonts w:cs="Times New Roman"/>
+          <w:szCs w:val="24"/>
+        </w:rPr>
+        <w:t xml:space="preserve">) was summarized for a biweekly period and the model was run between </w:t>
+      </w:r>
+      <w:r>
+        <w:rPr>
+          <w:rFonts w:cs="Times New Roman"/>
+          <w:szCs w:val="24"/>
+        </w:rPr>
+        <w:t xml:space="preserve">October 1, </w:t>
+      </w:r>
+      <w:proofErr w:type="gramStart"/>
+      <w:r>
+        <w:rPr>
+          <w:rFonts w:cs="Times New Roman"/>
+          <w:szCs w:val="24"/>
+        </w:rPr>
+        <w:t>1982</w:t>
+      </w:r>
+      <w:proofErr w:type="gramEnd"/>
+      <w:r>
+        <w:rPr>
+          <w:rFonts w:cs="Times New Roman"/>
+          <w:szCs w:val="24"/>
+        </w:rPr>
+        <w:t xml:space="preserve"> and September 30, 1987, although results are only shown for the 130 days post-disturbance. </w:t>
       </w:r>
       <w:r>
         <w:rPr>
@@ -4688,7 +5036,23 @@
           <w:szCs w:val="24"/>
         </w:rPr>
         <w:lastRenderedPageBreak/>
-        <w:t xml:space="preserve">scaled the discharge data by dividing the biweekly discharge by the Sycamore Creek bankfull discharge to get disturbance magnitude. </w:t>
+        <w:t xml:space="preserve">scaled the discharge data by dividing the biweekly discharge by the Sycamore Creek </w:t>
+      </w:r>
+      <w:proofErr w:type="spellStart"/>
+      <w:r>
+        <w:rPr>
+          <w:rFonts w:cs="Times New Roman"/>
+          <w:szCs w:val="24"/>
+        </w:rPr>
+        <w:t>bankfull</w:t>
+      </w:r>
+      <w:proofErr w:type="spellEnd"/>
+      <w:r>
+        <w:rPr>
+          <w:rFonts w:cs="Times New Roman"/>
+          <w:szCs w:val="24"/>
+        </w:rPr>
+        <w:t xml:space="preserve"> discharge to get disturbance magnitude. </w:t>
       </w:r>
     </w:p>
     <w:p>
@@ -4848,7 +5212,29 @@
           <w:rFonts w:cs="Times New Roman"/>
           <w:szCs w:val="24"/>
         </w:rPr>
-        <w:t xml:space="preserve">in which r represents location of oviposition along a cross section of the river, which 0 being the river edge and 1 being the center of the river, and c = 2 (Kennedy et al. 2016). We modify that </w:t>
+        <w:t xml:space="preserve">in which r represents location of oviposition along a cross section of the river, which 0 being the river edge and 1 being the center of the river, and </w:t>
+      </w:r>
+      <w:commentRangeStart w:id="6"/>
+      <w:r>
+        <w:rPr>
+          <w:rFonts w:cs="Times New Roman"/>
+          <w:szCs w:val="24"/>
+        </w:rPr>
+        <w:t xml:space="preserve">c = </w:t>
+      </w:r>
+      <w:commentRangeEnd w:id="6"/>
+      <w:r>
+        <w:rPr>
+          <w:rStyle w:val="CommentReference"/>
+        </w:rPr>
+        <w:commentReference w:id="6"/>
+      </w:r>
+      <w:r>
+        <w:rPr>
+          <w:rFonts w:cs="Times New Roman"/>
+          <w:szCs w:val="24"/>
+        </w:rPr>
+        <w:t xml:space="preserve">2 (Kennedy et al. 2016). We modify that </w:t>
       </w:r>
       <w:r>
         <w:rPr>
@@ -4857,6 +5243,7 @@
         </w:rPr>
         <w:t xml:space="preserve">equation to be a modifier of survival related to hydropeaking index, where a higher hydropeaking index represents a more intense hydropeaking regime (Dibble, 2015). We multiplied </w:t>
       </w:r>
+      <w:proofErr w:type="spellStart"/>
       <w:r>
         <w:rPr>
           <w:rFonts w:cs="Times New Roman"/>
@@ -4874,12 +5261,35 @@
         </w:rPr>
         <w:t>hydro</w:t>
       </w:r>
-      <w:r>
-        <w:rPr>
-          <w:rFonts w:cs="Times New Roman"/>
-          <w:szCs w:val="24"/>
-        </w:rPr>
-        <w:t xml:space="preserve"> by (1 – hydropeaking index) to scale for different intensities. </w:t>
+      <w:proofErr w:type="spellEnd"/>
+      <w:r>
+        <w:rPr>
+          <w:rFonts w:cs="Times New Roman"/>
+          <w:szCs w:val="24"/>
+        </w:rPr>
+        <w:t xml:space="preserve"> </w:t>
+      </w:r>
+      <w:commentRangeStart w:id="7"/>
+      <w:r>
+        <w:rPr>
+          <w:rFonts w:cs="Times New Roman"/>
+          <w:szCs w:val="24"/>
+        </w:rPr>
+        <w:t>by (1 – hydropeaking index) to scale for different intensities</w:t>
+      </w:r>
+      <w:commentRangeEnd w:id="7"/>
+      <w:r>
+        <w:rPr>
+          <w:rStyle w:val="CommentReference"/>
+        </w:rPr>
+        <w:commentReference w:id="7"/>
+      </w:r>
+      <w:r>
+        <w:rPr>
+          <w:rFonts w:cs="Times New Roman"/>
+          <w:szCs w:val="24"/>
+        </w:rPr>
+        <w:t xml:space="preserve">. </w:t>
       </w:r>
     </w:p>
     <w:p>
@@ -4919,8 +5329,17 @@
           <w:rFonts w:cs="Times New Roman"/>
           <w:szCs w:val="24"/>
         </w:rPr>
-        <w:t>Density dependence is incorporated into the model via fecundity following a logistic relationship</w:t>
-      </w:r>
+        <w:t xml:space="preserve">Density dependence is incorporated into the model via fecundity following a logistic </w:t>
+      </w:r>
+      <w:proofErr w:type="gramStart"/>
+      <w:r>
+        <w:rPr>
+          <w:rFonts w:cs="Times New Roman"/>
+          <w:szCs w:val="24"/>
+        </w:rPr>
+        <w:t>relationship</w:t>
+      </w:r>
+      <w:proofErr w:type="gramEnd"/>
     </w:p>
     <w:p>
       <w:pPr>
@@ -5226,6 +5645,7 @@
           <w:szCs w:val="24"/>
         </w:rPr>
       </w:pPr>
+      <w:commentRangeStart w:id="8"/>
       <w:r>
         <w:rPr>
           <w:rFonts w:cs="Times New Roman"/>
@@ -5234,6 +5654,13 @@
           <w:szCs w:val="24"/>
         </w:rPr>
         <w:t>Study Organisms</w:t>
+      </w:r>
+      <w:commentRangeEnd w:id="8"/>
+      <w:r>
+        <w:rPr>
+          <w:rStyle w:val="CommentReference"/>
+        </w:rPr>
+        <w:commentReference w:id="8"/>
       </w:r>
     </w:p>
     <w:p>
@@ -5248,437 +5675,7 @@
           <w:rFonts w:cs="Times New Roman"/>
           <w:szCs w:val="24"/>
         </w:rPr>
-        <w:t xml:space="preserve">Invertebrates are a diverse group of organisms representing a wide variety of life history strategies and organismal traits. This model allows us to incorporate the </w:t>
-      </w:r>
-      <w:r>
-        <w:rPr>
-          <w:rFonts w:cs="Times New Roman"/>
-          <w:szCs w:val="24"/>
-        </w:rPr>
-        <w:t xml:space="preserve">distinct biology of an organism </w:t>
-      </w:r>
-      <w:r>
-        <w:rPr>
-          <w:rFonts w:cs="Times New Roman"/>
-          <w:szCs w:val="24"/>
-        </w:rPr>
-        <w:t xml:space="preserve">into its population dynamics. </w:t>
-      </w:r>
-      <w:r>
-        <w:rPr>
-          <w:rFonts w:cs="Times New Roman"/>
-          <w:szCs w:val="24"/>
-        </w:rPr>
-        <w:t xml:space="preserve">We have chosen to investigate aquatic invertebrates that represent </w:t>
-      </w:r>
-      <w:r>
-        <w:rPr>
-          <w:rFonts w:cs="Times New Roman"/>
-          <w:szCs w:val="24"/>
-        </w:rPr>
-        <w:t>well-defined trait-groups</w:t>
-      </w:r>
-      <w:r>
-        <w:rPr>
-          <w:rFonts w:cs="Times New Roman"/>
-          <w:szCs w:val="24"/>
-        </w:rPr>
-        <w:t xml:space="preserve"> within the Colorado River ecosystem</w:t>
-      </w:r>
-      <w:r>
-        <w:rPr>
-          <w:rFonts w:cs="Times New Roman"/>
-          <w:szCs w:val="24"/>
-        </w:rPr>
-        <w:t xml:space="preserve">. </w:t>
-      </w:r>
-      <w:r>
-        <w:rPr>
-          <w:rFonts w:cs="Times New Roman"/>
-          <w:szCs w:val="24"/>
-        </w:rPr>
-        <w:t xml:space="preserve">These invertebrates represent primary aquatic consumers that are the basis of both aquatic and terrestrial foodwebs within the system </w:t>
-      </w:r>
-      <w:r>
-        <w:rPr>
-          <w:rFonts w:cs="Times New Roman"/>
-          <w:szCs w:val="24"/>
-        </w:rPr>
-        <w:fldChar w:fldCharType="begin"/>
-      </w:r>
-      <w:r>
-        <w:rPr>
-          <w:rFonts w:cs="Times New Roman"/>
-          <w:szCs w:val="24"/>
-        </w:rPr>
-        <w:instrText xml:space="preserve"> ADDIN EN.CITE &lt;EndNote&gt;&lt;Cite&gt;&lt;Author&gt;Kennedy&lt;/Author&gt;&lt;Year&gt;2016&lt;/Year&gt;&lt;RecNum&gt;132&lt;/RecNum&gt;&lt;DisplayText&gt;(Kennedy 2016)&lt;/DisplayText&gt;&lt;record&gt;&lt;rec-number&gt;132&lt;/rec-number&gt;&lt;foreign-keys&gt;&lt;key app="EN" db-id="azst9za9a2x00ke2t595perzex9rz5a59war" timestamp="0"&gt;132&lt;/key&gt;&lt;/foreign-keys&gt;&lt;ref-type name="Journal Article"&gt;17&lt;/ref-type&gt;&lt;contributors&gt;&lt;authors&gt;&lt;author&gt;Kennedy, T. A., Muehlbauer, J. D., Yackulic, C. B., Lytle, D. A., Miller, S. W., Dibble, K. L., Kortenhoeven, E. W., Metcalfe, A. N., Baxter, C. V. &lt;/author&gt;&lt;/authors&gt;&lt;/contributors&gt;&lt;titles&gt;&lt;title&gt;Flow management for hydropower extirpates aquatic insects, undermining river food webs&lt;/title&gt;&lt;secondary-title&gt;BioScience&lt;/secondary-title&gt;&lt;/titles&gt;&lt;periodical&gt;&lt;full-title&gt;BioScience&lt;/full-title&gt;&lt;/periodical&gt;&lt;pages&gt;561-575&lt;/pages&gt;&lt;volume&gt;66&lt;/volume&gt;&lt;number&gt;7&lt;/number&gt;&lt;dates&gt;&lt;year&gt;2016&lt;/year&gt;&lt;/dates&gt;&lt;urls&gt;&lt;/urls&gt;&lt;electronic-resource-num&gt;10.1093/biosci/biw059&lt;/electronic-resource-num&gt;&lt;/record&gt;&lt;/Cite&gt;&lt;/EndNote&gt;</w:instrText>
-      </w:r>
-      <w:r>
-        <w:rPr>
-          <w:rFonts w:cs="Times New Roman"/>
-          <w:szCs w:val="24"/>
-        </w:rPr>
-        <w:fldChar w:fldCharType="separate"/>
-      </w:r>
-      <w:r>
-        <w:rPr>
-          <w:rFonts w:cs="Times New Roman"/>
-          <w:noProof/>
-          <w:szCs w:val="24"/>
-        </w:rPr>
-        <w:t>(Kennedy 2016)</w:t>
-      </w:r>
-      <w:r>
-        <w:rPr>
-          <w:rFonts w:cs="Times New Roman"/>
-          <w:szCs w:val="24"/>
-        </w:rPr>
-        <w:fldChar w:fldCharType="end"/>
-      </w:r>
-      <w:r>
-        <w:rPr>
-          <w:rFonts w:cs="Times New Roman"/>
-          <w:szCs w:val="24"/>
-        </w:rPr>
-        <w:t xml:space="preserve">.  </w:t>
-      </w:r>
-      <w:r>
-        <w:rPr>
-          <w:rFonts w:cs="Times New Roman"/>
-          <w:szCs w:val="24"/>
-        </w:rPr>
-        <w:t>Baetid mayfly species (Ephemeroptera: Baetidae) are considered to have a fast-life cycle and are often multivoltine in warm conditions. Many species are flood-</w:t>
-      </w:r>
-      <w:r>
-        <w:rPr>
-          <w:rFonts w:cs="Times New Roman"/>
-          <w:szCs w:val="24"/>
-        </w:rPr>
-        <w:t>adapted,</w:t>
-      </w:r>
-      <w:r>
-        <w:rPr>
-          <w:rFonts w:cs="Times New Roman"/>
-          <w:szCs w:val="24"/>
-        </w:rPr>
-        <w:t xml:space="preserve"> and populations can recover quickly post-flood disturbance. They have three life-stages: an aquatic nymphal stage, a short subimago stage, and their adult stage. </w:t>
-      </w:r>
-      <w:r>
-        <w:rPr>
-          <w:rFonts w:cs="Times New Roman"/>
-          <w:szCs w:val="24"/>
-        </w:rPr>
-        <w:t>In our model, we have divided the life cycles so that Stage 1 represents small nymphs, Stage 2 represents large nymphs, and Stage 3 represents adults. Because the subimago stage is so short, it is lumped in with the adult stage</w:t>
-      </w:r>
-      <w:r>
-        <w:rPr>
-          <w:rFonts w:cs="Times New Roman"/>
-          <w:szCs w:val="24"/>
-        </w:rPr>
-        <w:t xml:space="preserve"> (Figure 1</w:t>
-      </w:r>
-      <w:r>
-        <w:rPr>
-          <w:rFonts w:cs="Times New Roman"/>
-          <w:szCs w:val="24"/>
-        </w:rPr>
-        <w:t>A</w:t>
-      </w:r>
-      <w:r>
-        <w:rPr>
-          <w:rFonts w:cs="Times New Roman"/>
-          <w:szCs w:val="24"/>
-        </w:rPr>
-        <w:t>)</w:t>
-      </w:r>
-      <w:r>
-        <w:rPr>
-          <w:rFonts w:cs="Times New Roman"/>
-          <w:szCs w:val="24"/>
-        </w:rPr>
-        <w:t xml:space="preserve">. </w:t>
-      </w:r>
-      <w:r>
-        <w:rPr>
-          <w:rFonts w:cs="Times New Roman"/>
-          <w:i/>
-          <w:iCs/>
-          <w:szCs w:val="24"/>
-        </w:rPr>
-        <w:t>Hydropsyche</w:t>
-      </w:r>
-      <w:r>
-        <w:rPr>
-          <w:rFonts w:cs="Times New Roman"/>
-          <w:szCs w:val="24"/>
-        </w:rPr>
-        <w:t xml:space="preserve"> species (Trichoptera: Hydropsychidae) are a genus of net-spinning caddisflies that represent a slower-life cycle species that are typically univoltine (</w:t>
-      </w:r>
-      <w:r>
-        <w:rPr>
-          <w:rFonts w:cs="Times New Roman"/>
-          <w:szCs w:val="24"/>
-        </w:rPr>
-        <w:t>is a ref needed here?</w:t>
-      </w:r>
-      <w:r>
-        <w:rPr>
-          <w:rFonts w:cs="Times New Roman"/>
-          <w:szCs w:val="24"/>
-        </w:rPr>
-        <w:t xml:space="preserve">). </w:t>
-      </w:r>
-      <w:r>
-        <w:rPr>
-          <w:rFonts w:cs="Times New Roman"/>
-          <w:szCs w:val="24"/>
-        </w:rPr>
-        <w:t xml:space="preserve">They are observed to recovery quickly post-flood </w:t>
-      </w:r>
-      <w:commentRangeStart w:id="2"/>
-      <w:r>
-        <w:rPr>
-          <w:rFonts w:cs="Times New Roman"/>
-          <w:szCs w:val="24"/>
-        </w:rPr>
-        <w:fldChar w:fldCharType="begin"/>
-      </w:r>
-      <w:r>
-        <w:rPr>
-          <w:rFonts w:cs="Times New Roman"/>
-          <w:szCs w:val="24"/>
-        </w:rPr>
-        <w:instrText xml:space="preserve"> ADDIN EN.CITE &lt;EndNote&gt;&lt;Cite&gt;&lt;Author&gt;Kimura&lt;/Author&gt;&lt;Year&gt;2011&lt;/Year&gt;&lt;RecNum&gt;176&lt;/RecNum&gt;&lt;DisplayText&gt;(Kimura 2011)&lt;/DisplayText&gt;&lt;record&gt;&lt;rec-number&gt;176&lt;/rec-number&gt;&lt;foreign-keys&gt;&lt;key app="EN" db-id="azst9za9a2x00ke2t595perzex9rz5a59war" timestamp="1668634696"&gt;176&lt;/key&gt;&lt;/foreign-keys&gt;&lt;ref-type name="Journal Article"&gt;17&lt;/ref-type&gt;&lt;contributors&gt;&lt;authors&gt;&lt;author&gt;Kimura, G., Inoue, E., and Hirabayashi, K.&lt;/author&gt;&lt;/authors&gt;&lt;/contributors&gt;&lt;titles&gt;&lt;title&gt;The effect of a summer flood on the density of caddisfly (Trichoptera) in the middle reaches of the Shinano River, Japan&lt;/title&gt;&lt;secondary-title&gt;Zoosymposia&lt;/secondary-title&gt;&lt;/titles&gt;&lt;periodical&gt;&lt;full-title&gt;Zoosymposia&lt;/full-title&gt;&lt;/periodical&gt;&lt;pages&gt;235-244&lt;/pages&gt;&lt;volume&gt;5&lt;/volume&gt;&lt;dates&gt;&lt;year&gt;2011&lt;/year&gt;&lt;/dates&gt;&lt;urls&gt;&lt;/urls&gt;&lt;electronic-resource-num&gt;https://doi.org/10.11646/zoosymposia.5.1.17 &lt;/electronic-resource-num&gt;&lt;/record&gt;&lt;/Cite&gt;&lt;/EndNote&gt;</w:instrText>
-      </w:r>
-      <w:r>
-        <w:rPr>
-          <w:rFonts w:cs="Times New Roman"/>
-          <w:szCs w:val="24"/>
-        </w:rPr>
-        <w:fldChar w:fldCharType="separate"/>
-      </w:r>
-      <w:r>
-        <w:rPr>
-          <w:rFonts w:cs="Times New Roman"/>
-          <w:noProof/>
-          <w:szCs w:val="24"/>
-        </w:rPr>
-        <w:t>(Kimura 2011)</w:t>
-      </w:r>
-      <w:r>
-        <w:rPr>
-          <w:rFonts w:cs="Times New Roman"/>
-          <w:szCs w:val="24"/>
-        </w:rPr>
-        <w:fldChar w:fldCharType="end"/>
-      </w:r>
-      <w:r>
-        <w:rPr>
-          <w:rFonts w:cs="Times New Roman"/>
-          <w:szCs w:val="24"/>
-        </w:rPr>
-        <w:t>Figure 1B)</w:t>
-      </w:r>
-      <w:commentRangeEnd w:id="2"/>
-      <w:r>
-        <w:rPr>
-          <w:rStyle w:val="CommentReference"/>
-        </w:rPr>
-        <w:commentReference w:id="2"/>
-      </w:r>
-      <w:r>
-        <w:rPr>
-          <w:rFonts w:cs="Times New Roman"/>
-          <w:szCs w:val="24"/>
-        </w:rPr>
-        <w:t xml:space="preserve">. </w:t>
-      </w:r>
-      <w:r>
-        <w:rPr>
-          <w:rFonts w:cs="Times New Roman"/>
-          <w:szCs w:val="24"/>
-        </w:rPr>
-        <w:t xml:space="preserve">New Zealand Mudsnails are indeterminate growth species without specific life stage, so we have divided their life history by size, instead of stage (Figure 1, B). </w:t>
-      </w:r>
-      <w:r>
-        <w:rPr>
-          <w:rFonts w:cs="Times New Roman"/>
-          <w:szCs w:val="24"/>
-        </w:rPr>
-        <w:t>Hydropsyche species have three life stages: a larval stage (Stage 1), a pupal stage (Stage 2), and an adult stage (Stage 3</w:t>
-      </w:r>
-      <w:r>
-        <w:rPr>
-          <w:rFonts w:cs="Times New Roman"/>
-          <w:szCs w:val="24"/>
-        </w:rPr>
-        <w:t>, Figure 1</w:t>
-      </w:r>
-      <w:r>
-        <w:rPr>
-          <w:rFonts w:cs="Times New Roman"/>
-          <w:szCs w:val="24"/>
-        </w:rPr>
-        <w:t>, C</w:t>
-      </w:r>
-      <w:r>
-        <w:rPr>
-          <w:rFonts w:cs="Times New Roman"/>
-          <w:szCs w:val="24"/>
-        </w:rPr>
-        <w:t>). New Zealand Mudsnails (</w:t>
-      </w:r>
-      <w:r>
-        <w:rPr>
-          <w:rStyle w:val="lrzxr"/>
-          <w:i/>
-          <w:iCs/>
-        </w:rPr>
-        <w:t>Potamopyrgus antipodarum</w:t>
-      </w:r>
-      <w:r>
-        <w:rPr>
-          <w:rFonts w:cs="Times New Roman"/>
-          <w:szCs w:val="24"/>
-        </w:rPr>
-        <w:t xml:space="preserve">) are a prolific aquatic snail, invasive in the United States. They are not flood-adapted, but are resistant to </w:t>
-      </w:r>
-      <w:r>
-        <w:rPr>
-          <w:rFonts w:cs="Times New Roman"/>
-          <w:szCs w:val="24"/>
-        </w:rPr>
-        <w:lastRenderedPageBreak/>
-        <w:t xml:space="preserve">desiccation and </w:t>
-      </w:r>
-      <w:r>
-        <w:rPr>
-          <w:rFonts w:cs="Times New Roman"/>
-          <w:szCs w:val="24"/>
-        </w:rPr>
-        <w:t>reproduce quickly</w:t>
-      </w:r>
-      <w:r>
-        <w:rPr>
-          <w:rFonts w:cs="Times New Roman"/>
-          <w:szCs w:val="24"/>
-        </w:rPr>
-        <w:t xml:space="preserve">, since they are primarily </w:t>
-      </w:r>
-      <w:r>
-        <w:rPr>
-          <w:rFonts w:cs="Times New Roman"/>
-          <w:szCs w:val="24"/>
-        </w:rPr>
-        <w:t>parthenogenic. In the United States, New Zealand Mudsnails do not have natural predators or parasites that control populations, and they are not bioenergetically available for aquatic or terrestrial consumers</w:t>
-      </w:r>
-      <w:r>
-        <w:rPr>
-          <w:rFonts w:cs="Times New Roman"/>
-          <w:szCs w:val="24"/>
-        </w:rPr>
-        <w:t xml:space="preserve"> </w:t>
-      </w:r>
-      <w:r>
-        <w:rPr>
-          <w:rFonts w:cs="Times New Roman"/>
-          <w:szCs w:val="24"/>
-        </w:rPr>
-        <w:fldChar w:fldCharType="begin"/>
-      </w:r>
-      <w:r>
-        <w:rPr>
-          <w:rFonts w:cs="Times New Roman"/>
-          <w:szCs w:val="24"/>
-        </w:rPr>
-        <w:instrText xml:space="preserve"> ADDIN EN.CITE &lt;EndNote&gt;&lt;Cite&gt;&lt;Author&gt;Cross&lt;/Author&gt;&lt;Year&gt;2011&lt;/Year&gt;&lt;RecNum&gt;108&lt;/RecNum&gt;&lt;DisplayText&gt;(Cross 2011)&lt;/DisplayText&gt;&lt;record&gt;&lt;rec-number&gt;108&lt;/rec-number&gt;&lt;foreign-keys&gt;&lt;key app="EN" db-id="azst9za9a2x00ke2t595perzex9rz5a59war" timestamp="0"&gt;108&lt;/key&gt;&lt;/foreign-keys&gt;&lt;ref-type name="Journal Article"&gt;17&lt;/ref-type&gt;&lt;contributors&gt;&lt;authors&gt;&lt;author&gt;Cross, W. F., Baxter, C. V., Donner, K. C., Rosi-Marshall, E. J., Kennedy, T. A., Hall Jr. R. O., Wellard Kelly, H. A., Rogers, R. S. &lt;/author&gt;&lt;/authors&gt;&lt;/contributors&gt;&lt;titles&gt;&lt;title&gt;Ecosystem ecology meets adaptive management: food web response to a controlled flood on the Colorado River, Glen Canyon&lt;/title&gt;&lt;secondary-title&gt;Ecological Applications&lt;/secondary-title&gt;&lt;/titles&gt;&lt;periodical&gt;&lt;full-title&gt;Ecological Applications&lt;/full-title&gt;&lt;/periodical&gt;&lt;pages&gt;2016-2033&lt;/pages&gt;&lt;volume&gt;21&lt;/volume&gt;&lt;number&gt;6&lt;/number&gt;&lt;dates&gt;&lt;year&gt;2011&lt;/year&gt;&lt;/dates&gt;&lt;urls&gt;&lt;/urls&gt;&lt;electronic-resource-num&gt;https://doi.org/10.1890/10-1719.1&lt;/electronic-resource-num&gt;&lt;/record&gt;&lt;/Cite&gt;&lt;/EndNote&gt;</w:instrText>
-      </w:r>
-      <w:r>
-        <w:rPr>
-          <w:rFonts w:cs="Times New Roman"/>
-          <w:szCs w:val="24"/>
-        </w:rPr>
-        <w:fldChar w:fldCharType="separate"/>
-      </w:r>
-      <w:r>
-        <w:rPr>
-          <w:rFonts w:cs="Times New Roman"/>
-          <w:noProof/>
-          <w:szCs w:val="24"/>
-        </w:rPr>
-        <w:t>(Cross 2011)</w:t>
-      </w:r>
-      <w:r>
-        <w:rPr>
-          <w:rFonts w:cs="Times New Roman"/>
-          <w:szCs w:val="24"/>
-        </w:rPr>
-        <w:fldChar w:fldCharType="end"/>
-      </w:r>
-      <w:r>
-        <w:rPr>
-          <w:rFonts w:cs="Times New Roman"/>
-          <w:szCs w:val="24"/>
-        </w:rPr>
-        <w:t xml:space="preserve">. </w:t>
-      </w:r>
-      <w:r>
-        <w:rPr>
-          <w:rFonts w:cs="Times New Roman"/>
-          <w:szCs w:val="24"/>
-        </w:rPr>
-        <w:t xml:space="preserve">To test the generality of the model to another system, we chose to model a marine intertidal species that also experiences seasonality and disturbance. </w:t>
-      </w:r>
-      <w:r>
-        <w:rPr>
-          <w:rFonts w:cs="Times New Roman"/>
-          <w:szCs w:val="24"/>
-        </w:rPr>
-        <w:t>The C</w:t>
-      </w:r>
-      <w:r>
-        <w:rPr>
-          <w:rFonts w:cs="Times New Roman"/>
-          <w:szCs w:val="24"/>
-        </w:rPr>
-        <w:t>alifornia mussel (</w:t>
-      </w:r>
-      <w:r>
-        <w:rPr>
-          <w:rFonts w:cs="Times New Roman"/>
-          <w:i/>
-          <w:iCs/>
-          <w:szCs w:val="24"/>
-        </w:rPr>
-        <w:t>Mytilus californianus</w:t>
-      </w:r>
-      <w:r>
-        <w:rPr>
-          <w:rFonts w:cs="Times New Roman"/>
-          <w:szCs w:val="24"/>
-        </w:rPr>
-        <w:t xml:space="preserve">) </w:t>
-      </w:r>
-      <w:r>
-        <w:rPr>
-          <w:rFonts w:cs="Times New Roman"/>
-          <w:szCs w:val="24"/>
-        </w:rPr>
-        <w:t>is a dominant rocky intertidal invertebrate, meaning that in its niche it will out-compete and overgrowth any other species of invertebrate (</w:t>
-      </w:r>
-      <w:r>
-        <w:rPr>
-          <w:rFonts w:cs="Times New Roman"/>
-          <w:szCs w:val="24"/>
-        </w:rPr>
-        <w:t>does this need a reference? In the marine lit it doesn’t</w:t>
-      </w:r>
-      <w:r>
-        <w:rPr>
-          <w:rFonts w:cs="Times New Roman"/>
-          <w:szCs w:val="24"/>
-        </w:rPr>
-        <w:t xml:space="preserve">). Like the New Zealand Mudsnail, it has indeterminate growth and thus is divided into size classes. </w:t>
+        <w:t xml:space="preserve">Invertebrates are a diverse group of organisms representing a wide variety of life history strategies and organismal traits. </w:t>
       </w:r>
     </w:p>
     <w:p>
@@ -5942,6 +5939,7 @@
                 <w:szCs w:val="24"/>
               </w:rPr>
             </w:pPr>
+            <w:proofErr w:type="spellStart"/>
             <w:r>
               <w:rPr>
                 <w:rFonts w:eastAsia="Times New Roman" w:cs="Times New Roman"/>
@@ -5959,6 +5957,7 @@
               </w:rPr>
               <w:t>t</w:t>
             </w:r>
+            <w:proofErr w:type="spellEnd"/>
           </w:p>
         </w:tc>
         <w:tc>
@@ -6092,6 +6091,7 @@
                 <w:szCs w:val="24"/>
               </w:rPr>
             </w:pPr>
+            <w:proofErr w:type="spellStart"/>
             <w:r>
               <w:rPr>
                 <w:rFonts w:eastAsia="Times New Roman" w:cs="Times New Roman"/>
@@ -6109,6 +6109,7 @@
               </w:rPr>
               <w:t>pre</w:t>
             </w:r>
+            <w:proofErr w:type="spellEnd"/>
           </w:p>
         </w:tc>
         <w:tc>
@@ -6171,6 +6172,7 @@
                 <w:szCs w:val="24"/>
               </w:rPr>
             </w:pPr>
+            <w:proofErr w:type="spellStart"/>
             <w:r>
               <w:rPr>
                 <w:rFonts w:eastAsia="Times New Roman" w:cs="Times New Roman"/>
@@ -6188,6 +6190,7 @@
               </w:rPr>
               <w:t>d</w:t>
             </w:r>
+            <w:proofErr w:type="spellEnd"/>
           </w:p>
         </w:tc>
         <w:tc>
@@ -6346,6 +6349,7 @@
                 <w:szCs w:val="24"/>
               </w:rPr>
             </w:pPr>
+            <w:proofErr w:type="spellStart"/>
             <w:r>
               <w:rPr>
                 <w:rFonts w:eastAsia="Times New Roman" w:cs="Times New Roman"/>
@@ -6363,6 +6367,7 @@
               </w:rPr>
               <w:t>b</w:t>
             </w:r>
+            <w:proofErr w:type="spellEnd"/>
           </w:p>
         </w:tc>
         <w:tc>
@@ -6498,6 +6503,7 @@
                 <w:szCs w:val="24"/>
               </w:rPr>
             </w:pPr>
+            <w:proofErr w:type="spellStart"/>
             <w:r>
               <w:rPr>
                 <w:rFonts w:eastAsia="Times New Roman" w:cs="Times New Roman"/>
@@ -6515,6 +6521,7 @@
               </w:rPr>
               <w:t>f</w:t>
             </w:r>
+            <w:proofErr w:type="spellEnd"/>
           </w:p>
         </w:tc>
         <w:tc>
@@ -6578,6 +6585,7 @@
                 <w:szCs w:val="24"/>
               </w:rPr>
             </w:pPr>
+            <w:proofErr w:type="spellStart"/>
             <w:r>
               <w:rPr>
                 <w:rFonts w:eastAsia="Times New Roman" w:cs="Times New Roman"/>
@@ -6595,6 +6603,7 @@
               </w:rPr>
               <w:t>min</w:t>
             </w:r>
+            <w:proofErr w:type="spellEnd"/>
           </w:p>
         </w:tc>
         <w:tc>
@@ -6946,6 +6955,7 @@
                 <w:color w:val="000000"/>
                 <w:szCs w:val="24"/>
               </w:rPr>
+              <w:lastRenderedPageBreak/>
               <w:t>τ</w:t>
             </w:r>
           </w:p>
@@ -7132,6 +7142,7 @@
               </w:rPr>
               <w:t xml:space="preserve">Probability of remaining in Stage </w:t>
             </w:r>
+            <w:proofErr w:type="spellStart"/>
             <w:r>
               <w:rPr>
                 <w:rFonts w:eastAsia="Times New Roman" w:cs="Times New Roman"/>
@@ -7142,6 +7153,7 @@
               </w:rPr>
               <w:t>i</w:t>
             </w:r>
+            <w:proofErr w:type="spellEnd"/>
           </w:p>
         </w:tc>
       </w:tr>
@@ -7172,6 +7184,7 @@
                 <w:szCs w:val="24"/>
               </w:rPr>
             </w:pPr>
+            <w:proofErr w:type="spellStart"/>
             <w:r>
               <w:rPr>
                 <w:rFonts w:eastAsia="Times New Roman" w:cs="Times New Roman"/>
@@ -7189,6 +7202,7 @@
               </w:rPr>
               <w:t>ji</w:t>
             </w:r>
+            <w:proofErr w:type="spellEnd"/>
           </w:p>
         </w:tc>
         <w:tc>
@@ -7230,6 +7244,7 @@
               </w:rPr>
               <w:t xml:space="preserve">from Stage </w:t>
             </w:r>
+            <w:proofErr w:type="spellStart"/>
             <w:r>
               <w:rPr>
                 <w:rFonts w:eastAsia="Times New Roman" w:cs="Times New Roman"/>
@@ -7240,6 +7255,7 @@
               </w:rPr>
               <w:t>i</w:t>
             </w:r>
+            <w:proofErr w:type="spellEnd"/>
             <w:r>
               <w:rPr>
                 <w:rFonts w:eastAsia="Times New Roman" w:cs="Times New Roman"/>
@@ -7338,6 +7354,7 @@
               </w:rPr>
               <w:t xml:space="preserve">Stage </w:t>
             </w:r>
+            <w:proofErr w:type="spellStart"/>
             <w:r>
               <w:rPr>
                 <w:rFonts w:eastAsia="Times New Roman" w:cs="Times New Roman"/>
@@ -7348,6 +7365,7 @@
               </w:rPr>
               <w:t>i</w:t>
             </w:r>
+            <w:proofErr w:type="spellEnd"/>
             <w:r>
               <w:rPr>
                 <w:rFonts w:eastAsia="Times New Roman" w:cs="Times New Roman"/>
@@ -7576,7 +7594,6 @@
           <w:rFonts w:cs="Times New Roman"/>
           <w:szCs w:val="24"/>
         </w:rPr>
-        <w:lastRenderedPageBreak/>
         <w:t xml:space="preserve"> </w:t>
       </w:r>
       <w:r>
@@ -7600,7 +7617,7 @@
                     <pic:cNvPicPr/>
                   </pic:nvPicPr>
                   <pic:blipFill>
-                    <a:blip r:embed="rId10">
+                    <a:blip r:embed="rId12">
                       <a:extLst>
                         <a:ext uri="{28A0092B-C50C-407E-A947-70E740481C1C}">
                           <a14:useLocalDpi xmlns:a14="http://schemas.microsoft.com/office/drawing/2010/main" val="0"/>
@@ -7668,7 +7685,7 @@
                     <pic:cNvPicPr/>
                   </pic:nvPicPr>
                   <pic:blipFill>
-                    <a:blip r:embed="rId11">
+                    <a:blip r:embed="rId13">
                       <a:extLst>
                         <a:ext uri="{28A0092B-C50C-407E-A947-70E740481C1C}">
                           <a14:useLocalDpi xmlns:a14="http://schemas.microsoft.com/office/drawing/2010/main" val="0"/>
@@ -7829,7 +7846,7 @@
           <w:sz w:val="24"/>
           <w:szCs w:val="24"/>
         </w:rPr>
-        <w:t xml:space="preserve"> represents a modeled Baetid mayfly. </w:t>
+        <w:t xml:space="preserve"> represents mayfly. </w:t>
       </w:r>
       <w:r>
         <w:rPr>
@@ -7849,15 +7866,7 @@
           <w:sz w:val="24"/>
           <w:szCs w:val="24"/>
         </w:rPr>
-        <w:t xml:space="preserve"> represents a modeled </w:t>
-      </w:r>
-      <w:r>
-        <w:rPr>
-          <w:color w:val="auto"/>
-          <w:sz w:val="24"/>
-          <w:szCs w:val="24"/>
-        </w:rPr>
-        <w:t>P. antipodarum</w:t>
+        <w:t xml:space="preserve"> represent</w:t>
       </w:r>
       <w:r>
         <w:rPr>
@@ -7867,8 +7876,26 @@
           <w:sz w:val="24"/>
           <w:szCs w:val="24"/>
         </w:rPr>
-        <w:t xml:space="preserve">, </w:t>
-      </w:r>
+        <w:t xml:space="preserve">s </w:t>
+      </w:r>
+      <w:r>
+        <w:rPr>
+          <w:color w:val="auto"/>
+          <w:sz w:val="24"/>
+          <w:szCs w:val="24"/>
+        </w:rPr>
+        <w:t xml:space="preserve">P. </w:t>
+      </w:r>
+      <w:proofErr w:type="spellStart"/>
+      <w:r>
+        <w:rPr>
+          <w:color w:val="auto"/>
+          <w:sz w:val="24"/>
+          <w:szCs w:val="24"/>
+        </w:rPr>
+        <w:t>antipodarum</w:t>
+      </w:r>
+      <w:proofErr w:type="spellEnd"/>
       <w:r>
         <w:rPr>
           <w:i w:val="0"/>
@@ -7877,7 +7904,7 @@
           <w:sz w:val="24"/>
           <w:szCs w:val="24"/>
         </w:rPr>
-        <w:t>C</w:t>
+        <w:t xml:space="preserve">, </w:t>
       </w:r>
       <w:r>
         <w:rPr>
@@ -7887,16 +7914,40 @@
           <w:sz w:val="24"/>
           <w:szCs w:val="24"/>
         </w:rPr>
-        <w:t xml:space="preserve"> represents a modeled </w:t>
-      </w:r>
-      <w:r>
-        <w:rPr>
+        <w:t>C</w:t>
+      </w:r>
+      <w:r>
+        <w:rPr>
+          <w:i w:val="0"/>
+          <w:iCs w:val="0"/>
           <w:color w:val="auto"/>
           <w:sz w:val="24"/>
           <w:szCs w:val="24"/>
         </w:rPr>
+        <w:t xml:space="preserve"> represent</w:t>
+      </w:r>
+      <w:ins w:id="9" w:author="Kurthen, Angelika Losey" w:date="2023-02-22T15:11:00Z">
+        <w:r>
+          <w:rPr>
+            <w:i w:val="0"/>
+            <w:iCs w:val="0"/>
+            <w:color w:val="auto"/>
+            <w:sz w:val="24"/>
+            <w:szCs w:val="24"/>
+          </w:rPr>
+          <w:t xml:space="preserve"> </w:t>
+        </w:r>
+      </w:ins>
+      <w:proofErr w:type="spellStart"/>
+      <w:r>
+        <w:rPr>
+          <w:color w:val="auto"/>
+          <w:sz w:val="24"/>
+          <w:szCs w:val="24"/>
+        </w:rPr>
         <w:t>Hydropsyche</w:t>
       </w:r>
+      <w:proofErr w:type="spellEnd"/>
       <w:r>
         <w:rPr>
           <w:i w:val="0"/>
@@ -7934,6 +7985,7 @@
           <w:iCs/>
           <w:szCs w:val="24"/>
         </w:rPr>
+        <w:lastRenderedPageBreak/>
         <w:t xml:space="preserve">Figure </w:t>
       </w:r>
       <w:r>
@@ -7956,7 +8008,13 @@
           <w:iCs/>
           <w:szCs w:val="24"/>
         </w:rPr>
-        <w:t xml:space="preserve">Graphical relationship between disturbance magnitude, Q (discharge in cfs) and K (carrying capacity) and time post-disturbance (t) for a Baetid mayfly following Equations </w:t>
+        <w:t>Graphical relationship between disturbance magnitude, Q (discharge ) and K (carrying capacity) and time post-disturbance (t) for a</w:t>
+      </w:r>
+      <w:r>
+        <w:rPr>
+          <w:rFonts w:cs="Times New Roman"/>
+        </w:rPr>
+        <w:t xml:space="preserve"> fast lifecycle insect, like a </w:t>
       </w:r>
       <w:r>
         <w:rPr>
@@ -7964,6 +8022,30 @@
           <w:iCs/>
           <w:szCs w:val="24"/>
         </w:rPr>
+        <w:t xml:space="preserve"> mayfly</w:t>
+      </w:r>
+      <w:r>
+        <w:rPr>
+          <w:rFonts w:cs="Times New Roman"/>
+          <w:iCs/>
+          <w:szCs w:val="24"/>
+        </w:rPr>
+        <w:t xml:space="preserve"> </w:t>
+      </w:r>
+      <w:r>
+        <w:rPr>
+          <w:rFonts w:cs="Times New Roman"/>
+          <w:iCs/>
+          <w:szCs w:val="24"/>
+        </w:rPr>
+        <w:t xml:space="preserve">following Equations </w:t>
+      </w:r>
+      <w:r>
+        <w:rPr>
+          <w:rFonts w:cs="Times New Roman"/>
+          <w:iCs/>
+          <w:szCs w:val="24"/>
+        </w:rPr>
         <w:t>5, 6, and 7</w:t>
       </w:r>
       <w:r>
@@ -7972,7 +8054,27 @@
           <w:iCs/>
           <w:szCs w:val="24"/>
         </w:rPr>
-        <w:t>. Discharge is scaled to represent flows possible in the Colorado River.</w:t>
+        <w:t xml:space="preserve">. Discharge is scaled to represent </w:t>
+      </w:r>
+      <w:r>
+        <w:rPr>
+          <w:rFonts w:cs="Times New Roman"/>
+        </w:rPr>
+        <w:t xml:space="preserve">Q divided by </w:t>
+      </w:r>
+      <w:proofErr w:type="spellStart"/>
+      <w:r>
+        <w:rPr>
+          <w:rFonts w:cs="Times New Roman"/>
+        </w:rPr>
+        <w:t>bankfull</w:t>
+      </w:r>
+      <w:proofErr w:type="spellEnd"/>
+      <w:r>
+        <w:rPr>
+          <w:rFonts w:cs="Times New Roman"/>
+        </w:rPr>
+        <w:t xml:space="preserve"> discharge. </w:t>
       </w:r>
     </w:p>
     <w:p>
@@ -8003,7 +8105,6 @@
           <w:szCs w:val="24"/>
           <w:lang w:eastAsia="en-US"/>
         </w:rPr>
-        <w:lastRenderedPageBreak/>
         <w:drawing>
           <wp:inline distT="0" distB="0" distL="0" distR="0" wp14:anchorId="4B22D451" wp14:editId="34545332">
             <wp:extent cx="4595648" cy="3266052"/>
@@ -8020,7 +8121,7 @@
                     <pic:cNvPicPr/>
                   </pic:nvPicPr>
                   <pic:blipFill>
-                    <a:blip r:embed="rId12">
+                    <a:blip r:embed="rId14">
                       <a:extLst>
                         <a:ext uri="{28A0092B-C50C-407E-A947-70E740481C1C}">
                           <a14:useLocalDpi xmlns:a14="http://schemas.microsoft.com/office/drawing/2010/main" val="0"/>
@@ -8151,8 +8252,18 @@
           <w:sz w:val="24"/>
           <w:szCs w:val="24"/>
         </w:rPr>
-        <w:t xml:space="preserve"> subvaria</w:t>
-      </w:r>
+        <w:t xml:space="preserve"> </w:t>
+      </w:r>
+      <w:proofErr w:type="spellStart"/>
+      <w:r>
+        <w:rPr>
+          <w:color w:val="auto"/>
+          <w:sz w:val="24"/>
+          <w:szCs w:val="24"/>
+        </w:rPr>
+        <w:t>subvaria</w:t>
+      </w:r>
+      <w:proofErr w:type="spellEnd"/>
       <w:r>
         <w:rPr>
           <w:i w:val="0"/>
@@ -8250,7 +8361,7 @@
                     <pic:cNvPicPr/>
                   </pic:nvPicPr>
                   <pic:blipFill>
-                    <a:blip r:embed="rId13">
+                    <a:blip r:embed="rId15">
                       <a:extLst>
                         <a:ext uri="{28A0092B-C50C-407E-A947-70E740481C1C}">
                           <a14:useLocalDpi xmlns:a14="http://schemas.microsoft.com/office/drawing/2010/main" val="0"/>
@@ -8388,7 +8499,29 @@
           <w:sz w:val="24"/>
           <w:szCs w:val="24"/>
         </w:rPr>
-        <w:t xml:space="preserve">. A Baetid mayfly population was modelled. Temperature-related growth and development rates were ignored in this example. Biweekly discharge (cfs) was calculated from USGS gauge </w:t>
+        <w:t>. A Baetid mayfly population was modelled. Temperature-related growth and development rates were ignored in this example. Biweekly discharge (</w:t>
+      </w:r>
+      <w:proofErr w:type="spellStart"/>
+      <w:r>
+        <w:rPr>
+          <w:i w:val="0"/>
+          <w:iCs w:val="0"/>
+          <w:color w:val="auto"/>
+          <w:sz w:val="24"/>
+          <w:szCs w:val="24"/>
+        </w:rPr>
+        <w:t>cfs</w:t>
+      </w:r>
+      <w:proofErr w:type="spellEnd"/>
+      <w:r>
+        <w:rPr>
+          <w:i w:val="0"/>
+          <w:iCs w:val="0"/>
+          <w:color w:val="auto"/>
+          <w:sz w:val="24"/>
+          <w:szCs w:val="24"/>
+        </w:rPr>
+        <w:t xml:space="preserve">) was calculated from USGS gauge </w:t>
       </w:r>
       <w:r>
         <w:rPr>
@@ -8442,7 +8575,7 @@
           <w:szCs w:val="24"/>
         </w:rPr>
       </w:pPr>
-      <w:commentRangeStart w:id="3"/>
+      <w:commentRangeStart w:id="10"/>
       <w:r>
         <w:rPr>
           <w:rFonts w:cs="Times New Roman"/>
@@ -8489,12 +8622,12 @@
         </w:rPr>
         <w:t xml:space="preserve"> </w:t>
       </w:r>
-      <w:commentRangeEnd w:id="3"/>
+      <w:commentRangeEnd w:id="10"/>
       <w:r>
         <w:rPr>
           <w:rStyle w:val="CommentReference"/>
         </w:rPr>
-        <w:commentReference w:id="3"/>
+        <w:commentReference w:id="10"/>
       </w:r>
     </w:p>
     <w:p>
@@ -8523,7 +8656,23 @@
           <w:rFonts w:cs="Times New Roman"/>
           <w:szCs w:val="24"/>
         </w:rPr>
-        <w:t xml:space="preserve"> Rocky Intertidal Example to show usefulness to a broader context </w:t>
+        <w:t xml:space="preserve"> Rocky Intertidal Example to show usefulness to a broader </w:t>
+      </w:r>
+      <w:proofErr w:type="gramStart"/>
+      <w:r>
+        <w:rPr>
+          <w:rFonts w:cs="Times New Roman"/>
+          <w:szCs w:val="24"/>
+        </w:rPr>
+        <w:t>context</w:t>
+      </w:r>
+      <w:proofErr w:type="gramEnd"/>
+      <w:r>
+        <w:rPr>
+          <w:rFonts w:cs="Times New Roman"/>
+          <w:szCs w:val="24"/>
+        </w:rPr>
+        <w:t xml:space="preserve"> </w:t>
       </w:r>
     </w:p>
     <w:p>
@@ -8578,8 +8727,17 @@
           <w:rFonts w:cs="Times New Roman"/>
           <w:szCs w:val="24"/>
         </w:rPr>
-        <w:t>This will hopefully add evidence of mechanistic models recovering general ecological hypotheses</w:t>
-      </w:r>
+        <w:t xml:space="preserve">This will hopefully add evidence of mechanistic models recovering general ecological </w:t>
+      </w:r>
+      <w:proofErr w:type="gramStart"/>
+      <w:r>
+        <w:rPr>
+          <w:rFonts w:cs="Times New Roman"/>
+          <w:szCs w:val="24"/>
+        </w:rPr>
+        <w:t>hypotheses</w:t>
+      </w:r>
+      <w:proofErr w:type="gramEnd"/>
     </w:p>
     <w:p>
       <w:pPr>
@@ -8699,7 +8857,23 @@
           <w:rFonts w:cs="Times New Roman"/>
           <w:szCs w:val="24"/>
         </w:rPr>
-        <w:t xml:space="preserve">Using model to looking at how climate change could impact populations </w:t>
+        <w:t xml:space="preserve">Using model to </w:t>
+      </w:r>
+      <w:proofErr w:type="gramStart"/>
+      <w:r>
+        <w:rPr>
+          <w:rFonts w:cs="Times New Roman"/>
+          <w:szCs w:val="24"/>
+        </w:rPr>
+        <w:t>looking</w:t>
+      </w:r>
+      <w:proofErr w:type="gramEnd"/>
+      <w:r>
+        <w:rPr>
+          <w:rFonts w:cs="Times New Roman"/>
+          <w:szCs w:val="24"/>
+        </w:rPr>
+        <w:t xml:space="preserve"> at how climate change could impact populations </w:t>
       </w:r>
     </w:p>
     <w:p>
@@ -8739,7 +8913,23 @@
           <w:rFonts w:cs="Times New Roman"/>
           <w:szCs w:val="24"/>
         </w:rPr>
-        <w:t xml:space="preserve">Make multispecies </w:t>
+        <w:t xml:space="preserve">Make </w:t>
+      </w:r>
+      <w:proofErr w:type="gramStart"/>
+      <w:r>
+        <w:rPr>
+          <w:rFonts w:cs="Times New Roman"/>
+          <w:szCs w:val="24"/>
+        </w:rPr>
+        <w:t>multispecies</w:t>
+      </w:r>
+      <w:proofErr w:type="gramEnd"/>
+      <w:r>
+        <w:rPr>
+          <w:rFonts w:cs="Times New Roman"/>
+          <w:szCs w:val="24"/>
+        </w:rPr>
+        <w:t xml:space="preserve"> </w:t>
       </w:r>
     </w:p>
     <w:p>
@@ -8749,7 +8939,7 @@
           <w:szCs w:val="24"/>
         </w:rPr>
       </w:pPr>
-      <w:commentRangeStart w:id="4"/>
+      <w:commentRangeStart w:id="11"/>
       <w:r>
         <w:rPr>
           <w:rFonts w:cs="Times New Roman"/>
@@ -8757,12 +8947,12 @@
         </w:rPr>
         <w:t>References</w:t>
       </w:r>
-      <w:commentRangeEnd w:id="4"/>
+      <w:commentRangeEnd w:id="11"/>
       <w:r>
         <w:rPr>
           <w:rStyle w:val="CommentReference"/>
         </w:rPr>
-        <w:commentReference w:id="4"/>
+        <w:commentReference w:id="11"/>
       </w:r>
     </w:p>
     <w:p>
@@ -8771,15 +8961,17 @@
         <w:spacing w:after="0"/>
         <w:ind w:left="720" w:hanging="720"/>
       </w:pPr>
-      <w:r>
-        <w:fldChar w:fldCharType="begin"/>
-      </w:r>
-      <w:r>
-        <w:instrText xml:space="preserve"> ADDIN EN.REFLIST </w:instrText>
-      </w:r>
-      <w:r>
-        <w:fldChar w:fldCharType="separate"/>
-      </w:r>
+      <w:ins w:id="12" w:author="Kurthen, Angelika Losey" w:date="2023-02-22T15:11:00Z">
+        <w:r>
+          <w:fldChar w:fldCharType="begin"/>
+        </w:r>
+        <w:r>
+          <w:instrText xml:space="preserve"> ADDIN EN.REFLIST </w:instrText>
+        </w:r>
+        <w:r>
+          <w:fldChar w:fldCharType="separate"/>
+        </w:r>
+      </w:ins>
       <w:r>
         <w:t xml:space="preserve">Brook, B.W., &amp; Bradshaw, C.J.A. 2006. "Strength of evidence for density dependence in abundance time series of 1198 species."  </w:t>
       </w:r>
@@ -8792,7 +8984,7 @@
       <w:r>
         <w:t xml:space="preserve"> 87 (6):114501451. doi: </w:t>
       </w:r>
-      <w:hyperlink r:id="rId14" w:history="1">
+      <w:hyperlink r:id="rId16" w:history="1">
         <w:r>
           <w:rPr>
             <w:rStyle w:val="Hyperlink"/>
@@ -8822,7 +9014,7 @@
       <w:r>
         <w:t xml:space="preserve"> 92 (10):1972-1984. doi: </w:t>
       </w:r>
-      <w:hyperlink r:id="rId15" w:history="1">
+      <w:hyperlink r:id="rId17" w:history="1">
         <w:r>
           <w:rPr>
             <w:rStyle w:val="Hyperlink"/>
@@ -8860,27 +9052,16 @@
         <w:ind w:left="720" w:hanging="720"/>
       </w:pPr>
       <w:r>
-        <w:t xml:space="preserve">Cross, W. F., Baxter, C. V., Donner, K. C., Rosi-Marshall, E. J., Kennedy, T. A., Hall Jr. R. O., Wellard Kelly, H. A., Rogers, R. S. . 2011. "Ecosystem ecology meets adaptive management: food web response to a controlled flood on the Colorado River, Glen Canyon."  </w:t>
+        <w:t xml:space="preserve">Degrange, C. 1960. "Recherches sur la reproduction des Ephemeropteres."  </w:t>
       </w:r>
       <w:r>
         <w:rPr>
           <w:i/>
         </w:rPr>
-        <w:t>Ecological Applications</w:t>
-      </w:r>
-      <w:r>
-        <w:t xml:space="preserve"> 21 (6):2016-2033. doi: </w:t>
-      </w:r>
-      <w:hyperlink r:id="rId16" w:history="1">
-        <w:r>
-          <w:rPr>
-            <w:rStyle w:val="Hyperlink"/>
-          </w:rPr>
-          <w:t>https://doi.org/10.1890/10-1719.1</w:t>
-        </w:r>
-      </w:hyperlink>
-      <w:r>
-        <w:t>.</w:t>
+        <w:t>Travaux du Laboratorie D'Hydrobiologie et de Pisciculture de L'Universite de Grenoble</w:t>
+      </w:r>
+      <w:r>
+        <w:t xml:space="preserve"> 50/51:7-193.</w:t>
       </w:r>
     </w:p>
     <w:p>
@@ -8890,37 +9071,18 @@
         <w:ind w:left="720" w:hanging="720"/>
       </w:pPr>
       <w:r>
-        <w:t xml:space="preserve">Degrange, C. 1960. "Recherches sur la reproduction des Ephemeropteres."  </w:t>
+        <w:t xml:space="preserve">Grimm, N. B., Fisher, S. G. 1989. "Stability of Periphyton and Macroinvertebrates to Disturbance by Flash Floods in a Desert Stream."  </w:t>
       </w:r>
       <w:r>
         <w:rPr>
           <w:i/>
         </w:rPr>
-        <w:t>Travaux du Laboratorie D'Hydrobiologie et de Pisciculture de L'Universite de Grenoble</w:t>
-      </w:r>
-      <w:r>
-        <w:t xml:space="preserve"> 50/51:7-193.</w:t>
-      </w:r>
-    </w:p>
-    <w:p>
-      <w:pPr>
-        <w:pStyle w:val="EndNoteBibliography"/>
-        <w:spacing w:after="0"/>
-        <w:ind w:left="720" w:hanging="720"/>
-      </w:pPr>
-      <w:r>
-        <w:t xml:space="preserve">Grimm, N. B., Fisher, S. G. 1989. "Stability of Periphyton and Macroinvertebrates to Disturbance by Flash Floods in a Desert Stream."  </w:t>
-      </w:r>
-      <w:r>
-        <w:rPr>
-          <w:i/>
-        </w:rPr>
         <w:t>Journal of the North American Benthological Society</w:t>
       </w:r>
       <w:r>
         <w:t xml:space="preserve"> 8 (4):293-307. doi: </w:t>
       </w:r>
-      <w:hyperlink r:id="rId17" w:history="1">
+      <w:hyperlink r:id="rId18" w:history="1">
         <w:r>
           <w:rPr>
             <w:rStyle w:val="Hyperlink"/>
@@ -8930,55 +9092,6 @@
       </w:hyperlink>
       <w:r>
         <w:t>.</w:t>
-      </w:r>
-    </w:p>
-    <w:p>
-      <w:pPr>
-        <w:pStyle w:val="EndNoteBibliography"/>
-        <w:spacing w:after="0"/>
-        <w:ind w:left="720" w:hanging="720"/>
-      </w:pPr>
-      <w:r>
-        <w:t xml:space="preserve">Kennedy, T. A., Muehlbauer, J. D., Yackulic, C. B., Lytle, D. A., Miller, S. W., Dibble, K. L., Kortenhoeven, E. W., Metcalfe, A. N., Baxter, C. V. . 2016. "Flow management for hydropower extirpates aquatic insects, undermining river food webs."  </w:t>
-      </w:r>
-      <w:r>
-        <w:rPr>
-          <w:i/>
-        </w:rPr>
-        <w:t>BioScience</w:t>
-      </w:r>
-      <w:r>
-        <w:t xml:space="preserve"> 66 (7):561-575. doi: 10.1093/biosci/biw059.</w:t>
-      </w:r>
-    </w:p>
-    <w:p>
-      <w:pPr>
-        <w:pStyle w:val="EndNoteBibliography"/>
-        <w:spacing w:after="0"/>
-        <w:ind w:left="720" w:hanging="720"/>
-      </w:pPr>
-      <w:r>
-        <w:t xml:space="preserve">Kimura, G., Inoue, E., and Hirabayashi, K. 2011. "The effect of a summer flood on the density of caddisfly (Trichoptera) in the middle reaches of the Shinano River, Japan."  </w:t>
-      </w:r>
-      <w:r>
-        <w:rPr>
-          <w:i/>
-        </w:rPr>
-        <w:t>Zoosymposia</w:t>
-      </w:r>
-      <w:r>
-        <w:t xml:space="preserve"> 5:235-244. doi: </w:t>
-      </w:r>
-      <w:hyperlink r:id="rId18" w:history="1">
-        <w:r>
-          <w:rPr>
-            <w:rStyle w:val="Hyperlink"/>
-          </w:rPr>
-          <w:t>https://doi.org/10.11646/zoosymposia.5.1.17</w:t>
-        </w:r>
-      </w:hyperlink>
-      <w:r>
-        <w:t xml:space="preserve"> </w:t>
       </w:r>
     </w:p>
     <w:p>
@@ -9127,11 +9240,7 @@
         <w:ind w:left="720" w:hanging="720"/>
       </w:pPr>
       <w:r>
-        <w:t xml:space="preserve">Rogosch, J. S., Tonkin, J. D., Lytle, D. A., Merritt, D. M., Reynolds, L. V., Olden, J. D. 2019. "Increasing drought favors nonnative fishes in a dryland river: evidence from a </w:t>
-      </w:r>
-      <w:r>
-        <w:lastRenderedPageBreak/>
-        <w:t xml:space="preserve">multipspecies demographic model."  </w:t>
+        <w:t xml:space="preserve">Rogosch, J. S., Tonkin, J. D., Lytle, D. A., Merritt, D. M., Reynolds, L. V., Olden, J. D. 2019. "Increasing drought favors nonnative fishes in a dryland river: evidence from a multipspecies demographic model."  </w:t>
       </w:r>
       <w:r>
         <w:rPr>
@@ -9229,6 +9338,7 @@
         <w:ind w:left="720" w:hanging="720"/>
       </w:pPr>
       <w:r>
+        <w:lastRenderedPageBreak/>
         <w:t xml:space="preserve">Tonkin, J. D., Poff, N. L., Bond, N. R., Horne, A., Merritt, D. M., Reynolds, L. V., Olden, J. D., Ruhí, A., Lytle, D. A. 2019. "Prepare river ecosystems for an uncertain future."  </w:t>
       </w:r>
       <w:r>
@@ -9349,9 +9459,11 @@
           <w:szCs w:val="24"/>
         </w:rPr>
       </w:pPr>
-      <w:r>
-        <w:fldChar w:fldCharType="end"/>
-      </w:r>
+      <w:ins w:id="13" w:author="Kurthen, Angelika Losey" w:date="2023-02-22T15:11:00Z">
+        <w:r>
+          <w:fldChar w:fldCharType="end"/>
+        </w:r>
+      </w:ins>
     </w:p>
     <w:p>
       <w:pPr>
@@ -9400,459 +9512,14 @@
         <w:rPr>
           <w:szCs w:val="24"/>
         </w:rPr>
-        <w:t>:  Parameter values of species of interest.</w:t>
-      </w:r>
-    </w:p>
-    <w:p>
-      <w:pPr>
-        <w:rPr>
-          <w:szCs w:val="24"/>
-        </w:rPr>
-      </w:pPr>
-    </w:p>
-    <w:p>
-      <w:r>
-        <w:rPr>
-          <w:szCs w:val="24"/>
-        </w:rPr>
-        <w:t xml:space="preserve">To calculate flood mortality relationship, we fit a negative exponential equation (Eq 4) to data from the literature. Using shell-length and fecundity data, we created a linear model to describe fecundity at each size class. Using a growth rate function from Cross et al. (2010), we then calculated how many 2-week timesteps it takes to reach each size class. We assumed the   individuals above 3.95mm remain in that size class for about 7 timesteps, thus limiting the lifespan of a modeled snail to 1 year.  How accurate this assumption is is unclear, since the longest that a cohort of NZ mudsnails has been tracked is around 12 months (Dybdahl and Kane, 2005 </w:t>
-      </w:r>
-      <w:r>
-        <w:rPr>
-          <w:i/>
-          <w:iCs/>
-        </w:rPr>
-        <w:t>Ecological Archives</w:t>
-      </w:r>
-      <w:r>
-        <w:t xml:space="preserve"> E086-087-A3).  Cross et al. 2010 suggested a lifetime survivorship of between 80 – 100% . Using Caswell (2001) fixed time stage duration equation, we can calculate </w:t>
-      </w:r>
-      <w:r>
-        <w:rPr>
-          <w:i/>
-        </w:rPr>
-        <w:t>P</w:t>
-      </w:r>
-      <w:r>
-        <w:rPr>
-          <w:i/>
-          <w:vertAlign w:val="subscript"/>
-        </w:rPr>
-        <w:t>i</w:t>
-      </w:r>
-      <w:r>
-        <w:t xml:space="preserve"> and </w:t>
-      </w:r>
-      <w:r>
-        <w:rPr>
-          <w:i/>
-        </w:rPr>
-        <w:t>G</w:t>
-      </w:r>
-      <w:r>
-        <w:rPr>
-          <w:i/>
-          <w:vertAlign w:val="subscript"/>
-        </w:rPr>
-        <w:t>i</w:t>
-      </w:r>
-      <w:r>
-        <w:t xml:space="preserve"> using the equation</w:t>
-      </w:r>
-    </w:p>
-    <w:p/>
-    <w:p>
-      <w:pPr>
-        <w:rPr>
-          <w:szCs w:val="24"/>
-        </w:rPr>
-      </w:pPr>
-      <m:oMathPara>
-        <m:oMath>
-          <m:sSub>
-            <m:sSubPr>
-              <m:ctrlPr>
-                <w:rPr>
-                  <w:rFonts w:ascii="Cambria Math" w:hAnsi="Cambria Math" w:cs="Times New Roman"/>
-                  <w:i/>
-                  <w:szCs w:val="24"/>
-                </w:rPr>
-              </m:ctrlPr>
-            </m:sSubPr>
-            <m:e>
-              <m:r>
-                <w:rPr>
-                  <w:rFonts w:ascii="Cambria Math" w:hAnsi="Cambria Math" w:cs="Times New Roman"/>
-                  <w:szCs w:val="24"/>
-                </w:rPr>
-                <m:t>G</m:t>
-              </m:r>
-            </m:e>
-            <m:sub>
-              <m:r>
-                <w:rPr>
-                  <w:rFonts w:ascii="Cambria Math" w:hAnsi="Cambria Math" w:cs="Times New Roman"/>
-                  <w:szCs w:val="24"/>
-                </w:rPr>
-                <m:t>i</m:t>
-              </m:r>
-            </m:sub>
-          </m:sSub>
-          <m:r>
-            <w:rPr>
-              <w:rFonts w:ascii="Cambria Math" w:hAnsi="Cambria Math" w:cs="Times New Roman"/>
-              <w:szCs w:val="24"/>
-            </w:rPr>
-            <m:t xml:space="preserve">= </m:t>
-          </m:r>
-          <m:sSub>
-            <m:sSubPr>
-              <m:ctrlPr>
-                <w:rPr>
-                  <w:rFonts w:ascii="Cambria Math" w:hAnsi="Cambria Math" w:cs="Times New Roman"/>
-                  <w:i/>
-                  <w:szCs w:val="24"/>
-                </w:rPr>
-              </m:ctrlPr>
-            </m:sSubPr>
-            <m:e>
-              <m:r>
-                <w:rPr>
-                  <w:rFonts w:ascii="Cambria Math" w:hAnsi="Cambria Math" w:cs="Times New Roman"/>
-                  <w:szCs w:val="24"/>
-                </w:rPr>
-                <m:t>σ</m:t>
-              </m:r>
-            </m:e>
-            <m:sub>
-              <m:r>
-                <w:rPr>
-                  <w:rFonts w:ascii="Cambria Math" w:hAnsi="Cambria Math" w:cs="Times New Roman"/>
-                  <w:szCs w:val="24"/>
-                </w:rPr>
-                <m:t>i</m:t>
-              </m:r>
-            </m:sub>
-          </m:sSub>
-          <m:sSub>
-            <m:sSubPr>
-              <m:ctrlPr>
-                <w:rPr>
-                  <w:rFonts w:ascii="Cambria Math" w:hAnsi="Cambria Math" w:cs="Times New Roman"/>
-                  <w:i/>
-                  <w:szCs w:val="24"/>
-                </w:rPr>
-              </m:ctrlPr>
-            </m:sSubPr>
-            <m:e>
-              <m:r>
-                <w:rPr>
-                  <w:rFonts w:ascii="Cambria Math" w:hAnsi="Cambria Math" w:cs="Times New Roman"/>
-                  <w:szCs w:val="24"/>
-                </w:rPr>
-                <m:t>γ</m:t>
-              </m:r>
-            </m:e>
-            <m:sub>
-              <m:r>
-                <w:rPr>
-                  <w:rFonts w:ascii="Cambria Math" w:hAnsi="Cambria Math" w:cs="Times New Roman"/>
-                  <w:szCs w:val="24"/>
-                </w:rPr>
-                <m:t>i</m:t>
-              </m:r>
-            </m:sub>
-          </m:sSub>
-        </m:oMath>
-      </m:oMathPara>
-    </w:p>
-    <w:p>
-      <w:pPr>
-        <w:rPr>
-          <w:szCs w:val="24"/>
-        </w:rPr>
-      </w:pPr>
-      <m:oMathPara>
-        <m:oMath>
-          <m:sSub>
-            <m:sSubPr>
-              <m:ctrlPr>
-                <w:rPr>
-                  <w:rFonts w:ascii="Cambria Math" w:hAnsi="Cambria Math"/>
-                  <w:i/>
-                  <w:szCs w:val="24"/>
-                </w:rPr>
-              </m:ctrlPr>
-            </m:sSubPr>
-            <m:e>
-              <m:r>
-                <w:rPr>
-                  <w:rFonts w:ascii="Cambria Math" w:hAnsi="Cambria Math"/>
-                  <w:szCs w:val="24"/>
-                </w:rPr>
-                <m:t>P</m:t>
-              </m:r>
-            </m:e>
-            <m:sub>
-              <m:r>
-                <w:rPr>
-                  <w:rFonts w:ascii="Cambria Math" w:hAnsi="Cambria Math"/>
-                  <w:szCs w:val="24"/>
-                </w:rPr>
-                <m:t>i</m:t>
-              </m:r>
-            </m:sub>
-          </m:sSub>
-          <m:r>
-            <w:rPr>
-              <w:rFonts w:ascii="Cambria Math" w:hAnsi="Cambria Math"/>
-              <w:szCs w:val="24"/>
-            </w:rPr>
-            <m:t xml:space="preserve">= </m:t>
-          </m:r>
-          <m:sSub>
-            <m:sSubPr>
-              <m:ctrlPr>
-                <w:rPr>
-                  <w:rFonts w:ascii="Cambria Math" w:hAnsi="Cambria Math"/>
-                  <w:i/>
-                  <w:szCs w:val="24"/>
-                </w:rPr>
-              </m:ctrlPr>
-            </m:sSubPr>
-            <m:e>
-              <m:r>
-                <w:rPr>
-                  <w:rFonts w:ascii="Cambria Math" w:hAnsi="Cambria Math"/>
-                  <w:szCs w:val="24"/>
-                </w:rPr>
-                <m:t>σ</m:t>
-              </m:r>
-            </m:e>
-            <m:sub>
-              <m:r>
-                <w:rPr>
-                  <w:rFonts w:ascii="Cambria Math" w:hAnsi="Cambria Math"/>
-                  <w:szCs w:val="24"/>
-                </w:rPr>
-                <m:t>i</m:t>
-              </m:r>
-            </m:sub>
-          </m:sSub>
-          <m:d>
-            <m:dPr>
-              <m:ctrlPr>
-                <w:rPr>
-                  <w:rFonts w:ascii="Cambria Math" w:hAnsi="Cambria Math"/>
-                  <w:i/>
-                  <w:szCs w:val="24"/>
-                </w:rPr>
-              </m:ctrlPr>
-            </m:dPr>
-            <m:e>
-              <m:r>
-                <w:rPr>
-                  <w:rFonts w:ascii="Cambria Math" w:hAnsi="Cambria Math"/>
-                  <w:szCs w:val="24"/>
-                </w:rPr>
-                <m:t>1-</m:t>
-              </m:r>
-              <m:sSub>
-                <m:sSubPr>
-                  <m:ctrlPr>
-                    <w:rPr>
-                      <w:rFonts w:ascii="Cambria Math" w:hAnsi="Cambria Math"/>
-                      <w:i/>
-                      <w:szCs w:val="24"/>
-                    </w:rPr>
-                  </m:ctrlPr>
-                </m:sSubPr>
-                <m:e>
-                  <m:r>
-                    <w:rPr>
-                      <w:rFonts w:ascii="Cambria Math" w:hAnsi="Cambria Math"/>
-                      <w:szCs w:val="24"/>
-                    </w:rPr>
-                    <m:t>γ</m:t>
-                  </m:r>
-                </m:e>
-                <m:sub>
-                  <m:r>
-                    <w:rPr>
-                      <w:rFonts w:ascii="Cambria Math" w:hAnsi="Cambria Math"/>
-                      <w:szCs w:val="24"/>
-                    </w:rPr>
-                    <m:t>i</m:t>
-                  </m:r>
-                </m:sub>
-              </m:sSub>
-            </m:e>
-          </m:d>
-        </m:oMath>
-      </m:oMathPara>
-    </w:p>
-    <w:p>
-      <w:pPr>
-        <w:rPr>
-          <w:szCs w:val="24"/>
-        </w:rPr>
-      </w:pPr>
-      <w:r>
-        <w:rPr>
-          <w:szCs w:val="24"/>
-        </w:rPr>
-        <w:t xml:space="preserve">In which </w:t>
-      </w:r>
-      <w:r>
-        <w:rPr>
-          <w:rFonts w:cs="Times New Roman"/>
-          <w:i/>
-          <w:szCs w:val="24"/>
-        </w:rPr>
-        <w:t>σ</w:t>
-      </w:r>
-      <w:r>
-        <w:rPr>
-          <w:i/>
-          <w:szCs w:val="24"/>
-          <w:vertAlign w:val="subscript"/>
-        </w:rPr>
-        <w:t>i</w:t>
-      </w:r>
-      <w:r>
-        <w:rPr>
-          <w:szCs w:val="24"/>
-        </w:rPr>
-        <w:t xml:space="preserve"> represents stage </w:t>
-      </w:r>
-      <w:r>
-        <w:rPr>
-          <w:i/>
-          <w:szCs w:val="24"/>
-        </w:rPr>
-        <w:t>i</w:t>
-      </w:r>
-      <w:r>
-        <w:rPr>
-          <w:szCs w:val="24"/>
-        </w:rPr>
-        <w:t xml:space="preserve"> survival and </w:t>
-      </w:r>
-      <m:oMath>
-        <m:sSub>
-          <m:sSubPr>
-            <m:ctrlPr>
-              <w:rPr>
-                <w:rFonts w:ascii="Cambria Math" w:hAnsi="Cambria Math"/>
-                <w:i/>
-                <w:szCs w:val="24"/>
-              </w:rPr>
-            </m:ctrlPr>
-          </m:sSubPr>
-          <m:e>
-            <m:r>
-              <w:rPr>
-                <w:rFonts w:ascii="Cambria Math" w:hAnsi="Cambria Math"/>
-                <w:szCs w:val="24"/>
-              </w:rPr>
-              <m:t>γ</m:t>
-            </m:r>
-          </m:e>
-          <m:sub>
-            <m:r>
-              <w:rPr>
-                <w:rFonts w:ascii="Cambria Math" w:hAnsi="Cambria Math"/>
-                <w:szCs w:val="24"/>
-              </w:rPr>
-              <m:t>i</m:t>
-            </m:r>
-          </m:sub>
-        </m:sSub>
-        <m:r>
-          <w:rPr>
-            <w:rFonts w:ascii="Cambria Math" w:hAnsi="Cambria Math"/>
-            <w:szCs w:val="24"/>
-          </w:rPr>
-          <m:t>=</m:t>
-        </m:r>
-        <m:sSup>
-          <m:sSupPr>
-            <m:ctrlPr>
-              <w:rPr>
-                <w:rFonts w:ascii="Cambria Math" w:hAnsi="Cambria Math"/>
-                <w:i/>
-                <w:szCs w:val="24"/>
-              </w:rPr>
-            </m:ctrlPr>
-          </m:sSupPr>
-          <m:e>
-            <m:r>
-              <w:rPr>
-                <w:rFonts w:ascii="Cambria Math" w:hAnsi="Cambria Math"/>
-                <w:szCs w:val="24"/>
-              </w:rPr>
-              <m:t>T</m:t>
-            </m:r>
-          </m:e>
-          <m:sup>
-            <m:r>
-              <w:rPr>
-                <w:rFonts w:ascii="Cambria Math" w:hAnsi="Cambria Math"/>
-                <w:szCs w:val="24"/>
-              </w:rPr>
-              <m:t>-1</m:t>
-            </m:r>
-          </m:sup>
-        </m:sSup>
-      </m:oMath>
-      <w:r>
-        <w:rPr>
-          <w:szCs w:val="24"/>
-        </w:rPr>
-        <w:t xml:space="preserve"> where </w:t>
-      </w:r>
-      <w:r>
-        <w:rPr>
-          <w:i/>
-          <w:szCs w:val="24"/>
-        </w:rPr>
-        <w:t>T</w:t>
-      </w:r>
-      <w:r>
-        <w:rPr>
-          <w:szCs w:val="24"/>
-          <w:vertAlign w:val="superscript"/>
-        </w:rPr>
-        <w:t xml:space="preserve"> </w:t>
-      </w:r>
-      <w:r>
-        <w:rPr>
-          <w:szCs w:val="24"/>
-        </w:rPr>
-        <w:t xml:space="preserve">is number of timesteps it takes to complete stage </w:t>
-      </w:r>
-      <w:r>
-        <w:rPr>
-          <w:i/>
-          <w:szCs w:val="24"/>
-        </w:rPr>
-        <w:t>i</w:t>
-      </w:r>
-      <w:r>
-        <w:rPr>
-          <w:szCs w:val="24"/>
-        </w:rPr>
-        <w:t xml:space="preserve"> (Caswell 2001, pg 160-161). </w:t>
-      </w:r>
-    </w:p>
-    <w:p>
-      <w:pPr>
-        <w:rPr>
-          <w:szCs w:val="24"/>
-        </w:rPr>
-      </w:pPr>
-      <w:bookmarkStart w:id="5" w:name="_GoBack"/>
-      <w:bookmarkEnd w:id="5"/>
+        <w:t>:  Parameter values of species of intere</w:t>
+      </w:r>
+      <w:r>
+        <w:rPr>
+          <w:szCs w:val="24"/>
+        </w:rPr>
+        <w:t>st</w:t>
+      </w:r>
     </w:p>
     <w:p>
       <w:pPr>
@@ -9867,7 +9534,8 @@
           <w:szCs w:val="24"/>
         </w:rPr>
         <w:sectPr>
-          <w:footerReference w:type="default" r:id="rId29"/>
+          <w:headerReference w:type="default" r:id="rId29"/>
+          <w:footerReference w:type="default" r:id="rId30"/>
           <w:pgSz w:w="12240" w:h="15840"/>
           <w:pgMar w:top="1440" w:right="1440" w:bottom="1440" w:left="1440" w:header="720" w:footer="720" w:gutter="0"/>
           <w:lnNumType w:countBy="1" w:restart="continuous"/>
@@ -10021,6 +9689,7 @@
                 <w:szCs w:val="20"/>
               </w:rPr>
             </w:pPr>
+            <w:proofErr w:type="spellStart"/>
             <w:r>
               <w:rPr>
                 <w:rFonts w:eastAsia="Times New Roman" w:cs="Times New Roman"/>
@@ -10032,6 +9701,7 @@
               </w:rPr>
               <w:t>Hydropsyche</w:t>
             </w:r>
+            <w:proofErr w:type="spellEnd"/>
             <w:r>
               <w:rPr>
                 <w:rFonts w:eastAsia="Times New Roman" w:cs="Times New Roman"/>
@@ -10068,8 +9738,19 @@
                 <w:sz w:val="20"/>
                 <w:szCs w:val="20"/>
               </w:rPr>
-              <w:t>New Zealand Mudsnail</w:t>
+              <w:t xml:space="preserve">New Zealand </w:t>
             </w:r>
+            <w:proofErr w:type="spellStart"/>
+            <w:r>
+              <w:rPr>
+                <w:rFonts w:eastAsia="Times New Roman" w:cs="Times New Roman"/>
+                <w:color w:val="000000"/>
+                <w:sz w:val="20"/>
+                <w:szCs w:val="20"/>
+              </w:rPr>
+              <w:t>Mudsnail</w:t>
+            </w:r>
+            <w:proofErr w:type="spellEnd"/>
           </w:p>
         </w:tc>
         <w:tc>
@@ -10270,6 +9951,7 @@
                 <w:szCs w:val="20"/>
               </w:rPr>
             </w:pPr>
+            <w:proofErr w:type="spellStart"/>
             <w:r>
               <w:rPr>
                 <w:rFonts w:eastAsia="Times New Roman" w:cs="Times New Roman"/>
@@ -10289,6 +9971,7 @@
               </w:rPr>
               <w:t>d</w:t>
             </w:r>
+            <w:proofErr w:type="spellEnd"/>
           </w:p>
         </w:tc>
         <w:tc>
@@ -10425,6 +10108,7 @@
                 <w:szCs w:val="20"/>
               </w:rPr>
             </w:pPr>
+            <w:proofErr w:type="spellStart"/>
             <w:r>
               <w:rPr>
                 <w:rFonts w:eastAsia="Times New Roman" w:cs="Times New Roman"/>
@@ -10444,6 +10128,7 @@
               </w:rPr>
               <w:t>b</w:t>
             </w:r>
+            <w:proofErr w:type="spellEnd"/>
           </w:p>
         </w:tc>
         <w:tc>
@@ -10578,6 +10263,7 @@
                 <w:szCs w:val="20"/>
               </w:rPr>
             </w:pPr>
+            <w:proofErr w:type="spellStart"/>
             <w:r>
               <w:rPr>
                 <w:rFonts w:eastAsia="Times New Roman" w:cs="Times New Roman"/>
@@ -10597,6 +10283,7 @@
               </w:rPr>
               <w:t>min</w:t>
             </w:r>
+            <w:proofErr w:type="spellEnd"/>
           </w:p>
         </w:tc>
         <w:tc>
@@ -14776,7 +14463,6 @@
                 <w:sz w:val="20"/>
                 <w:szCs w:val="20"/>
               </w:rPr>
-              <w:lastRenderedPageBreak/>
               <w:t>F</w:t>
             </w:r>
             <w:r>
@@ -15495,8 +15181,19 @@
           <w:sz w:val="20"/>
           <w:szCs w:val="20"/>
         </w:rPr>
-        <w:t xml:space="preserve"> (Vannote 1980 )</w:t>
-      </w:r>
+        <w:t xml:space="preserve"> (Vannote </w:t>
+      </w:r>
+      <w:proofErr w:type="gramStart"/>
+      <w:r>
+        <w:rPr>
+          <w:rFonts w:eastAsia="Times New Roman" w:cs="Times New Roman"/>
+          <w:color w:val="000000"/>
+          <w:sz w:val="20"/>
+          <w:szCs w:val="20"/>
+        </w:rPr>
+        <w:t>1980 )</w:t>
+      </w:r>
+      <w:proofErr w:type="gramEnd"/>
     </w:p>
     <w:p>
       <w:pPr>
@@ -16306,6 +16003,7 @@
                 <w:szCs w:val="20"/>
               </w:rPr>
             </w:pPr>
+            <w:proofErr w:type="spellStart"/>
             <w:r>
               <w:rPr>
                 <w:rFonts w:eastAsia="Times New Roman" w:cs="Times New Roman"/>
@@ -16325,6 +16023,7 @@
               </w:rPr>
               <w:t>d</w:t>
             </w:r>
+            <w:proofErr w:type="spellEnd"/>
           </w:p>
         </w:tc>
         <w:tc>
@@ -16431,6 +16130,7 @@
                 <w:szCs w:val="20"/>
               </w:rPr>
             </w:pPr>
+            <w:proofErr w:type="spellStart"/>
             <w:r>
               <w:rPr>
                 <w:rFonts w:eastAsia="Times New Roman" w:cs="Times New Roman"/>
@@ -16450,6 +16150,7 @@
               </w:rPr>
               <w:t>b</w:t>
             </w:r>
+            <w:proofErr w:type="spellEnd"/>
           </w:p>
         </w:tc>
         <w:tc>
@@ -16565,6 +16266,7 @@
                 <w:szCs w:val="20"/>
               </w:rPr>
             </w:pPr>
+            <w:proofErr w:type="spellStart"/>
             <w:r>
               <w:rPr>
                 <w:rFonts w:eastAsia="Times New Roman" w:cs="Times New Roman"/>
@@ -16584,6 +16286,7 @@
               </w:rPr>
               <w:t>min</w:t>
             </w:r>
+            <w:proofErr w:type="spellEnd"/>
           </w:p>
         </w:tc>
         <w:tc>
@@ -19210,8 +18913,13 @@
       </w:tr>
     </w:tbl>
     <w:p>
-      <w:r>
-        <w:t>Notess:</w:t>
+      <w:proofErr w:type="spellStart"/>
+      <w:r>
+        <w:t>Notess</w:t>
+      </w:r>
+      <w:proofErr w:type="spellEnd"/>
+      <w:r>
+        <w:t>:</w:t>
       </w:r>
     </w:p>
     <w:p>
@@ -19248,24 +18956,88 @@
 </file>
 
 <file path=word/comments.xml><?xml version="1.0" encoding="utf-8"?>
-<w:comments xmlns:wpc="http://schemas.microsoft.com/office/word/2010/wordprocessingCanvas" xmlns:cx="http://schemas.microsoft.com/office/drawing/2014/chartex" xmlns:cx1="http://schemas.microsoft.com/office/drawing/2015/9/8/chartex" xmlns:mc="http://schemas.openxmlformats.org/markup-compatibility/2006" xmlns:o="urn:schemas-microsoft-com:office:office" xmlns:r="http://schemas.openxmlformats.org/officeDocument/2006/relationships" xmlns:m="http://schemas.openxmlformats.org/officeDocument/2006/math" xmlns:v="urn:schemas-microsoft-com:vml" xmlns:wp14="http://schemas.microsoft.com/office/word/2010/wordprocessingDrawing" xmlns:wp="http://schemas.openxmlformats.org/drawingml/2006/wordprocessingDrawing" xmlns:w10="urn:schemas-microsoft-com:office:word" xmlns:w="http://schemas.openxmlformats.org/wordprocessingml/2006/main" xmlns:w14="http://schemas.microsoft.com/office/word/2010/wordml" xmlns:w15="http://schemas.microsoft.com/office/word/2012/wordml" xmlns:w16se="http://schemas.microsoft.com/office/word/2015/wordml/symex" xmlns:wpg="http://schemas.microsoft.com/office/word/2010/wordprocessingGroup" xmlns:wpi="http://schemas.microsoft.com/office/word/2010/wordprocessingInk" xmlns:wne="http://schemas.microsoft.com/office/word/2006/wordml" xmlns:wps="http://schemas.microsoft.com/office/word/2010/wordprocessingShape" mc:Ignorable="w14 w15 w16se wp14">
-  <w:comment w:id="0" w:author="Angelika Kurthen" w:date="2022-11-15T19:59:00Z" w:initials="AK">
+<w:comments xmlns:wpc="http://schemas.microsoft.com/office/word/2010/wordprocessingCanvas" xmlns:cx="http://schemas.microsoft.com/office/drawing/2014/chartex" xmlns:cx1="http://schemas.microsoft.com/office/drawing/2015/9/8/chartex" xmlns:cx2="http://schemas.microsoft.com/office/drawing/2015/10/21/chartex" xmlns:cx3="http://schemas.microsoft.com/office/drawing/2016/5/9/chartex" xmlns:cx4="http://schemas.microsoft.com/office/drawing/2016/5/10/chartex" xmlns:cx5="http://schemas.microsoft.com/office/drawing/2016/5/11/chartex" xmlns:cx6="http://schemas.microsoft.com/office/drawing/2016/5/12/chartex" xmlns:cx7="http://schemas.microsoft.com/office/drawing/2016/5/13/chartex" xmlns:cx8="http://schemas.microsoft.com/office/drawing/2016/5/14/chartex" xmlns:mc="http://schemas.openxmlformats.org/markup-compatibility/2006" xmlns:aink="http://schemas.microsoft.com/office/drawing/2016/ink" xmlns:am3d="http://schemas.microsoft.com/office/drawing/2017/model3d" xmlns:o="urn:schemas-microsoft-com:office:office" xmlns:oel="http://schemas.microsoft.com/office/2019/extlst" xmlns:r="http://schemas.openxmlformats.org/officeDocument/2006/relationships" xmlns:m="http://schemas.openxmlformats.org/officeDocument/2006/math" xmlns:v="urn:schemas-microsoft-com:vml" xmlns:wp14="http://schemas.microsoft.com/office/word/2010/wordprocessingDrawing" xmlns:wp="http://schemas.openxmlformats.org/drawingml/2006/wordprocessingDrawing" xmlns:w10="urn:schemas-microsoft-com:office:word" xmlns:w="http://schemas.openxmlformats.org/wordprocessingml/2006/main" xmlns:w14="http://schemas.microsoft.com/office/word/2010/wordml" xmlns:w15="http://schemas.microsoft.com/office/word/2012/wordml" xmlns:w16cex="http://schemas.microsoft.com/office/word/2018/wordml/cex" xmlns:w16cid="http://schemas.microsoft.com/office/word/2016/wordml/cid" xmlns:w16="http://schemas.microsoft.com/office/word/2018/wordml" xmlns:w16sdtdh="http://schemas.microsoft.com/office/word/2020/wordml/sdtdatahash" xmlns:w16se="http://schemas.microsoft.com/office/word/2015/wordml/symex" xmlns:wpg="http://schemas.microsoft.com/office/word/2010/wordprocessingGroup" xmlns:wpi="http://schemas.microsoft.com/office/word/2010/wordprocessingInk" xmlns:wne="http://schemas.microsoft.com/office/word/2006/wordml" xmlns:wps="http://schemas.microsoft.com/office/word/2010/wordprocessingShape" mc:Ignorable="w14 w15 w16se w16cid w16 w16cex w16sdtdh wp14">
+  <w:comment w:id="0" w:author="Lytle, David" w:date="2023-02-14T13:03:00Z" w:initials="LD">
     <w:p>
       <w:pPr>
         <w:pStyle w:val="CommentText"/>
       </w:pPr>
       <w:r>
+        <w:t>Expand on notion that vital rates (and traits) are important species attributes. Clearly define both vital rates and traits.</w:t>
+      </w:r>
+      <w:r>
         <w:rPr>
           <w:rStyle w:val="CommentReference"/>
         </w:rPr>
         <w:annotationRef/>
-      </w:r>
-      <w:r>
-        <w:t>Does this make sense?</w:t>
       </w:r>
     </w:p>
   </w:comment>
-  <w:comment w:id="1" w:author="Angelika Kurthen" w:date="2022-11-14T10:45:00Z" w:initials="AK">
+  <w:comment w:id="1" w:author="Lytle, David" w:date="2023-02-14T13:06:00Z" w:initials="LD">
+    <w:p>
+      <w:pPr>
+        <w:pStyle w:val="CommentText"/>
+      </w:pPr>
+      <w:r>
+        <w:t>This really summarizes the aim, perhaps this sentence should appear in the first paragaph?</w:t>
+      </w:r>
+      <w:r>
+        <w:rPr>
+          <w:rStyle w:val="CommentReference"/>
+        </w:rPr>
+        <w:annotationRef/>
+      </w:r>
+    </w:p>
+  </w:comment>
+  <w:comment w:id="2" w:author="Lytle, David" w:date="2023-02-14T13:04:00Z" w:initials="LD">
+    <w:p>
+      <w:pPr>
+        <w:pStyle w:val="CommentText"/>
+      </w:pPr>
+      <w:r>
+        <w:t xml:space="preserve">Either denote time dependence of the matrix elements here, or remove it from Eq. 1. </w:t>
+      </w:r>
+      <w:r>
+        <w:rPr>
+          <w:rStyle w:val="CommentReference"/>
+        </w:rPr>
+        <w:annotationRef/>
+      </w:r>
+    </w:p>
+  </w:comment>
+  <w:comment w:id="3" w:author="Lytle, David" w:date="2023-02-14T13:05:00Z" w:initials="LD">
+    <w:p>
+      <w:pPr>
+        <w:pStyle w:val="CommentText"/>
+      </w:pPr>
+      <w:r>
+        <w:t>Define clearly in intro.</w:t>
+      </w:r>
+      <w:r>
+        <w:rPr>
+          <w:rStyle w:val="CommentReference"/>
+        </w:rPr>
+        <w:annotationRef/>
+      </w:r>
+    </w:p>
+  </w:comment>
+  <w:comment w:id="4" w:author="Lytle, David" w:date="2023-02-14T13:10:00Z" w:initials="LD">
+    <w:p>
+      <w:pPr>
+        <w:pStyle w:val="CommentText"/>
+      </w:pPr>
+      <w:r>
+        <w:t>Can you come up with actual formulas for the P and G as functions of DD? You might also choose a symbol for DD, such as d, or e for energy. Or c for cumlative DD.</w:t>
+      </w:r>
+      <w:r>
+        <w:rPr>
+          <w:rStyle w:val="CommentReference"/>
+        </w:rPr>
+        <w:annotationRef/>
+      </w:r>
+    </w:p>
+  </w:comment>
+  <w:comment w:id="5" w:author="Angelika Kurthen" w:date="2022-11-14T10:45:00Z" w:initials="AK">
     <w:p>
       <w:pPr>
         <w:pStyle w:val="CommentText"/>
@@ -19305,28 +19077,84 @@
       </w:r>
     </w:p>
   </w:comment>
-  <w:comment w:id="2" w:author="Angelika Kurthen" w:date="2022-11-21T11:23:00Z" w:initials="AK">
+  <w:comment w:id="6" w:author="Lytle, David" w:date="2023-02-14T13:15:00Z" w:initials="LD">
     <w:p>
       <w:pPr>
         <w:pStyle w:val="CommentText"/>
       </w:pPr>
       <w:r>
+        <w:t>Why?</w:t>
+      </w:r>
+      <w:r>
         <w:rPr>
           <w:rStyle w:val="CommentReference"/>
         </w:rPr>
         <w:annotationRef/>
-      </w:r>
-      <w:r>
-        <w:t xml:space="preserve">There is some weird endnote formatting going on that won't allow me to insert "Figure 1 B" into the in-text citation. </w:t>
       </w:r>
     </w:p>
   </w:comment>
-  <w:comment w:id="3" w:author="Angelika Kurthen" w:date="2022-11-15T20:06:00Z" w:initials="AK">
+  <w:comment w:id="7" w:author="Lytle, David" w:date="2023-02-14T13:16:00Z" w:initials="LD">
     <w:p>
       <w:pPr>
         <w:pStyle w:val="CommentText"/>
       </w:pPr>
       <w:r>
+        <w:t>just write this as another factor in the equation above.</w:t>
+      </w:r>
+      <w:r>
+        <w:rPr>
+          <w:rStyle w:val="CommentReference"/>
+        </w:rPr>
+        <w:annotationRef/>
+      </w:r>
+    </w:p>
+  </w:comment>
+  <w:comment w:id="8" w:author="Lytle, David" w:date="2023-02-14T13:26:00Z" w:initials="LD">
+    <w:p>
+      <w:pPr>
+        <w:pStyle w:val="CommentText"/>
+      </w:pPr>
+      <w:r>
+        <w:t>I think the model needs a more general exploration before you dive in to specific life histories. All with "general case" taxa rather than specific ones. How about:</w:t>
+      </w:r>
+      <w:r>
+        <w:rPr>
+          <w:rStyle w:val="CommentReference"/>
+        </w:rPr>
+        <w:annotationRef/>
+      </w:r>
+    </w:p>
+    <w:p>
+      <w:pPr>
+        <w:pStyle w:val="CommentText"/>
+      </w:pPr>
+      <w:r>
+        <w:t>- relationship between temperature and  body size at emergence</w:t>
+      </w:r>
+    </w:p>
+    <w:p>
+      <w:pPr>
+        <w:pStyle w:val="CommentText"/>
+      </w:pPr>
+      <w:r>
+        <w:t>- relationship between seasonality and emergence timing</w:t>
+      </w:r>
+    </w:p>
+    <w:p>
+      <w:pPr>
+        <w:pStyle w:val="CommentText"/>
+      </w:pPr>
+      <w:r>
+        <w:t>- relationship between disturbance magnitude and population response</w:t>
+      </w:r>
+    </w:p>
+  </w:comment>
+  <w:comment w:id="10" w:author="Angelika Kurthen" w:date="2022-11-15T20:06:00Z" w:initials="AK">
+    <w:p>
+      <w:pPr>
+        <w:pStyle w:val="CommentText"/>
+      </w:pPr>
+      <w:r>
         <w:rPr>
           <w:rStyle w:val="CommentReference"/>
         </w:rPr>
@@ -19347,7 +19175,7 @@
       </w:r>
     </w:p>
   </w:comment>
-  <w:comment w:id="4" w:author="Angelika Kurthen" w:date="2022-11-16T14:34:00Z" w:initials="AK">
+  <w:comment w:id="11" w:author="Angelika Kurthen" w:date="2022-11-16T14:34:00Z" w:initials="AK">
     <w:p>
       <w:pPr>
         <w:pStyle w:val="CommentText"/>
@@ -19367,10 +19195,16 @@
 </file>
 
 <file path=word/commentsExtended.xml><?xml version="1.0" encoding="utf-8"?>
-<w15:commentsEx xmlns:wpc="http://schemas.microsoft.com/office/word/2010/wordprocessingCanvas" xmlns:cx="http://schemas.microsoft.com/office/drawing/2014/chartex" xmlns:cx1="http://schemas.microsoft.com/office/drawing/2015/9/8/chartex" xmlns:mc="http://schemas.openxmlformats.org/markup-compatibility/2006" xmlns:o="urn:schemas-microsoft-com:office:office" xmlns:r="http://schemas.openxmlformats.org/officeDocument/2006/relationships" xmlns:m="http://schemas.openxmlformats.org/officeDocument/2006/math" xmlns:v="urn:schemas-microsoft-com:vml" xmlns:wp14="http://schemas.microsoft.com/office/word/2010/wordprocessingDrawing" xmlns:wp="http://schemas.openxmlformats.org/drawingml/2006/wordprocessingDrawing" xmlns:w10="urn:schemas-microsoft-com:office:word" xmlns:w="http://schemas.openxmlformats.org/wordprocessingml/2006/main" xmlns:w14="http://schemas.microsoft.com/office/word/2010/wordml" xmlns:w15="http://schemas.microsoft.com/office/word/2012/wordml" xmlns:w16se="http://schemas.microsoft.com/office/word/2015/wordml/symex" xmlns:wpg="http://schemas.microsoft.com/office/word/2010/wordprocessingGroup" xmlns:wpi="http://schemas.microsoft.com/office/word/2010/wordprocessingInk" xmlns:wne="http://schemas.microsoft.com/office/word/2006/wordml" xmlns:wps="http://schemas.microsoft.com/office/word/2010/wordprocessingShape" mc:Ignorable="w14 w15 w16se wp14">
-  <w15:commentEx w15:paraId="751D11BB" w15:done="0"/>
+<w15:commentsEx xmlns:wpc="http://schemas.microsoft.com/office/word/2010/wordprocessingCanvas" xmlns:cx="http://schemas.microsoft.com/office/drawing/2014/chartex" xmlns:cx1="http://schemas.microsoft.com/office/drawing/2015/9/8/chartex" xmlns:cx2="http://schemas.microsoft.com/office/drawing/2015/10/21/chartex" xmlns:cx3="http://schemas.microsoft.com/office/drawing/2016/5/9/chartex" xmlns:cx4="http://schemas.microsoft.com/office/drawing/2016/5/10/chartex" xmlns:cx5="http://schemas.microsoft.com/office/drawing/2016/5/11/chartex" xmlns:cx6="http://schemas.microsoft.com/office/drawing/2016/5/12/chartex" xmlns:cx7="http://schemas.microsoft.com/office/drawing/2016/5/13/chartex" xmlns:cx8="http://schemas.microsoft.com/office/drawing/2016/5/14/chartex" xmlns:mc="http://schemas.openxmlformats.org/markup-compatibility/2006" xmlns:aink="http://schemas.microsoft.com/office/drawing/2016/ink" xmlns:am3d="http://schemas.microsoft.com/office/drawing/2017/model3d" xmlns:o="urn:schemas-microsoft-com:office:office" xmlns:oel="http://schemas.microsoft.com/office/2019/extlst" xmlns:r="http://schemas.openxmlformats.org/officeDocument/2006/relationships" xmlns:m="http://schemas.openxmlformats.org/officeDocument/2006/math" xmlns:v="urn:schemas-microsoft-com:vml" xmlns:wp14="http://schemas.microsoft.com/office/word/2010/wordprocessingDrawing" xmlns:wp="http://schemas.openxmlformats.org/drawingml/2006/wordprocessingDrawing" xmlns:w10="urn:schemas-microsoft-com:office:word" xmlns:w="http://schemas.openxmlformats.org/wordprocessingml/2006/main" xmlns:w14="http://schemas.microsoft.com/office/word/2010/wordml" xmlns:w15="http://schemas.microsoft.com/office/word/2012/wordml" xmlns:w16cex="http://schemas.microsoft.com/office/word/2018/wordml/cex" xmlns:w16cid="http://schemas.microsoft.com/office/word/2016/wordml/cid" xmlns:w16="http://schemas.microsoft.com/office/word/2018/wordml" xmlns:w16sdtdh="http://schemas.microsoft.com/office/word/2020/wordml/sdtdatahash" xmlns:w16se="http://schemas.microsoft.com/office/word/2015/wordml/symex" xmlns:wpg="http://schemas.microsoft.com/office/word/2010/wordprocessingGroup" xmlns:wpi="http://schemas.microsoft.com/office/word/2010/wordprocessingInk" xmlns:wne="http://schemas.microsoft.com/office/word/2006/wordml" xmlns:wps="http://schemas.microsoft.com/office/word/2010/wordprocessingShape" mc:Ignorable="w14 w15 w16se w16cid w16 w16cex w16sdtdh wp14">
+  <w15:commentEx w15:paraId="7FB04671" w15:done="0"/>
+  <w15:commentEx w15:paraId="03888F54" w15:done="0"/>
+  <w15:commentEx w15:paraId="7F1D35C2" w15:done="0"/>
+  <w15:commentEx w15:paraId="2098727B" w15:done="0"/>
+  <w15:commentEx w15:paraId="48F8D3A8" w15:done="0"/>
   <w15:commentEx w15:paraId="342472E4" w15:done="0"/>
-  <w15:commentEx w15:paraId="37929240" w15:done="0"/>
+  <w15:commentEx w15:paraId="54447583" w15:done="0"/>
+  <w15:commentEx w15:paraId="48D987C9" w15:done="0"/>
+  <w15:commentEx w15:paraId="6156A44D" w15:done="0"/>
   <w15:commentEx w15:paraId="1285620F" w15:done="0"/>
   <w15:commentEx w15:paraId="3A6E66CC" w15:done="0"/>
 </w15:commentsEx>
@@ -19378,40 +19212,38 @@
 
 <file path=word/commentsExtensible.xml><?xml version="1.0" encoding="utf-8"?>
 <w16cex:commentsExtensible xmlns:wpc="http://schemas.microsoft.com/office/word/2010/wordprocessingCanvas" xmlns:cx="http://schemas.microsoft.com/office/drawing/2014/chartex" xmlns:cx1="http://schemas.microsoft.com/office/drawing/2015/9/8/chartex" xmlns:cx2="http://schemas.microsoft.com/office/drawing/2015/10/21/chartex" xmlns:cx3="http://schemas.microsoft.com/office/drawing/2016/5/9/chartex" xmlns:cx4="http://schemas.microsoft.com/office/drawing/2016/5/10/chartex" xmlns:cx5="http://schemas.microsoft.com/office/drawing/2016/5/11/chartex" xmlns:cx6="http://schemas.microsoft.com/office/drawing/2016/5/12/chartex" xmlns:cx7="http://schemas.microsoft.com/office/drawing/2016/5/13/chartex" xmlns:cx8="http://schemas.microsoft.com/office/drawing/2016/5/14/chartex" xmlns:mc="http://schemas.openxmlformats.org/markup-compatibility/2006" xmlns:aink="http://schemas.microsoft.com/office/drawing/2016/ink" xmlns:am3d="http://schemas.microsoft.com/office/drawing/2017/model3d" xmlns:o="urn:schemas-microsoft-com:office:office" xmlns:oel="http://schemas.microsoft.com/office/2019/extlst" xmlns:r="http://schemas.openxmlformats.org/officeDocument/2006/relationships" xmlns:m="http://schemas.openxmlformats.org/officeDocument/2006/math" xmlns:v="urn:schemas-microsoft-com:vml" xmlns:wp14="http://schemas.microsoft.com/office/word/2010/wordprocessingDrawing" xmlns:wp="http://schemas.openxmlformats.org/drawingml/2006/wordprocessingDrawing" xmlns:w10="urn:schemas-microsoft-com:office:word" xmlns:w="http://schemas.openxmlformats.org/wordprocessingml/2006/main" xmlns:w14="http://schemas.microsoft.com/office/word/2010/wordml" xmlns:w15="http://schemas.microsoft.com/office/word/2012/wordml" xmlns:w16cex="http://schemas.microsoft.com/office/word/2018/wordml/cex" xmlns:w16cid="http://schemas.microsoft.com/office/word/2016/wordml/cid" xmlns:w16="http://schemas.microsoft.com/office/word/2018/wordml" xmlns:w16sdtdh="http://schemas.microsoft.com/office/word/2020/wordml/sdtdatahash" xmlns:w16se="http://schemas.microsoft.com/office/word/2015/wordml/symex" xmlns:wpg="http://schemas.microsoft.com/office/word/2010/wordprocessingGroup" xmlns:wpi="http://schemas.microsoft.com/office/word/2010/wordprocessingInk" xmlns:wne="http://schemas.microsoft.com/office/word/2006/wordml" xmlns:wps="http://schemas.microsoft.com/office/word/2010/wordprocessingShape" mc:Ignorable="w14 w15 w16se w16cid w16 w16cex w16sdtdh wp14">
-  <w16cex:commentExtensible w16cex:durableId="271B51D5" w16cex:dateUtc="2022-11-13T19:21:00Z"/>
-  <w16cex:commentExtensible w16cex:durableId="271E6E3A" w16cex:dateUtc="2022-11-16T03:59:00Z"/>
-  <w16cex:commentExtensible w16cex:durableId="271F6115" w16cex:dateUtc="2022-11-16T21:16:00Z"/>
+  <w16cex:commentExtensible w16cex:durableId="3DD6CC84" w16cex:dateUtc="2023-02-14T21:03:00Z"/>
+  <w16cex:commentExtensible w16cex:durableId="11D0278E" w16cex:dateUtc="2023-02-14T21:06:00Z"/>
+  <w16cex:commentExtensible w16cex:durableId="0BB1F96F" w16cex:dateUtc="2023-02-14T21:04:00Z"/>
+  <w16cex:commentExtensible w16cex:durableId="1F5A43B1" w16cex:dateUtc="2023-02-14T21:05:00Z"/>
+  <w16cex:commentExtensible w16cex:durableId="45ABE209" w16cex:dateUtc="2023-02-14T21:10:00Z"/>
   <w16cex:commentExtensible w16cex:durableId="271C9AE5" w16cex:dateUtc="2022-11-14T18:45:00Z"/>
-  <w16cex:commentExtensible w16cex:durableId="271E5E95" w16cex:dateUtc="2022-11-16T02:53:00Z"/>
-  <w16cex:commentExtensible w16cex:durableId="2725DE48" w16cex:dateUtc="2022-11-21T19:23:00Z"/>
-  <w16cex:commentExtensible w16cex:durableId="271E5FF1" w16cex:dateUtc="2022-11-16T02:58:00Z"/>
-  <w16cex:commentExtensible w16cex:durableId="271E6C5C" w16cex:dateUtc="2022-11-16T03:51:00Z"/>
-  <w16cex:commentExtensible w16cex:durableId="271F650D" w16cex:dateUtc="2022-11-16T21:33:00Z"/>
+  <w16cex:commentExtensible w16cex:durableId="6D119538" w16cex:dateUtc="2023-02-14T21:15:00Z"/>
+  <w16cex:commentExtensible w16cex:durableId="3A2D25E5" w16cex:dateUtc="2023-02-14T21:16:00Z"/>
+  <w16cex:commentExtensible w16cex:durableId="3DDDCA76" w16cex:dateUtc="2023-02-14T21:26:00Z"/>
   <w16cex:commentExtensible w16cex:durableId="271E6FD7" w16cex:dateUtc="2022-11-16T04:06:00Z"/>
   <w16cex:commentExtensible w16cex:durableId="271F738B" w16cex:dateUtc="2022-11-16T22:34:00Z"/>
-  <w16cex:commentExtensible w16cex:durableId="271CBA2B" w16cex:dateUtc="2022-11-14T20:59:00Z"/>
 </w16cex:commentsExtensible>
 </file>
 
 <file path=word/commentsIds.xml><?xml version="1.0" encoding="utf-8"?>
 <w16cid:commentsIds xmlns:wpc="http://schemas.microsoft.com/office/word/2010/wordprocessingCanvas" xmlns:cx="http://schemas.microsoft.com/office/drawing/2014/chartex" xmlns:cx1="http://schemas.microsoft.com/office/drawing/2015/9/8/chartex" xmlns:cx2="http://schemas.microsoft.com/office/drawing/2015/10/21/chartex" xmlns:cx3="http://schemas.microsoft.com/office/drawing/2016/5/9/chartex" xmlns:cx4="http://schemas.microsoft.com/office/drawing/2016/5/10/chartex" xmlns:cx5="http://schemas.microsoft.com/office/drawing/2016/5/11/chartex" xmlns:cx6="http://schemas.microsoft.com/office/drawing/2016/5/12/chartex" xmlns:cx7="http://schemas.microsoft.com/office/drawing/2016/5/13/chartex" xmlns:cx8="http://schemas.microsoft.com/office/drawing/2016/5/14/chartex" xmlns:mc="http://schemas.openxmlformats.org/markup-compatibility/2006" xmlns:aink="http://schemas.microsoft.com/office/drawing/2016/ink" xmlns:am3d="http://schemas.microsoft.com/office/drawing/2017/model3d" xmlns:o="urn:schemas-microsoft-com:office:office" xmlns:oel="http://schemas.microsoft.com/office/2019/extlst" xmlns:r="http://schemas.openxmlformats.org/officeDocument/2006/relationships" xmlns:m="http://schemas.openxmlformats.org/officeDocument/2006/math" xmlns:v="urn:schemas-microsoft-com:vml" xmlns:wp14="http://schemas.microsoft.com/office/word/2010/wordprocessingDrawing" xmlns:wp="http://schemas.openxmlformats.org/drawingml/2006/wordprocessingDrawing" xmlns:w10="urn:schemas-microsoft-com:office:word" xmlns:w="http://schemas.openxmlformats.org/wordprocessingml/2006/main" xmlns:w14="http://schemas.microsoft.com/office/word/2010/wordml" xmlns:w15="http://schemas.microsoft.com/office/word/2012/wordml" xmlns:w16cex="http://schemas.microsoft.com/office/word/2018/wordml/cex" xmlns:w16cid="http://schemas.microsoft.com/office/word/2016/wordml/cid" xmlns:w16="http://schemas.microsoft.com/office/word/2018/wordml" xmlns:w16sdtdh="http://schemas.microsoft.com/office/word/2020/wordml/sdtdatahash" xmlns:w16se="http://schemas.microsoft.com/office/word/2015/wordml/symex" xmlns:wpg="http://schemas.microsoft.com/office/word/2010/wordprocessingGroup" xmlns:wpi="http://schemas.microsoft.com/office/word/2010/wordprocessingInk" xmlns:wne="http://schemas.microsoft.com/office/word/2006/wordml" xmlns:wps="http://schemas.microsoft.com/office/word/2010/wordprocessingShape" mc:Ignorable="w14 w15 w16se w16cid w16 w16cex w16sdtdh wp14">
-  <w16cid:commentId w16cid:paraId="2D78F7DE" w16cid:durableId="271B51D5"/>
-  <w16cid:commentId w16cid:paraId="751D11BB" w16cid:durableId="271E6E3A"/>
-  <w16cid:commentId w16cid:paraId="2484654B" w16cid:durableId="271F6115"/>
+  <w16cid:commentId w16cid:paraId="7FB04671" w16cid:durableId="3DD6CC84"/>
+  <w16cid:commentId w16cid:paraId="03888F54" w16cid:durableId="11D0278E"/>
+  <w16cid:commentId w16cid:paraId="7F1D35C2" w16cid:durableId="0BB1F96F"/>
+  <w16cid:commentId w16cid:paraId="2098727B" w16cid:durableId="1F5A43B1"/>
+  <w16cid:commentId w16cid:paraId="48F8D3A8" w16cid:durableId="45ABE209"/>
   <w16cid:commentId w16cid:paraId="342472E4" w16cid:durableId="271C9AE5"/>
-  <w16cid:commentId w16cid:paraId="3BCC9F8F" w16cid:durableId="271E5E95"/>
-  <w16cid:commentId w16cid:paraId="37929240" w16cid:durableId="2725DE48"/>
-  <w16cid:commentId w16cid:paraId="59FE51A7" w16cid:durableId="271E5FF1"/>
-  <w16cid:commentId w16cid:paraId="0BCB0C3D" w16cid:durableId="271E6C5C"/>
-  <w16cid:commentId w16cid:paraId="71EB652F" w16cid:durableId="271F650D"/>
+  <w16cid:commentId w16cid:paraId="54447583" w16cid:durableId="6D119538"/>
+  <w16cid:commentId w16cid:paraId="48D987C9" w16cid:durableId="3A2D25E5"/>
+  <w16cid:commentId w16cid:paraId="6156A44D" w16cid:durableId="3DDDCA76"/>
   <w16cid:commentId w16cid:paraId="1285620F" w16cid:durableId="271E6FD7"/>
   <w16cid:commentId w16cid:paraId="3A6E66CC" w16cid:durableId="271F738B"/>
-  <w16cid:commentId w16cid:paraId="1447B342" w16cid:durableId="271CBA2B"/>
 </w16cid:commentsIds>
 </file>
 
 <file path=word/endnotes.xml><?xml version="1.0" encoding="utf-8"?>
-<w:endnotes xmlns:wpc="http://schemas.microsoft.com/office/word/2010/wordprocessingCanvas" xmlns:cx="http://schemas.microsoft.com/office/drawing/2014/chartex" xmlns:cx1="http://schemas.microsoft.com/office/drawing/2015/9/8/chartex" xmlns:mc="http://schemas.openxmlformats.org/markup-compatibility/2006" xmlns:o="urn:schemas-microsoft-com:office:office" xmlns:r="http://schemas.openxmlformats.org/officeDocument/2006/relationships" xmlns:m="http://schemas.openxmlformats.org/officeDocument/2006/math" xmlns:v="urn:schemas-microsoft-com:vml" xmlns:wp14="http://schemas.microsoft.com/office/word/2010/wordprocessingDrawing" xmlns:wp="http://schemas.openxmlformats.org/drawingml/2006/wordprocessingDrawing" xmlns:w10="urn:schemas-microsoft-com:office:word" xmlns:w="http://schemas.openxmlformats.org/wordprocessingml/2006/main" xmlns:w14="http://schemas.microsoft.com/office/word/2010/wordml" xmlns:w15="http://schemas.microsoft.com/office/word/2012/wordml" xmlns:w16se="http://schemas.microsoft.com/office/word/2015/wordml/symex" xmlns:wpg="http://schemas.microsoft.com/office/word/2010/wordprocessingGroup" xmlns:wpi="http://schemas.microsoft.com/office/word/2010/wordprocessingInk" xmlns:wne="http://schemas.microsoft.com/office/word/2006/wordml" xmlns:wps="http://schemas.microsoft.com/office/word/2010/wordprocessingShape" mc:Ignorable="w14 w15 w16se wp14">
+<w:endnotes xmlns:wpc="http://schemas.microsoft.com/office/word/2010/wordprocessingCanvas" xmlns:cx="http://schemas.microsoft.com/office/drawing/2014/chartex" xmlns:cx1="http://schemas.microsoft.com/office/drawing/2015/9/8/chartex" xmlns:cx2="http://schemas.microsoft.com/office/drawing/2015/10/21/chartex" xmlns:cx3="http://schemas.microsoft.com/office/drawing/2016/5/9/chartex" xmlns:cx4="http://schemas.microsoft.com/office/drawing/2016/5/10/chartex" xmlns:cx5="http://schemas.microsoft.com/office/drawing/2016/5/11/chartex" xmlns:cx6="http://schemas.microsoft.com/office/drawing/2016/5/12/chartex" xmlns:cx7="http://schemas.microsoft.com/office/drawing/2016/5/13/chartex" xmlns:cx8="http://schemas.microsoft.com/office/drawing/2016/5/14/chartex" xmlns:mc="http://schemas.openxmlformats.org/markup-compatibility/2006" xmlns:aink="http://schemas.microsoft.com/office/drawing/2016/ink" xmlns:am3d="http://schemas.microsoft.com/office/drawing/2017/model3d" xmlns:o="urn:schemas-microsoft-com:office:office" xmlns:oel="http://schemas.microsoft.com/office/2019/extlst" xmlns:r="http://schemas.openxmlformats.org/officeDocument/2006/relationships" xmlns:m="http://schemas.openxmlformats.org/officeDocument/2006/math" xmlns:v="urn:schemas-microsoft-com:vml" xmlns:wp14="http://schemas.microsoft.com/office/word/2010/wordprocessingDrawing" xmlns:wp="http://schemas.openxmlformats.org/drawingml/2006/wordprocessingDrawing" xmlns:w10="urn:schemas-microsoft-com:office:word" xmlns:w="http://schemas.openxmlformats.org/wordprocessingml/2006/main" xmlns:w14="http://schemas.microsoft.com/office/word/2010/wordml" xmlns:w15="http://schemas.microsoft.com/office/word/2012/wordml" xmlns:w16cex="http://schemas.microsoft.com/office/word/2018/wordml/cex" xmlns:w16cid="http://schemas.microsoft.com/office/word/2016/wordml/cid" xmlns:w16="http://schemas.microsoft.com/office/word/2018/wordml" xmlns:w16sdtdh="http://schemas.microsoft.com/office/word/2020/wordml/sdtdatahash" xmlns:w16se="http://schemas.microsoft.com/office/word/2015/wordml/symex" xmlns:wpg="http://schemas.microsoft.com/office/word/2010/wordprocessingGroup" xmlns:wpi="http://schemas.microsoft.com/office/word/2010/wordprocessingInk" xmlns:wne="http://schemas.microsoft.com/office/word/2006/wordml" xmlns:wps="http://schemas.microsoft.com/office/word/2010/wordprocessingShape" mc:Ignorable="w14 w15 w16se w16cid w16 w16cex w16sdtdh wp14">
   <w:endnote w:type="separator" w:id="-1">
     <w:p>
       <w:pPr>
@@ -19432,11 +19264,18 @@
       </w:r>
     </w:p>
   </w:endnote>
+  <w:endnote w:type="continuationNotice" w:id="1">
+    <w:p>
+      <w:pPr>
+        <w:spacing w:after="0" w:line="240" w:lineRule="auto"/>
+      </w:pPr>
+    </w:p>
+  </w:endnote>
 </w:endnotes>
 </file>
 
 <file path=word/footer1.xml><?xml version="1.0" encoding="utf-8"?>
-<w:ftr xmlns:wpc="http://schemas.microsoft.com/office/word/2010/wordprocessingCanvas" xmlns:cx="http://schemas.microsoft.com/office/drawing/2014/chartex" xmlns:cx1="http://schemas.microsoft.com/office/drawing/2015/9/8/chartex" xmlns:mc="http://schemas.openxmlformats.org/markup-compatibility/2006" xmlns:o="urn:schemas-microsoft-com:office:office" xmlns:r="http://schemas.openxmlformats.org/officeDocument/2006/relationships" xmlns:m="http://schemas.openxmlformats.org/officeDocument/2006/math" xmlns:v="urn:schemas-microsoft-com:vml" xmlns:wp14="http://schemas.microsoft.com/office/word/2010/wordprocessingDrawing" xmlns:wp="http://schemas.openxmlformats.org/drawingml/2006/wordprocessingDrawing" xmlns:w10="urn:schemas-microsoft-com:office:word" xmlns:w="http://schemas.openxmlformats.org/wordprocessingml/2006/main" xmlns:w14="http://schemas.microsoft.com/office/word/2010/wordml" xmlns:w15="http://schemas.microsoft.com/office/word/2012/wordml" xmlns:w16se="http://schemas.microsoft.com/office/word/2015/wordml/symex" xmlns:wpg="http://schemas.microsoft.com/office/word/2010/wordprocessingGroup" xmlns:wpi="http://schemas.microsoft.com/office/word/2010/wordprocessingInk" xmlns:wne="http://schemas.microsoft.com/office/word/2006/wordml" xmlns:wps="http://schemas.microsoft.com/office/word/2010/wordprocessingShape" mc:Ignorable="w14 w15 w16se wp14">
+<w:ftr xmlns:wpc="http://schemas.microsoft.com/office/word/2010/wordprocessingCanvas" xmlns:cx="http://schemas.microsoft.com/office/drawing/2014/chartex" xmlns:cx1="http://schemas.microsoft.com/office/drawing/2015/9/8/chartex" xmlns:cx2="http://schemas.microsoft.com/office/drawing/2015/10/21/chartex" xmlns:cx3="http://schemas.microsoft.com/office/drawing/2016/5/9/chartex" xmlns:cx4="http://schemas.microsoft.com/office/drawing/2016/5/10/chartex" xmlns:cx5="http://schemas.microsoft.com/office/drawing/2016/5/11/chartex" xmlns:cx6="http://schemas.microsoft.com/office/drawing/2016/5/12/chartex" xmlns:cx7="http://schemas.microsoft.com/office/drawing/2016/5/13/chartex" xmlns:cx8="http://schemas.microsoft.com/office/drawing/2016/5/14/chartex" xmlns:mc="http://schemas.openxmlformats.org/markup-compatibility/2006" xmlns:aink="http://schemas.microsoft.com/office/drawing/2016/ink" xmlns:am3d="http://schemas.microsoft.com/office/drawing/2017/model3d" xmlns:o="urn:schemas-microsoft-com:office:office" xmlns:oel="http://schemas.microsoft.com/office/2019/extlst" xmlns:r="http://schemas.openxmlformats.org/officeDocument/2006/relationships" xmlns:m="http://schemas.openxmlformats.org/officeDocument/2006/math" xmlns:v="urn:schemas-microsoft-com:vml" xmlns:wp14="http://schemas.microsoft.com/office/word/2010/wordprocessingDrawing" xmlns:wp="http://schemas.openxmlformats.org/drawingml/2006/wordprocessingDrawing" xmlns:w10="urn:schemas-microsoft-com:office:word" xmlns:w="http://schemas.openxmlformats.org/wordprocessingml/2006/main" xmlns:w14="http://schemas.microsoft.com/office/word/2010/wordml" xmlns:w15="http://schemas.microsoft.com/office/word/2012/wordml" xmlns:w16cex="http://schemas.microsoft.com/office/word/2018/wordml/cex" xmlns:w16cid="http://schemas.microsoft.com/office/word/2016/wordml/cid" xmlns:w16="http://schemas.microsoft.com/office/word/2018/wordml" xmlns:w16sdtdh="http://schemas.microsoft.com/office/word/2020/wordml/sdtdatahash" xmlns:w16se="http://schemas.microsoft.com/office/word/2015/wordml/symex" xmlns:wpg="http://schemas.microsoft.com/office/word/2010/wordprocessingGroup" xmlns:wpi="http://schemas.microsoft.com/office/word/2010/wordprocessingInk" xmlns:wne="http://schemas.microsoft.com/office/word/2006/wordml" xmlns:wps="http://schemas.microsoft.com/office/word/2010/wordprocessingShape" mc:Ignorable="w14 w15 w16se w16cid w16 w16cex w16sdtdh wp14">
   <w:sdt>
     <w:sdtPr>
       <w:id w:val="1425527989"/>
@@ -19511,7 +19350,7 @@
 </file>
 
 <file path=word/footnotes.xml><?xml version="1.0" encoding="utf-8"?>
-<w:footnotes xmlns:wpc="http://schemas.microsoft.com/office/word/2010/wordprocessingCanvas" xmlns:cx="http://schemas.microsoft.com/office/drawing/2014/chartex" xmlns:cx1="http://schemas.microsoft.com/office/drawing/2015/9/8/chartex" xmlns:mc="http://schemas.openxmlformats.org/markup-compatibility/2006" xmlns:o="urn:schemas-microsoft-com:office:office" xmlns:r="http://schemas.openxmlformats.org/officeDocument/2006/relationships" xmlns:m="http://schemas.openxmlformats.org/officeDocument/2006/math" xmlns:v="urn:schemas-microsoft-com:vml" xmlns:wp14="http://schemas.microsoft.com/office/word/2010/wordprocessingDrawing" xmlns:wp="http://schemas.openxmlformats.org/drawingml/2006/wordprocessingDrawing" xmlns:w10="urn:schemas-microsoft-com:office:word" xmlns:w="http://schemas.openxmlformats.org/wordprocessingml/2006/main" xmlns:w14="http://schemas.microsoft.com/office/word/2010/wordml" xmlns:w15="http://schemas.microsoft.com/office/word/2012/wordml" xmlns:w16se="http://schemas.microsoft.com/office/word/2015/wordml/symex" xmlns:wpg="http://schemas.microsoft.com/office/word/2010/wordprocessingGroup" xmlns:wpi="http://schemas.microsoft.com/office/word/2010/wordprocessingInk" xmlns:wne="http://schemas.microsoft.com/office/word/2006/wordml" xmlns:wps="http://schemas.microsoft.com/office/word/2010/wordprocessingShape" mc:Ignorable="w14 w15 w16se wp14">
+<w:footnotes xmlns:wpc="http://schemas.microsoft.com/office/word/2010/wordprocessingCanvas" xmlns:cx="http://schemas.microsoft.com/office/drawing/2014/chartex" xmlns:cx1="http://schemas.microsoft.com/office/drawing/2015/9/8/chartex" xmlns:cx2="http://schemas.microsoft.com/office/drawing/2015/10/21/chartex" xmlns:cx3="http://schemas.microsoft.com/office/drawing/2016/5/9/chartex" xmlns:cx4="http://schemas.microsoft.com/office/drawing/2016/5/10/chartex" xmlns:cx5="http://schemas.microsoft.com/office/drawing/2016/5/11/chartex" xmlns:cx6="http://schemas.microsoft.com/office/drawing/2016/5/12/chartex" xmlns:cx7="http://schemas.microsoft.com/office/drawing/2016/5/13/chartex" xmlns:cx8="http://schemas.microsoft.com/office/drawing/2016/5/14/chartex" xmlns:mc="http://schemas.openxmlformats.org/markup-compatibility/2006" xmlns:aink="http://schemas.microsoft.com/office/drawing/2016/ink" xmlns:am3d="http://schemas.microsoft.com/office/drawing/2017/model3d" xmlns:o="urn:schemas-microsoft-com:office:office" xmlns:oel="http://schemas.microsoft.com/office/2019/extlst" xmlns:r="http://schemas.openxmlformats.org/officeDocument/2006/relationships" xmlns:m="http://schemas.openxmlformats.org/officeDocument/2006/math" xmlns:v="urn:schemas-microsoft-com:vml" xmlns:wp14="http://schemas.microsoft.com/office/word/2010/wordprocessingDrawing" xmlns:wp="http://schemas.openxmlformats.org/drawingml/2006/wordprocessingDrawing" xmlns:w10="urn:schemas-microsoft-com:office:word" xmlns:w="http://schemas.openxmlformats.org/wordprocessingml/2006/main" xmlns:w14="http://schemas.microsoft.com/office/word/2010/wordml" xmlns:w15="http://schemas.microsoft.com/office/word/2012/wordml" xmlns:w16cex="http://schemas.microsoft.com/office/word/2018/wordml/cex" xmlns:w16cid="http://schemas.microsoft.com/office/word/2016/wordml/cid" xmlns:w16="http://schemas.microsoft.com/office/word/2018/wordml" xmlns:w16sdtdh="http://schemas.microsoft.com/office/word/2020/wordml/sdtdatahash" xmlns:w16se="http://schemas.microsoft.com/office/word/2015/wordml/symex" xmlns:wpg="http://schemas.microsoft.com/office/word/2010/wordprocessingGroup" xmlns:wpi="http://schemas.microsoft.com/office/word/2010/wordprocessingInk" xmlns:wne="http://schemas.microsoft.com/office/word/2006/wordml" xmlns:wps="http://schemas.microsoft.com/office/word/2010/wordprocessingShape" mc:Ignorable="w14 w15 w16se w16cid w16 w16cex w16sdtdh wp14">
   <w:footnote w:type="separator" w:id="-1">
     <w:p>
       <w:pPr>
@@ -19532,11 +19371,28 @@
       </w:r>
     </w:p>
   </w:footnote>
+  <w:footnote w:type="continuationNotice" w:id="1">
+    <w:p>
+      <w:pPr>
+        <w:spacing w:after="0" w:line="240" w:lineRule="auto"/>
+      </w:pPr>
+    </w:p>
+  </w:footnote>
 </w:footnotes>
 </file>
 
+<file path=word/header1.xml><?xml version="1.0" encoding="utf-8"?>
+<w:hdr xmlns:wpc="http://schemas.microsoft.com/office/word/2010/wordprocessingCanvas" xmlns:cx="http://schemas.microsoft.com/office/drawing/2014/chartex" xmlns:cx1="http://schemas.microsoft.com/office/drawing/2015/9/8/chartex" xmlns:cx2="http://schemas.microsoft.com/office/drawing/2015/10/21/chartex" xmlns:cx3="http://schemas.microsoft.com/office/drawing/2016/5/9/chartex" xmlns:cx4="http://schemas.microsoft.com/office/drawing/2016/5/10/chartex" xmlns:cx5="http://schemas.microsoft.com/office/drawing/2016/5/11/chartex" xmlns:cx6="http://schemas.microsoft.com/office/drawing/2016/5/12/chartex" xmlns:cx7="http://schemas.microsoft.com/office/drawing/2016/5/13/chartex" xmlns:cx8="http://schemas.microsoft.com/office/drawing/2016/5/14/chartex" xmlns:mc="http://schemas.openxmlformats.org/markup-compatibility/2006" xmlns:aink="http://schemas.microsoft.com/office/drawing/2016/ink" xmlns:am3d="http://schemas.microsoft.com/office/drawing/2017/model3d" xmlns:o="urn:schemas-microsoft-com:office:office" xmlns:oel="http://schemas.microsoft.com/office/2019/extlst" xmlns:r="http://schemas.openxmlformats.org/officeDocument/2006/relationships" xmlns:m="http://schemas.openxmlformats.org/officeDocument/2006/math" xmlns:v="urn:schemas-microsoft-com:vml" xmlns:wp14="http://schemas.microsoft.com/office/word/2010/wordprocessingDrawing" xmlns:wp="http://schemas.openxmlformats.org/drawingml/2006/wordprocessingDrawing" xmlns:w10="urn:schemas-microsoft-com:office:word" xmlns:w="http://schemas.openxmlformats.org/wordprocessingml/2006/main" xmlns:w14="http://schemas.microsoft.com/office/word/2010/wordml" xmlns:w15="http://schemas.microsoft.com/office/word/2012/wordml" xmlns:w16cex="http://schemas.microsoft.com/office/word/2018/wordml/cex" xmlns:w16cid="http://schemas.microsoft.com/office/word/2016/wordml/cid" xmlns:w16="http://schemas.microsoft.com/office/word/2018/wordml" xmlns:w16sdtdh="http://schemas.microsoft.com/office/word/2020/wordml/sdtdatahash" xmlns:w16se="http://schemas.microsoft.com/office/word/2015/wordml/symex" xmlns:wpg="http://schemas.microsoft.com/office/word/2010/wordprocessingGroup" xmlns:wpi="http://schemas.microsoft.com/office/word/2010/wordprocessingInk" xmlns:wne="http://schemas.microsoft.com/office/word/2006/wordml" xmlns:wps="http://schemas.microsoft.com/office/word/2010/wordprocessingShape" mc:Ignorable="w14 w15 w16se w16cid w16 w16cex w16sdtdh wp14">
+  <w:p>
+    <w:pPr>
+      <w:pStyle w:val="Header"/>
+    </w:pPr>
+  </w:p>
+</w:hdr>
+</file>
+
 <file path=word/numbering.xml><?xml version="1.0" encoding="utf-8"?>
-<w:numbering xmlns:wpc="http://schemas.microsoft.com/office/word/2010/wordprocessingCanvas" xmlns:cx="http://schemas.microsoft.com/office/drawing/2014/chartex" xmlns:cx1="http://schemas.microsoft.com/office/drawing/2015/9/8/chartex" xmlns:mc="http://schemas.openxmlformats.org/markup-compatibility/2006" xmlns:o="urn:schemas-microsoft-com:office:office" xmlns:r="http://schemas.openxmlformats.org/officeDocument/2006/relationships" xmlns:m="http://schemas.openxmlformats.org/officeDocument/2006/math" xmlns:v="urn:schemas-microsoft-com:vml" xmlns:wp14="http://schemas.microsoft.com/office/word/2010/wordprocessingDrawing" xmlns:wp="http://schemas.openxmlformats.org/drawingml/2006/wordprocessingDrawing" xmlns:w10="urn:schemas-microsoft-com:office:word" xmlns:w="http://schemas.openxmlformats.org/wordprocessingml/2006/main" xmlns:w14="http://schemas.microsoft.com/office/word/2010/wordml" xmlns:w15="http://schemas.microsoft.com/office/word/2012/wordml" xmlns:w16se="http://schemas.microsoft.com/office/word/2015/wordml/symex" xmlns:wpg="http://schemas.microsoft.com/office/word/2010/wordprocessingGroup" xmlns:wpi="http://schemas.microsoft.com/office/word/2010/wordprocessingInk" xmlns:wne="http://schemas.microsoft.com/office/word/2006/wordml" xmlns:wps="http://schemas.microsoft.com/office/word/2010/wordprocessingShape" mc:Ignorable="w14 w15 w16se wp14">
+<w:numbering xmlns:wpc="http://schemas.microsoft.com/office/word/2010/wordprocessingCanvas" xmlns:cx="http://schemas.microsoft.com/office/drawing/2014/chartex" xmlns:cx1="http://schemas.microsoft.com/office/drawing/2015/9/8/chartex" xmlns:cx2="http://schemas.microsoft.com/office/drawing/2015/10/21/chartex" xmlns:cx3="http://schemas.microsoft.com/office/drawing/2016/5/9/chartex" xmlns:cx4="http://schemas.microsoft.com/office/drawing/2016/5/10/chartex" xmlns:cx5="http://schemas.microsoft.com/office/drawing/2016/5/11/chartex" xmlns:cx6="http://schemas.microsoft.com/office/drawing/2016/5/12/chartex" xmlns:cx7="http://schemas.microsoft.com/office/drawing/2016/5/13/chartex" xmlns:cx8="http://schemas.microsoft.com/office/drawing/2016/5/14/chartex" xmlns:mc="http://schemas.openxmlformats.org/markup-compatibility/2006" xmlns:aink="http://schemas.microsoft.com/office/drawing/2016/ink" xmlns:am3d="http://schemas.microsoft.com/office/drawing/2017/model3d" xmlns:o="urn:schemas-microsoft-com:office:office" xmlns:oel="http://schemas.microsoft.com/office/2019/extlst" xmlns:r="http://schemas.openxmlformats.org/officeDocument/2006/relationships" xmlns:m="http://schemas.openxmlformats.org/officeDocument/2006/math" xmlns:v="urn:schemas-microsoft-com:vml" xmlns:wp14="http://schemas.microsoft.com/office/word/2010/wordprocessingDrawing" xmlns:wp="http://schemas.openxmlformats.org/drawingml/2006/wordprocessingDrawing" xmlns:w10="urn:schemas-microsoft-com:office:word" xmlns:w="http://schemas.openxmlformats.org/wordprocessingml/2006/main" xmlns:w14="http://schemas.microsoft.com/office/word/2010/wordml" xmlns:w15="http://schemas.microsoft.com/office/word/2012/wordml" xmlns:w16cex="http://schemas.microsoft.com/office/word/2018/wordml/cex" xmlns:w16cid="http://schemas.microsoft.com/office/word/2016/wordml/cid" xmlns:w16="http://schemas.microsoft.com/office/word/2018/wordml" xmlns:w16sdtdh="http://schemas.microsoft.com/office/word/2020/wordml/sdtdatahash" xmlns:w16se="http://schemas.microsoft.com/office/word/2015/wordml/symex" xmlns:wpg="http://schemas.microsoft.com/office/word/2010/wordprocessingGroup" xmlns:wpi="http://schemas.microsoft.com/office/word/2010/wordprocessingInk" xmlns:wne="http://schemas.microsoft.com/office/word/2006/wordml" xmlns:wps="http://schemas.microsoft.com/office/word/2010/wordprocessingShape" mc:Ignorable="w14 w15 w16se w16cid w16 w16cex w16sdtdh wp14">
   <w:abstractNum w:abstractNumId="0" w15:restartNumberingAfterBreak="0">
     <w:nsid w:val="01B416FE"/>
     <w:multiLevelType w:val="hybridMultilevel"/>
@@ -20301,32 +20157,35 @@
       </w:rPr>
     </w:lvl>
   </w:abstractNum>
-  <w:num w:numId="1">
+  <w:num w:numId="1" w16cid:durableId="478813095">
     <w:abstractNumId w:val="4"/>
   </w:num>
-  <w:num w:numId="2">
+  <w:num w:numId="2" w16cid:durableId="1812795067">
     <w:abstractNumId w:val="2"/>
   </w:num>
-  <w:num w:numId="3">
+  <w:num w:numId="3" w16cid:durableId="1944000034">
     <w:abstractNumId w:val="6"/>
   </w:num>
-  <w:num w:numId="4">
+  <w:num w:numId="4" w16cid:durableId="1971933225">
     <w:abstractNumId w:val="0"/>
   </w:num>
-  <w:num w:numId="5">
+  <w:num w:numId="5" w16cid:durableId="1651206049">
     <w:abstractNumId w:val="3"/>
   </w:num>
-  <w:num w:numId="6">
+  <w:num w:numId="6" w16cid:durableId="363486196">
     <w:abstractNumId w:val="5"/>
   </w:num>
-  <w:num w:numId="7">
+  <w:num w:numId="7" w16cid:durableId="600643083">
     <w:abstractNumId w:val="1"/>
   </w:num>
 </w:numbering>
 </file>
 
 <file path=word/people.xml><?xml version="1.0" encoding="utf-8"?>
-<w15:people xmlns:wpc="http://schemas.microsoft.com/office/word/2010/wordprocessingCanvas" xmlns:cx="http://schemas.microsoft.com/office/drawing/2014/chartex" xmlns:cx1="http://schemas.microsoft.com/office/drawing/2015/9/8/chartex" xmlns:mc="http://schemas.openxmlformats.org/markup-compatibility/2006" xmlns:o="urn:schemas-microsoft-com:office:office" xmlns:r="http://schemas.openxmlformats.org/officeDocument/2006/relationships" xmlns:m="http://schemas.openxmlformats.org/officeDocument/2006/math" xmlns:v="urn:schemas-microsoft-com:vml" xmlns:wp14="http://schemas.microsoft.com/office/word/2010/wordprocessingDrawing" xmlns:wp="http://schemas.openxmlformats.org/drawingml/2006/wordprocessingDrawing" xmlns:w10="urn:schemas-microsoft-com:office:word" xmlns:w="http://schemas.openxmlformats.org/wordprocessingml/2006/main" xmlns:w14="http://schemas.microsoft.com/office/word/2010/wordml" xmlns:w15="http://schemas.microsoft.com/office/word/2012/wordml" xmlns:w16se="http://schemas.microsoft.com/office/word/2015/wordml/symex" xmlns:wpg="http://schemas.microsoft.com/office/word/2010/wordprocessingGroup" xmlns:wpi="http://schemas.microsoft.com/office/word/2010/wordprocessingInk" xmlns:wne="http://schemas.microsoft.com/office/word/2006/wordml" xmlns:wps="http://schemas.microsoft.com/office/word/2010/wordprocessingShape" mc:Ignorable="w14 w15 w16se wp14">
+<w15:people xmlns:wpc="http://schemas.microsoft.com/office/word/2010/wordprocessingCanvas" xmlns:cx="http://schemas.microsoft.com/office/drawing/2014/chartex" xmlns:cx1="http://schemas.microsoft.com/office/drawing/2015/9/8/chartex" xmlns:cx2="http://schemas.microsoft.com/office/drawing/2015/10/21/chartex" xmlns:cx3="http://schemas.microsoft.com/office/drawing/2016/5/9/chartex" xmlns:cx4="http://schemas.microsoft.com/office/drawing/2016/5/10/chartex" xmlns:cx5="http://schemas.microsoft.com/office/drawing/2016/5/11/chartex" xmlns:cx6="http://schemas.microsoft.com/office/drawing/2016/5/12/chartex" xmlns:cx7="http://schemas.microsoft.com/office/drawing/2016/5/13/chartex" xmlns:cx8="http://schemas.microsoft.com/office/drawing/2016/5/14/chartex" xmlns:mc="http://schemas.openxmlformats.org/markup-compatibility/2006" xmlns:aink="http://schemas.microsoft.com/office/drawing/2016/ink" xmlns:am3d="http://schemas.microsoft.com/office/drawing/2017/model3d" xmlns:o="urn:schemas-microsoft-com:office:office" xmlns:oel="http://schemas.microsoft.com/office/2019/extlst" xmlns:r="http://schemas.openxmlformats.org/officeDocument/2006/relationships" xmlns:m="http://schemas.openxmlformats.org/officeDocument/2006/math" xmlns:v="urn:schemas-microsoft-com:vml" xmlns:wp14="http://schemas.microsoft.com/office/word/2010/wordprocessingDrawing" xmlns:wp="http://schemas.openxmlformats.org/drawingml/2006/wordprocessingDrawing" xmlns:w10="urn:schemas-microsoft-com:office:word" xmlns:w="http://schemas.openxmlformats.org/wordprocessingml/2006/main" xmlns:w14="http://schemas.microsoft.com/office/word/2010/wordml" xmlns:w15="http://schemas.microsoft.com/office/word/2012/wordml" xmlns:w16cex="http://schemas.microsoft.com/office/word/2018/wordml/cex" xmlns:w16cid="http://schemas.microsoft.com/office/word/2016/wordml/cid" xmlns:w16="http://schemas.microsoft.com/office/word/2018/wordml" xmlns:w16sdtdh="http://schemas.microsoft.com/office/word/2020/wordml/sdtdatahash" xmlns:w16se="http://schemas.microsoft.com/office/word/2015/wordml/symex" xmlns:wpg="http://schemas.microsoft.com/office/word/2010/wordprocessingGroup" xmlns:wpi="http://schemas.microsoft.com/office/word/2010/wordprocessingInk" xmlns:wne="http://schemas.microsoft.com/office/word/2006/wordml" xmlns:wps="http://schemas.microsoft.com/office/word/2010/wordprocessingShape" mc:Ignorable="w14 w15 w16se w16cid w16 w16cex w16sdtdh wp14">
+  <w15:person w15:author="Lytle, David">
+    <w15:presenceInfo w15:providerId="AD" w15:userId="S::lytleda@oregonstate.edu::341e0287-824e-4170-a91b-7e083f291d0c"/>
+  </w15:person>
   <w15:person w15:author="Angelika Kurthen">
     <w15:presenceInfo w15:providerId="Windows Live" w15:userId="3b6a463a440fda41"/>
   </w15:person>
@@ -20334,7 +20193,7 @@
 </file>
 
 <file path=word/styles.xml><?xml version="1.0" encoding="utf-8"?>
-<w:styles xmlns:mc="http://schemas.openxmlformats.org/markup-compatibility/2006" xmlns:r="http://schemas.openxmlformats.org/officeDocument/2006/relationships" xmlns:w="http://schemas.openxmlformats.org/wordprocessingml/2006/main" xmlns:w14="http://schemas.microsoft.com/office/word/2010/wordml" xmlns:w15="http://schemas.microsoft.com/office/word/2012/wordml" xmlns:w16se="http://schemas.microsoft.com/office/word/2015/wordml/symex" mc:Ignorable="w14 w15 w16se">
+<w:styles xmlns:mc="http://schemas.openxmlformats.org/markup-compatibility/2006" xmlns:r="http://schemas.openxmlformats.org/officeDocument/2006/relationships" xmlns:w="http://schemas.openxmlformats.org/wordprocessingml/2006/main" xmlns:w14="http://schemas.microsoft.com/office/word/2010/wordml" xmlns:w15="http://schemas.microsoft.com/office/word/2012/wordml" xmlns:w16cex="http://schemas.microsoft.com/office/word/2018/wordml/cex" xmlns:w16cid="http://schemas.microsoft.com/office/word/2016/wordml/cid" xmlns:w16="http://schemas.microsoft.com/office/word/2018/wordml" xmlns:w16sdtdh="http://schemas.microsoft.com/office/word/2020/wordml/sdtdatahash" xmlns:w16se="http://schemas.microsoft.com/office/word/2015/wordml/symex" mc:Ignorable="w14 w15 w16se w16cid w16 w16cex w16sdtdh">
   <w:docDefaults>
     <w:rPrDefault>
       <w:rPr>
@@ -20350,7 +20209,7 @@
       </w:pPr>
     </w:pPrDefault>
   </w:docDefaults>
-  <w:latentStyles w:defLockedState="0" w:defUIPriority="99" w:defSemiHidden="0" w:defUnhideWhenUsed="0" w:defQFormat="0" w:count="371">
+  <w:latentStyles w:defLockedState="0" w:defUIPriority="99" w:defSemiHidden="0" w:defUnhideWhenUsed="0" w:defQFormat="0" w:count="376">
     <w:lsdException w:name="Normal" w:uiPriority="0" w:qFormat="1"/>
     <w:lsdException w:name="heading 1" w:uiPriority="9" w:qFormat="1"/>
     <w:lsdException w:name="heading 2" w:semiHidden="1" w:uiPriority="9" w:unhideWhenUsed="1" w:qFormat="1"/>
@@ -20456,7 +20315,6 @@
     <w:lsdException w:name="HTML Sample" w:semiHidden="1" w:unhideWhenUsed="1"/>
     <w:lsdException w:name="HTML Typewriter" w:semiHidden="1" w:unhideWhenUsed="1"/>
     <w:lsdException w:name="HTML Variable" w:semiHidden="1" w:unhideWhenUsed="1"/>
-    <w:lsdException w:name="Normal Table" w:semiHidden="1" w:unhideWhenUsed="1"/>
     <w:lsdException w:name="annotation subject" w:semiHidden="1" w:unhideWhenUsed="1"/>
     <w:lsdException w:name="No List" w:semiHidden="1" w:unhideWhenUsed="1"/>
     <w:lsdException w:name="Outline List 1" w:semiHidden="1" w:unhideWhenUsed="1"/>
@@ -20499,11 +20357,8 @@
     <w:lsdException w:name="Table Contemporary" w:semiHidden="1" w:unhideWhenUsed="1"/>
     <w:lsdException w:name="Table Elegant" w:semiHidden="1" w:unhideWhenUsed="1"/>
     <w:lsdException w:name="Table Professional" w:semiHidden="1" w:unhideWhenUsed="1"/>
-    <w:lsdException w:name="Table Subtle 1" w:semiHidden="1" w:unhideWhenUsed="1"/>
     <w:lsdException w:name="Table Subtle 2" w:semiHidden="1" w:unhideWhenUsed="1"/>
     <w:lsdException w:name="Table Web 1" w:semiHidden="1" w:unhideWhenUsed="1"/>
-    <w:lsdException w:name="Table Web 2" w:semiHidden="1" w:unhideWhenUsed="1"/>
-    <w:lsdException w:name="Table Web 3" w:semiHidden="1" w:unhideWhenUsed="1"/>
     <w:lsdException w:name="Balloon Text" w:semiHidden="1" w:unhideWhenUsed="1"/>
     <w:lsdException w:name="Table Grid" w:uiPriority="39"/>
     <w:lsdException w:name="Table Theme" w:semiHidden="1" w:unhideWhenUsed="1"/>
@@ -20722,6 +20577,11 @@
     <w:lsdException w:name="List Table 5 Dark Accent 6" w:uiPriority="50"/>
     <w:lsdException w:name="List Table 6 Colorful Accent 6" w:uiPriority="51"/>
     <w:lsdException w:name="List Table 7 Colorful Accent 6" w:uiPriority="52"/>
+    <w:lsdException w:name="Mention" w:semiHidden="1" w:unhideWhenUsed="1"/>
+    <w:lsdException w:name="Smart Hyperlink" w:semiHidden="1" w:unhideWhenUsed="1"/>
+    <w:lsdException w:name="Hashtag" w:semiHidden="1" w:unhideWhenUsed="1"/>
+    <w:lsdException w:name="Unresolved Mention" w:semiHidden="1" w:unhideWhenUsed="1"/>
+    <w:lsdException w:name="Smart Link" w:semiHidden="1" w:unhideWhenUsed="1"/>
   </w:latentStyles>
   <w:style w:type="paragraph" w:default="1" w:styleId="Normal">
     <w:name w:val="Normal"/>
@@ -20735,7 +20595,6 @@
   <w:style w:type="character" w:default="1" w:styleId="DefaultParagraphFont">
     <w:name w:val="Default Paragraph Font"/>
     <w:uiPriority w:val="1"/>
-    <w:semiHidden/>
     <w:unhideWhenUsed/>
   </w:style>
   <w:style w:type="table" w:default="1" w:styleId="TableNormal">
@@ -20998,8 +20857,8 @@
       <w:u w:val="single"/>
     </w:rPr>
   </w:style>
-  <w:style w:type="character" w:customStyle="1" w:styleId="UnresolvedMention">
-    <w:name w:val="Unresolved Mention"/>
+  <w:style w:type="character" w:customStyle="1" w:styleId="UnresolvedMention1">
+    <w:name w:val="Unresolved Mention1"/>
     <w:basedOn w:val="DefaultParagraphFont"/>
     <w:uiPriority w:val="99"/>
     <w:semiHidden/>
@@ -21048,583 +20907,19 @@
       <w:rFonts w:ascii="Inherited" w:hAnsi="Inherited" w:cs="Inherited"/>
     </w:rPr>
   </w:style>
-</w:styles>
-</file>
-
-<file path=word/glossary/document.xml><?xml version="1.0" encoding="utf-8"?>
-<w:glossaryDocument xmlns:wpc="http://schemas.microsoft.com/office/word/2010/wordprocessingCanvas" xmlns:cx="http://schemas.microsoft.com/office/drawing/2014/chartex" xmlns:cx1="http://schemas.microsoft.com/office/drawing/2015/9/8/chartex" xmlns:mc="http://schemas.openxmlformats.org/markup-compatibility/2006" xmlns:o="urn:schemas-microsoft-com:office:office" xmlns:r="http://schemas.openxmlformats.org/officeDocument/2006/relationships" xmlns:m="http://schemas.openxmlformats.org/officeDocument/2006/math" xmlns:v="urn:schemas-microsoft-com:vml" xmlns:wp14="http://schemas.microsoft.com/office/word/2010/wordprocessingDrawing" xmlns:wp="http://schemas.openxmlformats.org/drawingml/2006/wordprocessingDrawing" xmlns:w10="urn:schemas-microsoft-com:office:word" xmlns:w="http://schemas.openxmlformats.org/wordprocessingml/2006/main" xmlns:w14="http://schemas.microsoft.com/office/word/2010/wordml" xmlns:w15="http://schemas.microsoft.com/office/word/2012/wordml" xmlns:w16se="http://schemas.microsoft.com/office/word/2015/wordml/symex" xmlns:wpg="http://schemas.microsoft.com/office/word/2010/wordprocessingGroup" xmlns:wpi="http://schemas.microsoft.com/office/word/2010/wordprocessingInk" xmlns:wne="http://schemas.microsoft.com/office/word/2006/wordml" xmlns:wps="http://schemas.microsoft.com/office/word/2010/wordprocessingShape" mc:Ignorable="w14 w15 w16se wp14"/>
-</file>
-
-<file path=word/glossary/fontTable.xml><?xml version="1.0" encoding="utf-8"?>
-<w:fonts xmlns:mc="http://schemas.openxmlformats.org/markup-compatibility/2006" xmlns:r="http://schemas.openxmlformats.org/officeDocument/2006/relationships" xmlns:w="http://schemas.openxmlformats.org/wordprocessingml/2006/main" xmlns:w14="http://schemas.microsoft.com/office/word/2010/wordml" xmlns:w15="http://schemas.microsoft.com/office/word/2012/wordml" xmlns:w16se="http://schemas.microsoft.com/office/word/2015/wordml/symex" mc:Ignorable="w14 w15 w16se">
-  <w:font w:name="Symbol">
-    <w:panose1 w:val="05050102010706020507"/>
-    <w:charset w:val="02"/>
-    <w:family w:val="roman"/>
-    <w:pitch w:val="variable"/>
-    <w:sig w:usb0="00000000" w:usb1="10000000" w:usb2="00000000" w:usb3="00000000" w:csb0="80000000" w:csb1="00000000"/>
-  </w:font>
-  <w:font w:name="Times New Roman">
-    <w:panose1 w:val="02020603050405020304"/>
-    <w:charset w:val="00"/>
-    <w:family w:val="roman"/>
-    <w:pitch w:val="variable"/>
-    <w:sig w:usb0="E0002AFF" w:usb1="C0007843" w:usb2="00000009" w:usb3="00000000" w:csb0="000001FF" w:csb1="00000000"/>
-  </w:font>
-  <w:font w:name="Courier New">
-    <w:panose1 w:val="02070309020205020404"/>
-    <w:charset w:val="00"/>
-    <w:family w:val="modern"/>
-    <w:pitch w:val="fixed"/>
-    <w:sig w:usb0="E0002EFF" w:usb1="C0007843" w:usb2="00000009" w:usb3="00000000" w:csb0="000001FF" w:csb1="00000000"/>
-  </w:font>
-  <w:font w:name="Wingdings">
-    <w:panose1 w:val="05000000000000000000"/>
-    <w:charset w:val="02"/>
-    <w:family w:val="auto"/>
-    <w:pitch w:val="variable"/>
-    <w:sig w:usb0="00000000" w:usb1="10000000" w:usb2="00000000" w:usb3="00000000" w:csb0="80000000" w:csb1="00000000"/>
-  </w:font>
-  <w:font w:name="Calibri">
-    <w:panose1 w:val="020F0502020204030204"/>
-    <w:charset w:val="00"/>
-    <w:family w:val="swiss"/>
-    <w:pitch w:val="variable"/>
-    <w:sig w:usb0="E00002FF" w:usb1="4000ACFF" w:usb2="00000001" w:usb3="00000000" w:csb0="0000019F" w:csb1="00000000"/>
-  </w:font>
-  <w:font w:name="DengXian">
-    <w:altName w:val="SimSun"/>
-    <w:panose1 w:val="02010600030101010101"/>
-    <w:charset w:val="86"/>
-    <w:family w:val="auto"/>
-    <w:pitch w:val="variable"/>
-    <w:sig w:usb0="A00002BF" w:usb1="38CF7CFA" w:usb2="00000016" w:usb3="00000000" w:csb0="0004000F" w:csb1="00000000"/>
-  </w:font>
-  <w:font w:name="Segoe UI">
-    <w:panose1 w:val="020B0502040204020203"/>
-    <w:charset w:val="00"/>
-    <w:family w:val="swiss"/>
-    <w:pitch w:val="variable"/>
-    <w:sig w:usb0="E4002EFF" w:usb1="C000E47F" w:usb2="00000009" w:usb3="00000000" w:csb0="000001FF" w:csb1="00000000"/>
-  </w:font>
-  <w:font w:name="Inherited">
-    <w:panose1 w:val="00000000000000000000"/>
-    <w:charset w:val="00"/>
-    <w:family w:val="swiss"/>
-    <w:notTrueType/>
-    <w:pitch w:val="default"/>
-    <w:sig w:usb0="00000003" w:usb1="00000000" w:usb2="00000000" w:usb3="00000000" w:csb0="00000001" w:csb1="00000000"/>
-  </w:font>
-  <w:font w:name="Arial">
-    <w:panose1 w:val="020B0604020202020204"/>
-    <w:charset w:val="00"/>
-    <w:family w:val="swiss"/>
-    <w:pitch w:val="variable"/>
-    <w:sig w:usb0="E0002AFF" w:usb1="C0007843" w:usb2="00000009" w:usb3="00000000" w:csb0="000001FF" w:csb1="00000000"/>
-  </w:font>
-  <w:font w:name="Cambria Math">
-    <w:panose1 w:val="02040503050406030204"/>
-    <w:charset w:val="00"/>
-    <w:family w:val="roman"/>
-    <w:pitch w:val="variable"/>
-    <w:sig w:usb0="E00006FF" w:usb1="420024FF" w:usb2="02000000" w:usb3="00000000" w:csb0="0000019F" w:csb1="00000000"/>
-  </w:font>
-  <w:font w:name="DengXian Light">
-    <w:altName w:val="等线 Light"/>
-    <w:charset w:val="86"/>
-    <w:family w:val="auto"/>
-    <w:pitch w:val="variable"/>
-    <w:sig w:usb0="A00002BF" w:usb1="38CF7CFA" w:usb2="00000016" w:usb3="00000000" w:csb0="0004000F" w:csb1="00000000"/>
-  </w:font>
-  <w:font w:name="Calibri Light">
-    <w:panose1 w:val="020F0302020204030204"/>
-    <w:charset w:val="00"/>
-    <w:family w:val="swiss"/>
-    <w:pitch w:val="variable"/>
-    <w:sig w:usb0="A00002EF" w:usb1="4000207B" w:usb2="00000000" w:usb3="00000000" w:csb0="0000009F" w:csb1="00000000"/>
-  </w:font>
-</w:fonts>
-</file>
-
-<file path=word/glossary/settings.xml><?xml version="1.0" encoding="utf-8"?>
-<w:settings xmlns:mc="http://schemas.openxmlformats.org/markup-compatibility/2006" xmlns:o="urn:schemas-microsoft-com:office:office" xmlns:r="http://schemas.openxmlformats.org/officeDocument/2006/relationships" xmlns:m="http://schemas.openxmlformats.org/officeDocument/2006/math" xmlns:v="urn:schemas-microsoft-com:vml" xmlns:w10="urn:schemas-microsoft-com:office:word" xmlns:w="http://schemas.openxmlformats.org/wordprocessingml/2006/main" xmlns:w14="http://schemas.microsoft.com/office/word/2010/wordml" xmlns:w15="http://schemas.microsoft.com/office/word/2012/wordml" xmlns:w16se="http://schemas.microsoft.com/office/word/2015/wordml/symex" xmlns:sl="http://schemas.openxmlformats.org/schemaLibrary/2006/main" mc:Ignorable="w14 w15 w16se">
-  <w:view w:val="normal"/>
-  <w:defaultTabStop w:val="720"/>
-  <w:characterSpacingControl w:val="doNotCompress"/>
-  <w:compat>
-    <w:useFELayout/>
-    <w:compatSetting w:name="compatibilityMode" w:uri="http://schemas.microsoft.com/office/word" w:val="15"/>
-    <w:compatSetting w:name="overrideTableStyleFontSizeAndJustification" w:uri="http://schemas.microsoft.com/office/word" w:val="1"/>
-    <w:compatSetting w:name="enableOpenTypeFeatures" w:uri="http://schemas.microsoft.com/office/word" w:val="1"/>
-    <w:compatSetting w:name="doNotFlipMirrorIndents" w:uri="http://schemas.microsoft.com/office/word" w:val="1"/>
-    <w:compatSetting w:name="differentiateMultirowTableHeaders" w:uri="http://schemas.microsoft.com/office/word" w:val="1"/>
-  </w:compat>
-  <w:rsids>
-    <w:rsidRoot w:val="00EA5FBA"/>
-    <w:rsid w:val="003D775E"/>
-    <w:rsid w:val="00987179"/>
-    <w:rsid w:val="00EA5FBA"/>
-  </w:rsids>
-  <m:mathPr>
-    <m:mathFont m:val="Cambria Math"/>
-    <m:brkBin m:val="before"/>
-    <m:brkBinSub m:val="--"/>
-    <m:smallFrac m:val="0"/>
-    <m:dispDef/>
-    <m:lMargin m:val="0"/>
-    <m:rMargin m:val="0"/>
-    <m:defJc m:val="centerGroup"/>
-    <m:wrapIndent m:val="1440"/>
-    <m:intLim m:val="subSup"/>
-    <m:naryLim m:val="undOvr"/>
-  </m:mathPr>
-  <w:themeFontLang w:val="en-US"/>
-  <w:clrSchemeMapping w:bg1="light1" w:t1="dark1" w:bg2="light2" w:t2="dark2" w:accent1="accent1" w:accent2="accent2" w:accent3="accent3" w:accent4="accent4" w:accent5="accent5" w:accent6="accent6" w:hyperlink="hyperlink" w:followedHyperlink="followedHyperlink"/>
-  <w:decimalSymbol w:val="."/>
-  <w:listSeparator w:val=","/>
-  <w15:chartTrackingRefBased/>
-</w:settings>
-</file>
-
-<file path=word/glossary/styles.xml><?xml version="1.0" encoding="utf-8"?>
-<w:styles xmlns:mc="http://schemas.openxmlformats.org/markup-compatibility/2006" xmlns:r="http://schemas.openxmlformats.org/officeDocument/2006/relationships" xmlns:w="http://schemas.openxmlformats.org/wordprocessingml/2006/main" xmlns:w14="http://schemas.microsoft.com/office/word/2010/wordml" xmlns:w15="http://schemas.microsoft.com/office/word/2012/wordml" xmlns:w16se="http://schemas.microsoft.com/office/word/2015/wordml/symex" mc:Ignorable="w14 w15 w16se">
-  <w:docDefaults>
-    <w:rPrDefault>
-      <w:rPr>
-        <w:rFonts w:asciiTheme="minorHAnsi" w:eastAsiaTheme="minorEastAsia" w:hAnsiTheme="minorHAnsi" w:cstheme="minorBidi"/>
-        <w:sz w:val="22"/>
-        <w:szCs w:val="22"/>
-        <w:lang w:val="en-US" w:eastAsia="en-US" w:bidi="ar-SA"/>
-      </w:rPr>
-    </w:rPrDefault>
-    <w:pPrDefault>
-      <w:pPr>
-        <w:spacing w:after="160" w:line="259" w:lineRule="auto"/>
-      </w:pPr>
-    </w:pPrDefault>
-  </w:docDefaults>
-  <w:latentStyles w:defLockedState="0" w:defUIPriority="99" w:defSemiHidden="0" w:defUnhideWhenUsed="0" w:defQFormat="0" w:count="371">
-    <w:lsdException w:name="Normal" w:uiPriority="0" w:qFormat="1"/>
-    <w:lsdException w:name="heading 1" w:uiPriority="9" w:qFormat="1"/>
-    <w:lsdException w:name="heading 2" w:semiHidden="1" w:uiPriority="9" w:unhideWhenUsed="1" w:qFormat="1"/>
-    <w:lsdException w:name="heading 3" w:semiHidden="1" w:uiPriority="9" w:unhideWhenUsed="1" w:qFormat="1"/>
-    <w:lsdException w:name="heading 4" w:semiHidden="1" w:uiPriority="9" w:unhideWhenUsed="1" w:qFormat="1"/>
-    <w:lsdException w:name="heading 5" w:semiHidden="1" w:uiPriority="9" w:unhideWhenUsed="1" w:qFormat="1"/>
-    <w:lsdException w:name="heading 6" w:semiHidden="1" w:uiPriority="9" w:unhideWhenUsed="1" w:qFormat="1"/>
-    <w:lsdException w:name="heading 7" w:semiHidden="1" w:uiPriority="9" w:unhideWhenUsed="1" w:qFormat="1"/>
-    <w:lsdException w:name="heading 8" w:semiHidden="1" w:uiPriority="9" w:unhideWhenUsed="1" w:qFormat="1"/>
-    <w:lsdException w:name="heading 9" w:semiHidden="1" w:uiPriority="9" w:unhideWhenUsed="1" w:qFormat="1"/>
-    <w:lsdException w:name="index 1" w:semiHidden="1" w:unhideWhenUsed="1"/>
-    <w:lsdException w:name="index 2" w:semiHidden="1" w:unhideWhenUsed="1"/>
-    <w:lsdException w:name="index 3" w:semiHidden="1" w:unhideWhenUsed="1"/>
-    <w:lsdException w:name="index 4" w:semiHidden="1" w:unhideWhenUsed="1"/>
-    <w:lsdException w:name="index 5" w:semiHidden="1" w:unhideWhenUsed="1"/>
-    <w:lsdException w:name="index 6" w:semiHidden="1" w:unhideWhenUsed="1"/>
-    <w:lsdException w:name="index 7" w:semiHidden="1" w:unhideWhenUsed="1"/>
-    <w:lsdException w:name="index 8" w:semiHidden="1" w:unhideWhenUsed="1"/>
-    <w:lsdException w:name="index 9" w:semiHidden="1" w:unhideWhenUsed="1"/>
-    <w:lsdException w:name="toc 1" w:semiHidden="1" w:uiPriority="39" w:unhideWhenUsed="1"/>
-    <w:lsdException w:name="toc 2" w:semiHidden="1" w:uiPriority="39" w:unhideWhenUsed="1"/>
-    <w:lsdException w:name="toc 3" w:semiHidden="1" w:uiPriority="39" w:unhideWhenUsed="1"/>
-    <w:lsdException w:name="toc 4" w:semiHidden="1" w:uiPriority="39" w:unhideWhenUsed="1"/>
-    <w:lsdException w:name="toc 5" w:semiHidden="1" w:uiPriority="39" w:unhideWhenUsed="1"/>
-    <w:lsdException w:name="toc 6" w:semiHidden="1" w:uiPriority="39" w:unhideWhenUsed="1"/>
-    <w:lsdException w:name="toc 7" w:semiHidden="1" w:uiPriority="39" w:unhideWhenUsed="1"/>
-    <w:lsdException w:name="toc 8" w:semiHidden="1" w:uiPriority="39" w:unhideWhenUsed="1"/>
-    <w:lsdException w:name="toc 9" w:semiHidden="1" w:uiPriority="39" w:unhideWhenUsed="1"/>
-    <w:lsdException w:name="Normal Indent" w:semiHidden="1" w:unhideWhenUsed="1"/>
-    <w:lsdException w:name="footnote text" w:semiHidden="1" w:unhideWhenUsed="1"/>
-    <w:lsdException w:name="annotation text" w:semiHidden="1" w:unhideWhenUsed="1"/>
-    <w:lsdException w:name="header" w:semiHidden="1" w:unhideWhenUsed="1"/>
-    <w:lsdException w:name="footer" w:semiHidden="1" w:unhideWhenUsed="1"/>
-    <w:lsdException w:name="index heading" w:semiHidden="1" w:unhideWhenUsed="1"/>
-    <w:lsdException w:name="caption" w:semiHidden="1" w:uiPriority="35" w:unhideWhenUsed="1" w:qFormat="1"/>
-    <w:lsdException w:name="table of figures" w:semiHidden="1" w:unhideWhenUsed="1"/>
-    <w:lsdException w:name="envelope address" w:semiHidden="1" w:unhideWhenUsed="1"/>
-    <w:lsdException w:name="envelope return" w:semiHidden="1" w:unhideWhenUsed="1"/>
-    <w:lsdException w:name="footnote reference" w:semiHidden="1" w:unhideWhenUsed="1"/>
-    <w:lsdException w:name="annotation reference" w:semiHidden="1" w:unhideWhenUsed="1"/>
-    <w:lsdException w:name="line number" w:semiHidden="1" w:unhideWhenUsed="1"/>
-    <w:lsdException w:name="page number" w:semiHidden="1" w:unhideWhenUsed="1"/>
-    <w:lsdException w:name="endnote reference" w:semiHidden="1" w:unhideWhenUsed="1"/>
-    <w:lsdException w:name="endnote text" w:semiHidden="1" w:unhideWhenUsed="1"/>
-    <w:lsdException w:name="table of authorities" w:semiHidden="1" w:unhideWhenUsed="1"/>
-    <w:lsdException w:name="macro" w:semiHidden="1" w:unhideWhenUsed="1"/>
-    <w:lsdException w:name="toa heading" w:semiHidden="1" w:unhideWhenUsed="1"/>
-    <w:lsdException w:name="List" w:semiHidden="1" w:unhideWhenUsed="1"/>
-    <w:lsdException w:name="List Bullet" w:semiHidden="1" w:unhideWhenUsed="1"/>
-    <w:lsdException w:name="List Number" w:semiHidden="1" w:unhideWhenUsed="1"/>
-    <w:lsdException w:name="List 2" w:semiHidden="1" w:unhideWhenUsed="1"/>
-    <w:lsdException w:name="List 3" w:semiHidden="1" w:unhideWhenUsed="1"/>
-    <w:lsdException w:name="List 4" w:semiHidden="1" w:unhideWhenUsed="1"/>
-    <w:lsdException w:name="List 5" w:semiHidden="1" w:unhideWhenUsed="1"/>
-    <w:lsdException w:name="List Bullet 2" w:semiHidden="1" w:unhideWhenUsed="1"/>
-    <w:lsdException w:name="List Bullet 3" w:semiHidden="1" w:unhideWhenUsed="1"/>
-    <w:lsdException w:name="List Bullet 4" w:semiHidden="1" w:unhideWhenUsed="1"/>
-    <w:lsdException w:name="List Bullet 5" w:semiHidden="1" w:unhideWhenUsed="1"/>
-    <w:lsdException w:name="List Number 2" w:semiHidden="1" w:unhideWhenUsed="1"/>
-    <w:lsdException w:name="List Number 3" w:semiHidden="1" w:unhideWhenUsed="1"/>
-    <w:lsdException w:name="List Number 4" w:semiHidden="1" w:unhideWhenUsed="1"/>
-    <w:lsdException w:name="List Number 5" w:semiHidden="1" w:unhideWhenUsed="1"/>
-    <w:lsdException w:name="Title" w:uiPriority="10" w:qFormat="1"/>
-    <w:lsdException w:name="Closing" w:semiHidden="1" w:unhideWhenUsed="1"/>
-    <w:lsdException w:name="Signature" w:semiHidden="1" w:unhideWhenUsed="1"/>
-    <w:lsdException w:name="Default Paragraph Font" w:semiHidden="1" w:uiPriority="1" w:unhideWhenUsed="1"/>
-    <w:lsdException w:name="Body Text" w:semiHidden="1" w:unhideWhenUsed="1"/>
-    <w:lsdException w:name="Body Text Indent" w:semiHidden="1" w:unhideWhenUsed="1"/>
-    <w:lsdException w:name="List Continue" w:semiHidden="1" w:unhideWhenUsed="1"/>
-    <w:lsdException w:name="List Continue 2" w:semiHidden="1" w:unhideWhenUsed="1"/>
-    <w:lsdException w:name="List Continue 3" w:semiHidden="1" w:unhideWhenUsed="1"/>
-    <w:lsdException w:name="List Continue 4" w:semiHidden="1" w:unhideWhenUsed="1"/>
-    <w:lsdException w:name="List Continue 5" w:semiHidden="1" w:unhideWhenUsed="1"/>
-    <w:lsdException w:name="Message Header" w:semiHidden="1" w:unhideWhenUsed="1"/>
-    <w:lsdException w:name="Subtitle" w:uiPriority="11" w:qFormat="1"/>
-    <w:lsdException w:name="Salutation" w:semiHidden="1" w:unhideWhenUsed="1"/>
-    <w:lsdException w:name="Date" w:semiHidden="1" w:unhideWhenUsed="1"/>
-    <w:lsdException w:name="Body Text First Indent" w:semiHidden="1" w:unhideWhenUsed="1"/>
-    <w:lsdException w:name="Body Text First Indent 2" w:semiHidden="1" w:unhideWhenUsed="1"/>
-    <w:lsdException w:name="Note Heading" w:semiHidden="1" w:unhideWhenUsed="1"/>
-    <w:lsdException w:name="Body Text 2" w:semiHidden="1" w:unhideWhenUsed="1"/>
-    <w:lsdException w:name="Body Text 3" w:semiHidden="1" w:unhideWhenUsed="1"/>
-    <w:lsdException w:name="Body Text Indent 2" w:semiHidden="1" w:unhideWhenUsed="1"/>
-    <w:lsdException w:name="Body Text Indent 3" w:semiHidden="1" w:unhideWhenUsed="1"/>
-    <w:lsdException w:name="Block Text" w:semiHidden="1" w:unhideWhenUsed="1"/>
-    <w:lsdException w:name="Hyperlink" w:semiHidden="1" w:unhideWhenUsed="1"/>
-    <w:lsdException w:name="FollowedHyperlink" w:semiHidden="1" w:unhideWhenUsed="1"/>
-    <w:lsdException w:name="Strong" w:uiPriority="22" w:qFormat="1"/>
-    <w:lsdException w:name="Emphasis" w:uiPriority="20" w:qFormat="1"/>
-    <w:lsdException w:name="Document Map" w:semiHidden="1" w:unhideWhenUsed="1"/>
-    <w:lsdException w:name="Plain Text" w:semiHidden="1" w:unhideWhenUsed="1"/>
-    <w:lsdException w:name="E-mail Signature" w:semiHidden="1" w:unhideWhenUsed="1"/>
-    <w:lsdException w:name="HTML Top of Form" w:semiHidden="1" w:unhideWhenUsed="1"/>
-    <w:lsdException w:name="HTML Bottom of Form" w:semiHidden="1" w:unhideWhenUsed="1"/>
-    <w:lsdException w:name="Normal (Web)" w:semiHidden="1" w:unhideWhenUsed="1"/>
-    <w:lsdException w:name="HTML Acronym" w:semiHidden="1" w:unhideWhenUsed="1"/>
-    <w:lsdException w:name="HTML Address" w:semiHidden="1" w:unhideWhenUsed="1"/>
-    <w:lsdException w:name="HTML Cite" w:semiHidden="1" w:unhideWhenUsed="1"/>
-    <w:lsdException w:name="HTML Code" w:semiHidden="1" w:unhideWhenUsed="1"/>
-    <w:lsdException w:name="HTML Definition" w:semiHidden="1" w:unhideWhenUsed="1"/>
-    <w:lsdException w:name="HTML Keyboard" w:semiHidden="1" w:unhideWhenUsed="1"/>
-    <w:lsdException w:name="HTML Preformatted" w:semiHidden="1" w:unhideWhenUsed="1"/>
-    <w:lsdException w:name="HTML Sample" w:semiHidden="1" w:unhideWhenUsed="1"/>
-    <w:lsdException w:name="HTML Typewriter" w:semiHidden="1" w:unhideWhenUsed="1"/>
-    <w:lsdException w:name="HTML Variable" w:semiHidden="1" w:unhideWhenUsed="1"/>
-    <w:lsdException w:name="Normal Table" w:semiHidden="1" w:unhideWhenUsed="1"/>
-    <w:lsdException w:name="annotation subject" w:semiHidden="1" w:unhideWhenUsed="1"/>
-    <w:lsdException w:name="No List" w:semiHidden="1" w:unhideWhenUsed="1"/>
-    <w:lsdException w:name="Outline List 1" w:semiHidden="1" w:unhideWhenUsed="1"/>
-    <w:lsdException w:name="Outline List 2" w:semiHidden="1" w:unhideWhenUsed="1"/>
-    <w:lsdException w:name="Outline List 3" w:semiHidden="1" w:unhideWhenUsed="1"/>
-    <w:lsdException w:name="Table Simple 1" w:semiHidden="1" w:unhideWhenUsed="1"/>
-    <w:lsdException w:name="Table Simple 2" w:semiHidden="1" w:unhideWhenUsed="1"/>
-    <w:lsdException w:name="Table Simple 3" w:semiHidden="1" w:unhideWhenUsed="1"/>
-    <w:lsdException w:name="Table Classic 1" w:semiHidden="1" w:unhideWhenUsed="1"/>
-    <w:lsdException w:name="Table Classic 2" w:semiHidden="1" w:unhideWhenUsed="1"/>
-    <w:lsdException w:name="Table Classic 3" w:semiHidden="1" w:unhideWhenUsed="1"/>
-    <w:lsdException w:name="Table Classic 4" w:semiHidden="1" w:unhideWhenUsed="1"/>
-    <w:lsdException w:name="Table Colorful 1" w:semiHidden="1" w:unhideWhenUsed="1"/>
-    <w:lsdException w:name="Table Colorful 2" w:semiHidden="1" w:unhideWhenUsed="1"/>
-    <w:lsdException w:name="Table Colorful 3" w:semiHidden="1" w:unhideWhenUsed="1"/>
-    <w:lsdException w:name="Table Columns 1" w:semiHidden="1" w:unhideWhenUsed="1"/>
-    <w:lsdException w:name="Table Columns 2" w:semiHidden="1" w:unhideWhenUsed="1"/>
-    <w:lsdException w:name="Table Columns 3" w:semiHidden="1" w:unhideWhenUsed="1"/>
-    <w:lsdException w:name="Table Columns 4" w:semiHidden="1" w:unhideWhenUsed="1"/>
-    <w:lsdException w:name="Table Columns 5" w:semiHidden="1" w:unhideWhenUsed="1"/>
-    <w:lsdException w:name="Table Grid 1" w:semiHidden="1" w:unhideWhenUsed="1"/>
-    <w:lsdException w:name="Table Grid 2" w:semiHidden="1" w:unhideWhenUsed="1"/>
-    <w:lsdException w:name="Table Grid 3" w:semiHidden="1" w:unhideWhenUsed="1"/>
-    <w:lsdException w:name="Table Grid 4" w:semiHidden="1" w:unhideWhenUsed="1"/>
-    <w:lsdException w:name="Table Grid 5" w:semiHidden="1" w:unhideWhenUsed="1"/>
-    <w:lsdException w:name="Table Grid 6" w:semiHidden="1" w:unhideWhenUsed="1"/>
-    <w:lsdException w:name="Table Grid 7" w:semiHidden="1" w:unhideWhenUsed="1"/>
-    <w:lsdException w:name="Table Grid 8" w:semiHidden="1" w:unhideWhenUsed="1"/>
-    <w:lsdException w:name="Table List 1" w:semiHidden="1" w:unhideWhenUsed="1"/>
-    <w:lsdException w:name="Table List 2" w:semiHidden="1" w:unhideWhenUsed="1"/>
-    <w:lsdException w:name="Table List 3" w:semiHidden="1" w:unhideWhenUsed="1"/>
-    <w:lsdException w:name="Table List 4" w:semiHidden="1" w:unhideWhenUsed="1"/>
-    <w:lsdException w:name="Table List 5" w:semiHidden="1" w:unhideWhenUsed="1"/>
-    <w:lsdException w:name="Table List 6" w:semiHidden="1" w:unhideWhenUsed="1"/>
-    <w:lsdException w:name="Table List 7" w:semiHidden="1" w:unhideWhenUsed="1"/>
-    <w:lsdException w:name="Table List 8" w:semiHidden="1" w:unhideWhenUsed="1"/>
-    <w:lsdException w:name="Table 3D effects 1" w:semiHidden="1" w:unhideWhenUsed="1"/>
-    <w:lsdException w:name="Table 3D effects 2" w:semiHidden="1" w:unhideWhenUsed="1"/>
-    <w:lsdException w:name="Table 3D effects 3" w:semiHidden="1" w:unhideWhenUsed="1"/>
-    <w:lsdException w:name="Table Contemporary" w:semiHidden="1" w:unhideWhenUsed="1"/>
-    <w:lsdException w:name="Table Elegant" w:semiHidden="1" w:unhideWhenUsed="1"/>
-    <w:lsdException w:name="Table Professional" w:semiHidden="1" w:unhideWhenUsed="1"/>
-    <w:lsdException w:name="Table Subtle 1" w:semiHidden="1" w:unhideWhenUsed="1"/>
-    <w:lsdException w:name="Table Subtle 2" w:semiHidden="1" w:unhideWhenUsed="1"/>
-    <w:lsdException w:name="Table Web 1" w:semiHidden="1" w:unhideWhenUsed="1"/>
-    <w:lsdException w:name="Table Web 2" w:semiHidden="1" w:unhideWhenUsed="1"/>
-    <w:lsdException w:name="Table Web 3" w:semiHidden="1" w:unhideWhenUsed="1"/>
-    <w:lsdException w:name="Balloon Text" w:semiHidden="1" w:unhideWhenUsed="1"/>
-    <w:lsdException w:name="Table Grid" w:uiPriority="39"/>
-    <w:lsdException w:name="Table Theme" w:semiHidden="1" w:unhideWhenUsed="1"/>
-    <w:lsdException w:name="Placeholder Text" w:semiHidden="1"/>
-    <w:lsdException w:name="No Spacing" w:uiPriority="1" w:qFormat="1"/>
-    <w:lsdException w:name="Light Shading" w:uiPriority="60"/>
-    <w:lsdException w:name="Light List" w:uiPriority="61"/>
-    <w:lsdException w:name="Light Grid" w:uiPriority="62"/>
-    <w:lsdException w:name="Medium Shading 1" w:uiPriority="63"/>
-    <w:lsdException w:name="Medium Shading 2" w:uiPriority="64"/>
-    <w:lsdException w:name="Medium List 1" w:uiPriority="65"/>
-    <w:lsdException w:name="Medium List 2" w:uiPriority="66"/>
-    <w:lsdException w:name="Medium Grid 1" w:uiPriority="67"/>
-    <w:lsdException w:name="Medium Grid 2" w:uiPriority="68"/>
-    <w:lsdException w:name="Medium Grid 3" w:uiPriority="69"/>
-    <w:lsdException w:name="Dark List" w:uiPriority="70"/>
-    <w:lsdException w:name="Colorful Shading" w:uiPriority="71"/>
-    <w:lsdException w:name="Colorful List" w:uiPriority="72"/>
-    <w:lsdException w:name="Colorful Grid" w:uiPriority="73"/>
-    <w:lsdException w:name="Light Shading Accent 1" w:uiPriority="60"/>
-    <w:lsdException w:name="Light List Accent 1" w:uiPriority="61"/>
-    <w:lsdException w:name="Light Grid Accent 1" w:uiPriority="62"/>
-    <w:lsdException w:name="Medium Shading 1 Accent 1" w:uiPriority="63"/>
-    <w:lsdException w:name="Medium Shading 2 Accent 1" w:uiPriority="64"/>
-    <w:lsdException w:name="Medium List 1 Accent 1" w:uiPriority="65"/>
-    <w:lsdException w:name="Revision" w:semiHidden="1"/>
-    <w:lsdException w:name="List Paragraph" w:uiPriority="34" w:qFormat="1"/>
-    <w:lsdException w:name="Quote" w:uiPriority="29" w:qFormat="1"/>
-    <w:lsdException w:name="Intense Quote" w:uiPriority="30" w:qFormat="1"/>
-    <w:lsdException w:name="Medium List 2 Accent 1" w:uiPriority="66"/>
-    <w:lsdException w:name="Medium Grid 1 Accent 1" w:uiPriority="67"/>
-    <w:lsdException w:name="Medium Grid 2 Accent 1" w:uiPriority="68"/>
-    <w:lsdException w:name="Medium Grid 3 Accent 1" w:uiPriority="69"/>
-    <w:lsdException w:name="Dark List Accent 1" w:uiPriority="70"/>
-    <w:lsdException w:name="Colorful Shading Accent 1" w:uiPriority="71"/>
-    <w:lsdException w:name="Colorful List Accent 1" w:uiPriority="72"/>
-    <w:lsdException w:name="Colorful Grid Accent 1" w:uiPriority="73"/>
-    <w:lsdException w:name="Light Shading Accent 2" w:uiPriority="60"/>
-    <w:lsdException w:name="Light List Accent 2" w:uiPriority="61"/>
-    <w:lsdException w:name="Light Grid Accent 2" w:uiPriority="62"/>
-    <w:lsdException w:name="Medium Shading 1 Accent 2" w:uiPriority="63"/>
-    <w:lsdException w:name="Medium Shading 2 Accent 2" w:uiPriority="64"/>
-    <w:lsdException w:name="Medium List 1 Accent 2" w:uiPriority="65"/>
-    <w:lsdException w:name="Medium List 2 Accent 2" w:uiPriority="66"/>
-    <w:lsdException w:name="Medium Grid 1 Accent 2" w:uiPriority="67"/>
-    <w:lsdException w:name="Medium Grid 2 Accent 2" w:uiPriority="68"/>
-    <w:lsdException w:name="Medium Grid 3 Accent 2" w:uiPriority="69"/>
-    <w:lsdException w:name="Dark List Accent 2" w:uiPriority="70"/>
-    <w:lsdException w:name="Colorful Shading Accent 2" w:uiPriority="71"/>
-    <w:lsdException w:name="Colorful List Accent 2" w:uiPriority="72"/>
-    <w:lsdException w:name="Colorful Grid Accent 2" w:uiPriority="73"/>
-    <w:lsdException w:name="Light Shading Accent 3" w:uiPriority="60"/>
-    <w:lsdException w:name="Light List Accent 3" w:uiPriority="61"/>
-    <w:lsdException w:name="Light Grid Accent 3" w:uiPriority="62"/>
-    <w:lsdException w:name="Medium Shading 1 Accent 3" w:uiPriority="63"/>
-    <w:lsdException w:name="Medium Shading 2 Accent 3" w:uiPriority="64"/>
-    <w:lsdException w:name="Medium List 1 Accent 3" w:uiPriority="65"/>
-    <w:lsdException w:name="Medium List 2 Accent 3" w:uiPriority="66"/>
-    <w:lsdException w:name="Medium Grid 1 Accent 3" w:uiPriority="67"/>
-    <w:lsdException w:name="Medium Grid 2 Accent 3" w:uiPriority="68"/>
-    <w:lsdException w:name="Medium Grid 3 Accent 3" w:uiPriority="69"/>
-    <w:lsdException w:name="Dark List Accent 3" w:uiPriority="70"/>
-    <w:lsdException w:name="Colorful Shading Accent 3" w:uiPriority="71"/>
-    <w:lsdException w:name="Colorful List Accent 3" w:uiPriority="72"/>
-    <w:lsdException w:name="Colorful Grid Accent 3" w:uiPriority="73"/>
-    <w:lsdException w:name="Light Shading Accent 4" w:uiPriority="60"/>
-    <w:lsdException w:name="Light List Accent 4" w:uiPriority="61"/>
-    <w:lsdException w:name="Light Grid Accent 4" w:uiPriority="62"/>
-    <w:lsdException w:name="Medium Shading 1 Accent 4" w:uiPriority="63"/>
-    <w:lsdException w:name="Medium Shading 2 Accent 4" w:uiPriority="64"/>
-    <w:lsdException w:name="Medium List 1 Accent 4" w:uiPriority="65"/>
-    <w:lsdException w:name="Medium List 2 Accent 4" w:uiPriority="66"/>
-    <w:lsdException w:name="Medium Grid 1 Accent 4" w:uiPriority="67"/>
-    <w:lsdException w:name="Medium Grid 2 Accent 4" w:uiPriority="68"/>
-    <w:lsdException w:name="Medium Grid 3 Accent 4" w:uiPriority="69"/>
-    <w:lsdException w:name="Dark List Accent 4" w:uiPriority="70"/>
-    <w:lsdException w:name="Colorful Shading Accent 4" w:uiPriority="71"/>
-    <w:lsdException w:name="Colorful List Accent 4" w:uiPriority="72"/>
-    <w:lsdException w:name="Colorful Grid Accent 4" w:uiPriority="73"/>
-    <w:lsdException w:name="Light Shading Accent 5" w:uiPriority="60"/>
-    <w:lsdException w:name="Light List Accent 5" w:uiPriority="61"/>
-    <w:lsdException w:name="Light Grid Accent 5" w:uiPriority="62"/>
-    <w:lsdException w:name="Medium Shading 1 Accent 5" w:uiPriority="63"/>
-    <w:lsdException w:name="Medium Shading 2 Accent 5" w:uiPriority="64"/>
-    <w:lsdException w:name="Medium List 1 Accent 5" w:uiPriority="65"/>
-    <w:lsdException w:name="Medium List 2 Accent 5" w:uiPriority="66"/>
-    <w:lsdException w:name="Medium Grid 1 Accent 5" w:uiPriority="67"/>
-    <w:lsdException w:name="Medium Grid 2 Accent 5" w:uiPriority="68"/>
-    <w:lsdException w:name="Medium Grid 3 Accent 5" w:uiPriority="69"/>
-    <w:lsdException w:name="Dark List Accent 5" w:uiPriority="70"/>
-    <w:lsdException w:name="Colorful Shading Accent 5" w:uiPriority="71"/>
-    <w:lsdException w:name="Colorful List Accent 5" w:uiPriority="72"/>
-    <w:lsdException w:name="Colorful Grid Accent 5" w:uiPriority="73"/>
-    <w:lsdException w:name="Light Shading Accent 6" w:uiPriority="60"/>
-    <w:lsdException w:name="Light List Accent 6" w:uiPriority="61"/>
-    <w:lsdException w:name="Light Grid Accent 6" w:uiPriority="62"/>
-    <w:lsdException w:name="Medium Shading 1 Accent 6" w:uiPriority="63"/>
-    <w:lsdException w:name="Medium Shading 2 Accent 6" w:uiPriority="64"/>
-    <w:lsdException w:name="Medium List 1 Accent 6" w:uiPriority="65"/>
-    <w:lsdException w:name="Medium List 2 Accent 6" w:uiPriority="66"/>
-    <w:lsdException w:name="Medium Grid 1 Accent 6" w:uiPriority="67"/>
-    <w:lsdException w:name="Medium Grid 2 Accent 6" w:uiPriority="68"/>
-    <w:lsdException w:name="Medium Grid 3 Accent 6" w:uiPriority="69"/>
-    <w:lsdException w:name="Dark List Accent 6" w:uiPriority="70"/>
-    <w:lsdException w:name="Colorful Shading Accent 6" w:uiPriority="71"/>
-    <w:lsdException w:name="Colorful List Accent 6" w:uiPriority="72"/>
-    <w:lsdException w:name="Colorful Grid Accent 6" w:uiPriority="73"/>
-    <w:lsdException w:name="Subtle Emphasis" w:uiPriority="19" w:qFormat="1"/>
-    <w:lsdException w:name="Intense Emphasis" w:uiPriority="21" w:qFormat="1"/>
-    <w:lsdException w:name="Subtle Reference" w:uiPriority="31" w:qFormat="1"/>
-    <w:lsdException w:name="Intense Reference" w:uiPriority="32" w:qFormat="1"/>
-    <w:lsdException w:name="Book Title" w:uiPriority="33" w:qFormat="1"/>
-    <w:lsdException w:name="Bibliography" w:semiHidden="1" w:uiPriority="37" w:unhideWhenUsed="1"/>
-    <w:lsdException w:name="TOC Heading" w:semiHidden="1" w:uiPriority="39" w:unhideWhenUsed="1" w:qFormat="1"/>
-    <w:lsdException w:name="Plain Table 1" w:uiPriority="41"/>
-    <w:lsdException w:name="Plain Table 2" w:uiPriority="42"/>
-    <w:lsdException w:name="Plain Table 3" w:uiPriority="43"/>
-    <w:lsdException w:name="Plain Table 4" w:uiPriority="44"/>
-    <w:lsdException w:name="Plain Table 5" w:uiPriority="45"/>
-    <w:lsdException w:name="Grid Table Light" w:uiPriority="40"/>
-    <w:lsdException w:name="Grid Table 1 Light" w:uiPriority="46"/>
-    <w:lsdException w:name="Grid Table 2" w:uiPriority="47"/>
-    <w:lsdException w:name="Grid Table 3" w:uiPriority="48"/>
-    <w:lsdException w:name="Grid Table 4" w:uiPriority="49"/>
-    <w:lsdException w:name="Grid Table 5 Dark" w:uiPriority="50"/>
-    <w:lsdException w:name="Grid Table 6 Colorful" w:uiPriority="51"/>
-    <w:lsdException w:name="Grid Table 7 Colorful" w:uiPriority="52"/>
-    <w:lsdException w:name="Grid Table 1 Light Accent 1" w:uiPriority="46"/>
-    <w:lsdException w:name="Grid Table 2 Accent 1" w:uiPriority="47"/>
-    <w:lsdException w:name="Grid Table 3 Accent 1" w:uiPriority="48"/>
-    <w:lsdException w:name="Grid Table 4 Accent 1" w:uiPriority="49"/>
-    <w:lsdException w:name="Grid Table 5 Dark Accent 1" w:uiPriority="50"/>
-    <w:lsdException w:name="Grid Table 6 Colorful Accent 1" w:uiPriority="51"/>
-    <w:lsdException w:name="Grid Table 7 Colorful Accent 1" w:uiPriority="52"/>
-    <w:lsdException w:name="Grid Table 1 Light Accent 2" w:uiPriority="46"/>
-    <w:lsdException w:name="Grid Table 2 Accent 2" w:uiPriority="47"/>
-    <w:lsdException w:name="Grid Table 3 Accent 2" w:uiPriority="48"/>
-    <w:lsdException w:name="Grid Table 4 Accent 2" w:uiPriority="49"/>
-    <w:lsdException w:name="Grid Table 5 Dark Accent 2" w:uiPriority="50"/>
-    <w:lsdException w:name="Grid Table 6 Colorful Accent 2" w:uiPriority="51"/>
-    <w:lsdException w:name="Grid Table 7 Colorful Accent 2" w:uiPriority="52"/>
-    <w:lsdException w:name="Grid Table 1 Light Accent 3" w:uiPriority="46"/>
-    <w:lsdException w:name="Grid Table 2 Accent 3" w:uiPriority="47"/>
-    <w:lsdException w:name="Grid Table 3 Accent 3" w:uiPriority="48"/>
-    <w:lsdException w:name="Grid Table 4 Accent 3" w:uiPriority="49"/>
-    <w:lsdException w:name="Grid Table 5 Dark Accent 3" w:uiPriority="50"/>
-    <w:lsdException w:name="Grid Table 6 Colorful Accent 3" w:uiPriority="51"/>
-    <w:lsdException w:name="Grid Table 7 Colorful Accent 3" w:uiPriority="52"/>
-    <w:lsdException w:name="Grid Table 1 Light Accent 4" w:uiPriority="46"/>
-    <w:lsdException w:name="Grid Table 2 Accent 4" w:uiPriority="47"/>
-    <w:lsdException w:name="Grid Table 3 Accent 4" w:uiPriority="48"/>
-    <w:lsdException w:name="Grid Table 4 Accent 4" w:uiPriority="49"/>
-    <w:lsdException w:name="Grid Table 5 Dark Accent 4" w:uiPriority="50"/>
-    <w:lsdException w:name="Grid Table 6 Colorful Accent 4" w:uiPriority="51"/>
-    <w:lsdException w:name="Grid Table 7 Colorful Accent 4" w:uiPriority="52"/>
-    <w:lsdException w:name="Grid Table 1 Light Accent 5" w:uiPriority="46"/>
-    <w:lsdException w:name="Grid Table 2 Accent 5" w:uiPriority="47"/>
-    <w:lsdException w:name="Grid Table 3 Accent 5" w:uiPriority="48"/>
-    <w:lsdException w:name="Grid Table 4 Accent 5" w:uiPriority="49"/>
-    <w:lsdException w:name="Grid Table 5 Dark Accent 5" w:uiPriority="50"/>
-    <w:lsdException w:name="Grid Table 6 Colorful Accent 5" w:uiPriority="51"/>
-    <w:lsdException w:name="Grid Table 7 Colorful Accent 5" w:uiPriority="52"/>
-    <w:lsdException w:name="Grid Table 1 Light Accent 6" w:uiPriority="46"/>
-    <w:lsdException w:name="Grid Table 2 Accent 6" w:uiPriority="47"/>
-    <w:lsdException w:name="Grid Table 3 Accent 6" w:uiPriority="48"/>
-    <w:lsdException w:name="Grid Table 4 Accent 6" w:uiPriority="49"/>
-    <w:lsdException w:name="Grid Table 5 Dark Accent 6" w:uiPriority="50"/>
-    <w:lsdException w:name="Grid Table 6 Colorful Accent 6" w:uiPriority="51"/>
-    <w:lsdException w:name="Grid Table 7 Colorful Accent 6" w:uiPriority="52"/>
-    <w:lsdException w:name="List Table 1 Light" w:uiPriority="46"/>
-    <w:lsdException w:name="List Table 2" w:uiPriority="47"/>
-    <w:lsdException w:name="List Table 3" w:uiPriority="48"/>
-    <w:lsdException w:name="List Table 4" w:uiPriority="49"/>
-    <w:lsdException w:name="List Table 5 Dark" w:uiPriority="50"/>
-    <w:lsdException w:name="List Table 6 Colorful" w:uiPriority="51"/>
-    <w:lsdException w:name="List Table 7 Colorful" w:uiPriority="52"/>
-    <w:lsdException w:name="List Table 1 Light Accent 1" w:uiPriority="46"/>
-    <w:lsdException w:name="List Table 2 Accent 1" w:uiPriority="47"/>
-    <w:lsdException w:name="List Table 3 Accent 1" w:uiPriority="48"/>
-    <w:lsdException w:name="List Table 4 Accent 1" w:uiPriority="49"/>
-    <w:lsdException w:name="List Table 5 Dark Accent 1" w:uiPriority="50"/>
-    <w:lsdException w:name="List Table 6 Colorful Accent 1" w:uiPriority="51"/>
-    <w:lsdException w:name="List Table 7 Colorful Accent 1" w:uiPriority="52"/>
-    <w:lsdException w:name="List Table 1 Light Accent 2" w:uiPriority="46"/>
-    <w:lsdException w:name="List Table 2 Accent 2" w:uiPriority="47"/>
-    <w:lsdException w:name="List Table 3 Accent 2" w:uiPriority="48"/>
-    <w:lsdException w:name="List Table 4 Accent 2" w:uiPriority="49"/>
-    <w:lsdException w:name="List Table 5 Dark Accent 2" w:uiPriority="50"/>
-    <w:lsdException w:name="List Table 6 Colorful Accent 2" w:uiPriority="51"/>
-    <w:lsdException w:name="List Table 7 Colorful Accent 2" w:uiPriority="52"/>
-    <w:lsdException w:name="List Table 1 Light Accent 3" w:uiPriority="46"/>
-    <w:lsdException w:name="List Table 2 Accent 3" w:uiPriority="47"/>
-    <w:lsdException w:name="List Table 3 Accent 3" w:uiPriority="48"/>
-    <w:lsdException w:name="List Table 4 Accent 3" w:uiPriority="49"/>
-    <w:lsdException w:name="List Table 5 Dark Accent 3" w:uiPriority="50"/>
-    <w:lsdException w:name="List Table 6 Colorful Accent 3" w:uiPriority="51"/>
-    <w:lsdException w:name="List Table 7 Colorful Accent 3" w:uiPriority="52"/>
-    <w:lsdException w:name="List Table 1 Light Accent 4" w:uiPriority="46"/>
-    <w:lsdException w:name="List Table 2 Accent 4" w:uiPriority="47"/>
-    <w:lsdException w:name="List Table 3 Accent 4" w:uiPriority="48"/>
-    <w:lsdException w:name="List Table 4 Accent 4" w:uiPriority="49"/>
-    <w:lsdException w:name="List Table 5 Dark Accent 4" w:uiPriority="50"/>
-    <w:lsdException w:name="List Table 6 Colorful Accent 4" w:uiPriority="51"/>
-    <w:lsdException w:name="List Table 7 Colorful Accent 4" w:uiPriority="52"/>
-    <w:lsdException w:name="List Table 1 Light Accent 5" w:uiPriority="46"/>
-    <w:lsdException w:name="List Table 2 Accent 5" w:uiPriority="47"/>
-    <w:lsdException w:name="List Table 3 Accent 5" w:uiPriority="48"/>
-    <w:lsdException w:name="List Table 4 Accent 5" w:uiPriority="49"/>
-    <w:lsdException w:name="List Table 5 Dark Accent 5" w:uiPriority="50"/>
-    <w:lsdException w:name="List Table 6 Colorful Accent 5" w:uiPriority="51"/>
-    <w:lsdException w:name="List Table 7 Colorful Accent 5" w:uiPriority="52"/>
-    <w:lsdException w:name="List Table 1 Light Accent 6" w:uiPriority="46"/>
-    <w:lsdException w:name="List Table 2 Accent 6" w:uiPriority="47"/>
-    <w:lsdException w:name="List Table 3 Accent 6" w:uiPriority="48"/>
-    <w:lsdException w:name="List Table 4 Accent 6" w:uiPriority="49"/>
-    <w:lsdException w:name="List Table 5 Dark Accent 6" w:uiPriority="50"/>
-    <w:lsdException w:name="List Table 6 Colorful Accent 6" w:uiPriority="51"/>
-    <w:lsdException w:name="List Table 7 Colorful Accent 6" w:uiPriority="52"/>
-  </w:latentStyles>
-  <w:style w:type="paragraph" w:default="1" w:styleId="Normal">
-    <w:name w:val="Normal"/>
-    <w:qFormat/>
-  </w:style>
-  <w:style w:type="character" w:default="1" w:styleId="DefaultParagraphFont">
-    <w:name w:val="Default Paragraph Font"/>
-    <w:uiPriority w:val="1"/>
-    <w:semiHidden/>
-    <w:unhideWhenUsed/>
-  </w:style>
-  <w:style w:type="table" w:default="1" w:styleId="TableNormal">
-    <w:name w:val="Normal Table"/>
+  <w:style w:type="character" w:styleId="UnresolvedMention">
+    <w:name w:val="Unresolved Mention"/>
+    <w:basedOn w:val="DefaultParagraphFont"/>
     <w:uiPriority w:val="99"/>
     <w:semiHidden/>
     <w:unhideWhenUsed/>
-    <w:tblPr>
-      <w:tblInd w:w="0" w:type="dxa"/>
-      <w:tblCellMar>
-        <w:top w:w="0" w:type="dxa"/>
-        <w:left w:w="108" w:type="dxa"/>
-        <w:bottom w:w="0" w:type="dxa"/>
-        <w:right w:w="108" w:type="dxa"/>
-      </w:tblCellMar>
-    </w:tblPr>
-  </w:style>
-  <w:style w:type="numbering" w:default="1" w:styleId="NoList">
-    <w:name w:val="No List"/>
-    <w:uiPriority w:val="99"/>
-    <w:semiHidden/>
-    <w:unhideWhenUsed/>
-  </w:style>
-  <w:style w:type="character" w:styleId="PlaceholderText">
-    <w:name w:val="Placeholder Text"/>
-    <w:basedOn w:val="DefaultParagraphFont"/>
-    <w:uiPriority w:val="99"/>
-    <w:semiHidden/>
-    <w:rsid w:val="00987179"/>
+    <w:rsid w:val="008E658D"/>
     <w:rPr>
-      <w:color w:val="808080"/>
+      <w:color w:val="605E5C"/>
+      <w:shd w:val="clear" w:color="auto" w:fill="E1DFDD"/>
     </w:rPr>
   </w:style>
 </w:styles>
-</file>
-
-<file path=word/glossary/webSettings.xml><?xml version="1.0" encoding="utf-8"?>
-<w:webSettings xmlns:mc="http://schemas.openxmlformats.org/markup-compatibility/2006" xmlns:r="http://schemas.openxmlformats.org/officeDocument/2006/relationships" xmlns:w="http://schemas.openxmlformats.org/wordprocessingml/2006/main" xmlns:w14="http://schemas.microsoft.com/office/word/2010/wordml" xmlns:w15="http://schemas.microsoft.com/office/word/2012/wordml" xmlns:w16se="http://schemas.microsoft.com/office/word/2015/wordml/symex" mc:Ignorable="w14 w15 w16se">
-  <w:optimizeForBrowser/>
-  <w:allowPNG/>
-</w:webSettings>
 </file>
 
 <file path=word/theme/theme1.xml><?xml version="1.0" encoding="utf-8"?>

</xml_diff>